<commit_message>
Sign In and Sign Up completed
</commit_message>
<xml_diff>
--- a/6002CEM_Whatever.docx
+++ b/6002CEM_Whatever.docx
@@ -1,6 +1,6 @@
 
 <file path=word/document.xml><?xml version="1.0" encoding="utf-8"?>
-<w:document xmlns:wpc="http://schemas.microsoft.com/office/word/2010/wordprocessingCanvas" xmlns:cx="http://schemas.microsoft.com/office/drawing/2014/chartex" xmlns:cx1="http://schemas.microsoft.com/office/drawing/2015/9/8/chartex" xmlns:cx2="http://schemas.microsoft.com/office/drawing/2015/10/21/chartex" xmlns:cx3="http://schemas.microsoft.com/office/drawing/2016/5/9/chartex" xmlns:cx4="http://schemas.microsoft.com/office/drawing/2016/5/10/chartex" xmlns:cx5="http://schemas.microsoft.com/office/drawing/2016/5/11/chartex" xmlns:cx6="http://schemas.microsoft.com/office/drawing/2016/5/12/chartex" xmlns:cx7="http://schemas.microsoft.com/office/drawing/2016/5/13/chartex" xmlns:cx8="http://schemas.microsoft.com/office/drawing/2016/5/14/chartex" xmlns:mc="http://schemas.openxmlformats.org/markup-compatibility/2006" xmlns:aink="http://schemas.microsoft.com/office/drawing/2016/ink" xmlns:am3d="http://schemas.microsoft.com/office/drawing/2017/model3d" xmlns:o="urn:schemas-microsoft-com:office:office" xmlns:oel="http://schemas.microsoft.com/office/2019/extlst" xmlns:r="http://schemas.openxmlformats.org/officeDocument/2006/relationships" xmlns:m="http://schemas.openxmlformats.org/officeDocument/2006/math" xmlns:v="urn:schemas-microsoft-com:vml" xmlns:wp14="http://schemas.microsoft.com/office/word/2010/wordprocessingDrawing" xmlns:wp="http://schemas.openxmlformats.org/drawingml/2006/wordprocessingDrawing" xmlns:w10="urn:schemas-microsoft-com:office:word" xmlns:w="http://schemas.openxmlformats.org/wordprocessingml/2006/main" xmlns:w14="http://schemas.microsoft.com/office/word/2010/wordml" xmlns:w15="http://schemas.microsoft.com/office/word/2012/wordml" xmlns:w16cex="http://schemas.microsoft.com/office/word/2018/wordml/cex" xmlns:w16cid="http://schemas.microsoft.com/office/word/2016/wordml/cid" xmlns:w16="http://schemas.microsoft.com/office/word/2018/wordml" xmlns:w16sdtdh="http://schemas.microsoft.com/office/word/2020/wordml/sdtdatahash" xmlns:w16se="http://schemas.microsoft.com/office/word/2015/wordml/symex" xmlns:wpg="http://schemas.microsoft.com/office/word/2010/wordprocessingGroup" xmlns:wpi="http://schemas.microsoft.com/office/word/2010/wordprocessingInk" xmlns:wne="http://schemas.microsoft.com/office/word/2006/wordml" xmlns:wps="http://schemas.microsoft.com/office/word/2010/wordprocessingShape" mc:Ignorable="w14 w15 w16se w16cid w16 w16cex w16sdtdh wp14">
+<w:document xmlns:wpc="http://schemas.microsoft.com/office/word/2010/wordprocessingCanvas" xmlns:cx="http://schemas.microsoft.com/office/drawing/2014/chartex" xmlns:cx1="http://schemas.microsoft.com/office/drawing/2015/9/8/chartex" xmlns:mc="http://schemas.openxmlformats.org/markup-compatibility/2006" xmlns:o="urn:schemas-microsoft-com:office:office" xmlns:r="http://schemas.openxmlformats.org/officeDocument/2006/relationships" xmlns:m="http://schemas.openxmlformats.org/officeDocument/2006/math" xmlns:v="urn:schemas-microsoft-com:vml" xmlns:wp14="http://schemas.microsoft.com/office/word/2010/wordprocessingDrawing" xmlns:wp="http://schemas.openxmlformats.org/drawingml/2006/wordprocessingDrawing" xmlns:w10="urn:schemas-microsoft-com:office:word" xmlns:w="http://schemas.openxmlformats.org/wordprocessingml/2006/main" xmlns:w14="http://schemas.microsoft.com/office/word/2010/wordml" xmlns:w15="http://schemas.microsoft.com/office/word/2012/wordml" xmlns:w16se="http://schemas.microsoft.com/office/word/2015/wordml/symex" xmlns:wpg="http://schemas.microsoft.com/office/word/2010/wordprocessingGroup" xmlns:wpi="http://schemas.microsoft.com/office/word/2010/wordprocessingInk" xmlns:wne="http://schemas.microsoft.com/office/word/2006/wordml" xmlns:wps="http://schemas.microsoft.com/office/word/2010/wordprocessingShape" mc:Ignorable="w14 w15 w16se wp14">
   <w:body>
     <w:p>
       <w:pPr>
@@ -85,18 +85,8 @@
           <w:b/>
           <w:szCs w:val="24"/>
         </w:rPr>
-        <w:t xml:space="preserve">Section A - To be completed by the </w:t>
-      </w:r>
-      <w:proofErr w:type="gramStart"/>
-      <w:r>
-        <w:rPr>
-          <w:rFonts w:cs="Times New Roman"/>
-          <w:b/>
-          <w:szCs w:val="24"/>
-        </w:rPr>
-        <w:t>student</w:t>
-      </w:r>
-      <w:proofErr w:type="gramEnd"/>
+        <w:t>Section A - To be completed by the student</w:t>
+      </w:r>
     </w:p>
     <w:tbl>
       <w:tblPr>
@@ -1058,23 +1048,7 @@
                 <w:rFonts w:cs="Times New Roman"/>
                 <w:szCs w:val="24"/>
               </w:rPr>
-              <w:t xml:space="preserve">Penalties: No late work will be accepted. If you are unable to submit coursework on time due to extenuating </w:t>
-            </w:r>
-            <w:proofErr w:type="gramStart"/>
-            <w:r>
-              <w:rPr>
-                <w:rFonts w:cs="Times New Roman"/>
-                <w:szCs w:val="24"/>
-              </w:rPr>
-              <w:t>circumstances</w:t>
-            </w:r>
-            <w:proofErr w:type="gramEnd"/>
-            <w:r>
-              <w:rPr>
-                <w:rFonts w:cs="Times New Roman"/>
-                <w:szCs w:val="24"/>
-              </w:rPr>
-              <w:t xml:space="preserve"> you may be eligible for an extension. Please consult the lecturer.</w:t>
+              <w:t>Penalties: No late work will be accepted. If you are unable to submit coursework on time due to extenuating circumstances you may be eligible for an extension. Please consult the lecturer.</w:t>
             </w:r>
           </w:p>
         </w:tc>
@@ -1290,6 +1264,7 @@
           <w:docPartUnique/>
         </w:docPartObj>
       </w:sdtPr>
+      <w:sdtEndPr/>
       <w:sdtContent>
         <w:p>
           <w:pPr>
@@ -1310,6 +1285,8 @@
             <w:t>Table of Contents</w:t>
           </w:r>
         </w:p>
+        <w:bookmarkStart w:id="0" w:name="_GoBack"/>
+        <w:bookmarkEnd w:id="0"/>
         <w:p>
           <w:pPr>
             <w:pStyle w:val="TOC1"/>
@@ -1320,10 +1297,8 @@
             <w:rPr>
               <w:rFonts w:asciiTheme="minorHAnsi" w:eastAsiaTheme="minorEastAsia" w:hAnsiTheme="minorHAnsi" w:cstheme="minorBidi"/>
               <w:noProof/>
-              <w:kern w:val="2"/>
               <w:sz w:val="22"/>
               <w:lang w:eastAsia="zh-CN"/>
-              <w14:ligatures w14:val="standardContextual"/>
             </w:rPr>
           </w:pPr>
           <w:r>
@@ -1347,10 +1322,11 @@
             </w:rPr>
             <w:fldChar w:fldCharType="separate"/>
           </w:r>
-          <w:hyperlink w:anchor="_Toc137564073" w:history="1">
+          <w:hyperlink w:anchor="_Toc137587828" w:history="1">
             <w:r>
               <w:rPr>
                 <w:rStyle w:val="Hyperlink"/>
+                <w:bCs/>
                 <w:noProof/>
               </w:rPr>
               <w:t>1.0</w:t>
@@ -1359,10 +1335,8 @@
               <w:rPr>
                 <w:rFonts w:asciiTheme="minorHAnsi" w:eastAsiaTheme="minorEastAsia" w:hAnsiTheme="minorHAnsi" w:cstheme="minorBidi"/>
                 <w:noProof/>
-                <w:kern w:val="2"/>
                 <w:sz w:val="22"/>
                 <w:lang w:eastAsia="zh-CN"/>
-                <w14:ligatures w14:val="standardContextual"/>
               </w:rPr>
               <w:tab/>
             </w:r>
@@ -1392,7 +1366,7 @@
                 <w:noProof/>
                 <w:webHidden/>
               </w:rPr>
-              <w:instrText xml:space="preserve"> PAGEREF _Toc137564073 \h </w:instrText>
+              <w:instrText xml:space="preserve"> PAGEREF _Toc137587828 \h </w:instrText>
             </w:r>
             <w:r>
               <w:rPr>
@@ -1433,16 +1407,15 @@
             <w:rPr>
               <w:rFonts w:asciiTheme="minorHAnsi" w:eastAsiaTheme="minorEastAsia" w:hAnsiTheme="minorHAnsi" w:cstheme="minorBidi"/>
               <w:noProof/>
-              <w:kern w:val="2"/>
               <w:sz w:val="22"/>
               <w:lang w:eastAsia="zh-CN"/>
-              <w14:ligatures w14:val="standardContextual"/>
             </w:rPr>
           </w:pPr>
-          <w:hyperlink w:anchor="_Toc137564074" w:history="1">
+          <w:hyperlink w:anchor="_Toc137587829" w:history="1">
             <w:r>
               <w:rPr>
                 <w:rStyle w:val="Hyperlink"/>
+                <w:bCs/>
                 <w:noProof/>
               </w:rPr>
               <w:t>2.0</w:t>
@@ -1451,10 +1424,8 @@
               <w:rPr>
                 <w:rFonts w:asciiTheme="minorHAnsi" w:eastAsiaTheme="minorEastAsia" w:hAnsiTheme="minorHAnsi" w:cstheme="minorBidi"/>
                 <w:noProof/>
-                <w:kern w:val="2"/>
                 <w:sz w:val="22"/>
                 <w:lang w:eastAsia="zh-CN"/>
-                <w14:ligatures w14:val="standardContextual"/>
               </w:rPr>
               <w:tab/>
             </w:r>
@@ -1484,7 +1455,7 @@
                 <w:noProof/>
                 <w:webHidden/>
               </w:rPr>
-              <w:instrText xml:space="preserve"> PAGEREF _Toc137564074 \h </w:instrText>
+              <w:instrText xml:space="preserve"> PAGEREF _Toc137587829 \h </w:instrText>
             </w:r>
             <w:r>
               <w:rPr>
@@ -1525,16 +1496,15 @@
             <w:rPr>
               <w:rFonts w:asciiTheme="minorHAnsi" w:eastAsiaTheme="minorEastAsia" w:hAnsiTheme="minorHAnsi" w:cstheme="minorBidi"/>
               <w:noProof/>
-              <w:kern w:val="2"/>
               <w:sz w:val="22"/>
               <w:lang w:eastAsia="zh-CN"/>
-              <w14:ligatures w14:val="standardContextual"/>
             </w:rPr>
           </w:pPr>
-          <w:hyperlink w:anchor="_Toc137564075" w:history="1">
+          <w:hyperlink w:anchor="_Toc137587830" w:history="1">
             <w:r>
               <w:rPr>
                 <w:rStyle w:val="Hyperlink"/>
+                <w:bCs/>
                 <w:noProof/>
               </w:rPr>
               <w:t>3.0</w:t>
@@ -1543,10 +1513,8 @@
               <w:rPr>
                 <w:rFonts w:asciiTheme="minorHAnsi" w:eastAsiaTheme="minorEastAsia" w:hAnsiTheme="minorHAnsi" w:cstheme="minorBidi"/>
                 <w:noProof/>
-                <w:kern w:val="2"/>
                 <w:sz w:val="22"/>
                 <w:lang w:eastAsia="zh-CN"/>
-                <w14:ligatures w14:val="standardContextual"/>
               </w:rPr>
               <w:tab/>
             </w:r>
@@ -1576,7 +1544,7 @@
                 <w:noProof/>
                 <w:webHidden/>
               </w:rPr>
-              <w:instrText xml:space="preserve"> PAGEREF _Toc137564075 \h </w:instrText>
+              <w:instrText xml:space="preserve"> PAGEREF _Toc137587830 \h </w:instrText>
             </w:r>
             <w:r>
               <w:rPr>
@@ -1617,13 +1585,11 @@
             <w:rPr>
               <w:rFonts w:asciiTheme="minorHAnsi" w:eastAsiaTheme="minorEastAsia" w:hAnsiTheme="minorHAnsi" w:cstheme="minorBidi"/>
               <w:noProof/>
-              <w:kern w:val="2"/>
               <w:sz w:val="22"/>
               <w:lang w:eastAsia="zh-CN"/>
-              <w14:ligatures w14:val="standardContextual"/>
             </w:rPr>
           </w:pPr>
-          <w:hyperlink w:anchor="_Toc137564076" w:history="1">
+          <w:hyperlink w:anchor="_Toc137587831" w:history="1">
             <w:r>
               <w:rPr>
                 <w:rStyle w:val="Hyperlink"/>
@@ -1635,10 +1601,8 @@
               <w:rPr>
                 <w:rFonts w:asciiTheme="minorHAnsi" w:eastAsiaTheme="minorEastAsia" w:hAnsiTheme="minorHAnsi" w:cstheme="minorBidi"/>
                 <w:noProof/>
-                <w:kern w:val="2"/>
                 <w:sz w:val="22"/>
                 <w:lang w:eastAsia="zh-CN"/>
-                <w14:ligatures w14:val="standardContextual"/>
               </w:rPr>
               <w:tab/>
             </w:r>
@@ -1668,7 +1632,7 @@
                 <w:noProof/>
                 <w:webHidden/>
               </w:rPr>
-              <w:instrText xml:space="preserve"> PAGEREF _Toc137564076 \h </w:instrText>
+              <w:instrText xml:space="preserve"> PAGEREF _Toc137587831 \h </w:instrText>
             </w:r>
             <w:r>
               <w:rPr>
@@ -1709,13 +1673,11 @@
             <w:rPr>
               <w:rFonts w:asciiTheme="minorHAnsi" w:eastAsiaTheme="minorEastAsia" w:hAnsiTheme="minorHAnsi" w:cstheme="minorBidi"/>
               <w:noProof/>
-              <w:kern w:val="2"/>
               <w:sz w:val="22"/>
               <w:lang w:eastAsia="zh-CN"/>
-              <w14:ligatures w14:val="standardContextual"/>
             </w:rPr>
           </w:pPr>
-          <w:hyperlink w:anchor="_Toc137564077" w:history="1">
+          <w:hyperlink w:anchor="_Toc137587832" w:history="1">
             <w:r>
               <w:rPr>
                 <w:rStyle w:val="Hyperlink"/>
@@ -1727,10 +1689,8 @@
               <w:rPr>
                 <w:rFonts w:asciiTheme="minorHAnsi" w:eastAsiaTheme="minorEastAsia" w:hAnsiTheme="minorHAnsi" w:cstheme="minorBidi"/>
                 <w:noProof/>
-                <w:kern w:val="2"/>
                 <w:sz w:val="22"/>
                 <w:lang w:eastAsia="zh-CN"/>
-                <w14:ligatures w14:val="standardContextual"/>
               </w:rPr>
               <w:tab/>
             </w:r>
@@ -1760,7 +1720,7 @@
                 <w:noProof/>
                 <w:webHidden/>
               </w:rPr>
-              <w:instrText xml:space="preserve"> PAGEREF _Toc137564077 \h </w:instrText>
+              <w:instrText xml:space="preserve"> PAGEREF _Toc137587832 \h </w:instrText>
             </w:r>
             <w:r>
               <w:rPr>
@@ -1801,13 +1761,11 @@
             <w:rPr>
               <w:rFonts w:asciiTheme="minorHAnsi" w:eastAsiaTheme="minorEastAsia" w:hAnsiTheme="minorHAnsi" w:cstheme="minorBidi"/>
               <w:noProof/>
-              <w:kern w:val="2"/>
               <w:sz w:val="22"/>
               <w:lang w:eastAsia="zh-CN"/>
-              <w14:ligatures w14:val="standardContextual"/>
             </w:rPr>
           </w:pPr>
-          <w:hyperlink w:anchor="_Toc137564078" w:history="1">
+          <w:hyperlink w:anchor="_Toc137587833" w:history="1">
             <w:r>
               <w:rPr>
                 <w:rStyle w:val="Hyperlink"/>
@@ -1819,10 +1777,8 @@
               <w:rPr>
                 <w:rFonts w:asciiTheme="minorHAnsi" w:eastAsiaTheme="minorEastAsia" w:hAnsiTheme="minorHAnsi" w:cstheme="minorBidi"/>
                 <w:noProof/>
-                <w:kern w:val="2"/>
                 <w:sz w:val="22"/>
                 <w:lang w:eastAsia="zh-CN"/>
-                <w14:ligatures w14:val="standardContextual"/>
               </w:rPr>
               <w:tab/>
             </w:r>
@@ -1852,7 +1808,7 @@
                 <w:noProof/>
                 <w:webHidden/>
               </w:rPr>
-              <w:instrText xml:space="preserve"> PAGEREF _Toc137564078 \h </w:instrText>
+              <w:instrText xml:space="preserve"> PAGEREF _Toc137587833 \h </w:instrText>
             </w:r>
             <w:r>
               <w:rPr>
@@ -1893,13 +1849,11 @@
             <w:rPr>
               <w:rFonts w:asciiTheme="minorHAnsi" w:eastAsiaTheme="minorEastAsia" w:hAnsiTheme="minorHAnsi" w:cstheme="minorBidi"/>
               <w:noProof/>
-              <w:kern w:val="2"/>
               <w:sz w:val="22"/>
               <w:lang w:eastAsia="zh-CN"/>
-              <w14:ligatures w14:val="standardContextual"/>
             </w:rPr>
           </w:pPr>
-          <w:hyperlink w:anchor="_Toc137564079" w:history="1">
+          <w:hyperlink w:anchor="_Toc137587834" w:history="1">
             <w:r>
               <w:rPr>
                 <w:rStyle w:val="Hyperlink"/>
@@ -1911,10 +1865,8 @@
               <w:rPr>
                 <w:rFonts w:asciiTheme="minorHAnsi" w:eastAsiaTheme="minorEastAsia" w:hAnsiTheme="minorHAnsi" w:cstheme="minorBidi"/>
                 <w:noProof/>
-                <w:kern w:val="2"/>
                 <w:sz w:val="22"/>
                 <w:lang w:eastAsia="zh-CN"/>
-                <w14:ligatures w14:val="standardContextual"/>
               </w:rPr>
               <w:tab/>
             </w:r>
@@ -1944,7 +1896,7 @@
                 <w:noProof/>
                 <w:webHidden/>
               </w:rPr>
-              <w:instrText xml:space="preserve"> PAGEREF _Toc137564079 \h </w:instrText>
+              <w:instrText xml:space="preserve"> PAGEREF _Toc137587834 \h </w:instrText>
             </w:r>
             <w:r>
               <w:rPr>
@@ -1985,13 +1937,11 @@
             <w:rPr>
               <w:rFonts w:asciiTheme="minorHAnsi" w:eastAsiaTheme="minorEastAsia" w:hAnsiTheme="minorHAnsi" w:cstheme="minorBidi"/>
               <w:noProof/>
-              <w:kern w:val="2"/>
               <w:sz w:val="22"/>
               <w:lang w:eastAsia="zh-CN"/>
-              <w14:ligatures w14:val="standardContextual"/>
             </w:rPr>
           </w:pPr>
-          <w:hyperlink w:anchor="_Toc137564080" w:history="1">
+          <w:hyperlink w:anchor="_Toc137587835" w:history="1">
             <w:r>
               <w:rPr>
                 <w:rStyle w:val="Hyperlink"/>
@@ -2003,10 +1953,8 @@
               <w:rPr>
                 <w:rFonts w:asciiTheme="minorHAnsi" w:eastAsiaTheme="minorEastAsia" w:hAnsiTheme="minorHAnsi" w:cstheme="minorBidi"/>
                 <w:noProof/>
-                <w:kern w:val="2"/>
                 <w:sz w:val="22"/>
                 <w:lang w:eastAsia="zh-CN"/>
-                <w14:ligatures w14:val="standardContextual"/>
               </w:rPr>
               <w:tab/>
             </w:r>
@@ -2036,7 +1984,7 @@
                 <w:noProof/>
                 <w:webHidden/>
               </w:rPr>
-              <w:instrText xml:space="preserve"> PAGEREF _Toc137564080 \h </w:instrText>
+              <w:instrText xml:space="preserve"> PAGEREF _Toc137587835 \h </w:instrText>
             </w:r>
             <w:r>
               <w:rPr>
@@ -2077,16 +2025,15 @@
             <w:rPr>
               <w:rFonts w:asciiTheme="minorHAnsi" w:eastAsiaTheme="minorEastAsia" w:hAnsiTheme="minorHAnsi" w:cstheme="minorBidi"/>
               <w:noProof/>
-              <w:kern w:val="2"/>
               <w:sz w:val="22"/>
               <w:lang w:eastAsia="zh-CN"/>
-              <w14:ligatures w14:val="standardContextual"/>
             </w:rPr>
           </w:pPr>
-          <w:hyperlink w:anchor="_Toc137564081" w:history="1">
+          <w:hyperlink w:anchor="_Toc137587836" w:history="1">
             <w:r>
               <w:rPr>
                 <w:rStyle w:val="Hyperlink"/>
+                <w:bCs/>
                 <w:noProof/>
               </w:rPr>
               <w:t>4.0</w:t>
@@ -2095,10 +2042,8 @@
               <w:rPr>
                 <w:rFonts w:asciiTheme="minorHAnsi" w:eastAsiaTheme="minorEastAsia" w:hAnsiTheme="minorHAnsi" w:cstheme="minorBidi"/>
                 <w:noProof/>
-                <w:kern w:val="2"/>
                 <w:sz w:val="22"/>
                 <w:lang w:eastAsia="zh-CN"/>
-                <w14:ligatures w14:val="standardContextual"/>
               </w:rPr>
               <w:tab/>
             </w:r>
@@ -2128,7 +2073,7 @@
                 <w:noProof/>
                 <w:webHidden/>
               </w:rPr>
-              <w:instrText xml:space="preserve"> PAGEREF _Toc137564081 \h </w:instrText>
+              <w:instrText xml:space="preserve"> PAGEREF _Toc137587836 \h </w:instrText>
             </w:r>
             <w:r>
               <w:rPr>
@@ -2169,16 +2114,15 @@
             <w:rPr>
               <w:rFonts w:asciiTheme="minorHAnsi" w:eastAsiaTheme="minorEastAsia" w:hAnsiTheme="minorHAnsi" w:cstheme="minorBidi"/>
               <w:noProof/>
-              <w:kern w:val="2"/>
               <w:sz w:val="22"/>
               <w:lang w:eastAsia="zh-CN"/>
-              <w14:ligatures w14:val="standardContextual"/>
             </w:rPr>
           </w:pPr>
-          <w:hyperlink w:anchor="_Toc137564082" w:history="1">
+          <w:hyperlink w:anchor="_Toc137587837" w:history="1">
             <w:r>
               <w:rPr>
                 <w:rStyle w:val="Hyperlink"/>
+                <w:bCs/>
                 <w:noProof/>
               </w:rPr>
               <w:t>5.0</w:t>
@@ -2187,10 +2131,8 @@
               <w:rPr>
                 <w:rFonts w:asciiTheme="minorHAnsi" w:eastAsiaTheme="minorEastAsia" w:hAnsiTheme="minorHAnsi" w:cstheme="minorBidi"/>
                 <w:noProof/>
-                <w:kern w:val="2"/>
                 <w:sz w:val="22"/>
                 <w:lang w:eastAsia="zh-CN"/>
-                <w14:ligatures w14:val="standardContextual"/>
               </w:rPr>
               <w:tab/>
             </w:r>
@@ -2220,7 +2162,7 @@
                 <w:noProof/>
                 <w:webHidden/>
               </w:rPr>
-              <w:instrText xml:space="preserve"> PAGEREF _Toc137564082 \h </w:instrText>
+              <w:instrText xml:space="preserve"> PAGEREF _Toc137587837 \h </w:instrText>
             </w:r>
             <w:r>
               <w:rPr>
@@ -2261,16 +2203,15 @@
             <w:rPr>
               <w:rFonts w:asciiTheme="minorHAnsi" w:eastAsiaTheme="minorEastAsia" w:hAnsiTheme="minorHAnsi" w:cstheme="minorBidi"/>
               <w:noProof/>
-              <w:kern w:val="2"/>
               <w:sz w:val="22"/>
               <w:lang w:eastAsia="zh-CN"/>
-              <w14:ligatures w14:val="standardContextual"/>
             </w:rPr>
           </w:pPr>
-          <w:hyperlink w:anchor="_Toc137564083" w:history="1">
+          <w:hyperlink w:anchor="_Toc137587838" w:history="1">
             <w:r>
               <w:rPr>
                 <w:rStyle w:val="Hyperlink"/>
+                <w:bCs/>
                 <w:noProof/>
               </w:rPr>
               <w:t>6.0</w:t>
@@ -2279,10 +2220,8 @@
               <w:rPr>
                 <w:rFonts w:asciiTheme="minorHAnsi" w:eastAsiaTheme="minorEastAsia" w:hAnsiTheme="minorHAnsi" w:cstheme="minorBidi"/>
                 <w:noProof/>
-                <w:kern w:val="2"/>
                 <w:sz w:val="22"/>
                 <w:lang w:eastAsia="zh-CN"/>
-                <w14:ligatures w14:val="standardContextual"/>
               </w:rPr>
               <w:tab/>
             </w:r>
@@ -2312,7 +2251,7 @@
                 <w:noProof/>
                 <w:webHidden/>
               </w:rPr>
-              <w:instrText xml:space="preserve"> PAGEREF _Toc137564083 \h </w:instrText>
+              <w:instrText xml:space="preserve"> PAGEREF _Toc137587838 \h </w:instrText>
             </w:r>
             <w:r>
               <w:rPr>
@@ -2353,16 +2292,15 @@
             <w:rPr>
               <w:rFonts w:asciiTheme="minorHAnsi" w:eastAsiaTheme="minorEastAsia" w:hAnsiTheme="minorHAnsi" w:cstheme="minorBidi"/>
               <w:noProof/>
-              <w:kern w:val="2"/>
               <w:sz w:val="22"/>
               <w:lang w:eastAsia="zh-CN"/>
-              <w14:ligatures w14:val="standardContextual"/>
             </w:rPr>
           </w:pPr>
-          <w:hyperlink w:anchor="_Toc137564084" w:history="1">
+          <w:hyperlink w:anchor="_Toc137587839" w:history="1">
             <w:r>
               <w:rPr>
                 <w:rStyle w:val="Hyperlink"/>
+                <w:bCs/>
                 <w:noProof/>
               </w:rPr>
               <w:t>7.0</w:t>
@@ -2371,10 +2309,8 @@
               <w:rPr>
                 <w:rFonts w:asciiTheme="minorHAnsi" w:eastAsiaTheme="minorEastAsia" w:hAnsiTheme="minorHAnsi" w:cstheme="minorBidi"/>
                 <w:noProof/>
-                <w:kern w:val="2"/>
                 <w:sz w:val="22"/>
                 <w:lang w:eastAsia="zh-CN"/>
-                <w14:ligatures w14:val="standardContextual"/>
               </w:rPr>
               <w:tab/>
             </w:r>
@@ -2404,7 +2340,7 @@
                 <w:noProof/>
                 <w:webHidden/>
               </w:rPr>
-              <w:instrText xml:space="preserve"> PAGEREF _Toc137564084 \h </w:instrText>
+              <w:instrText xml:space="preserve"> PAGEREF _Toc137587839 \h </w:instrText>
             </w:r>
             <w:r>
               <w:rPr>
@@ -2445,13 +2381,11 @@
             <w:rPr>
               <w:rFonts w:asciiTheme="minorHAnsi" w:eastAsiaTheme="minorEastAsia" w:hAnsiTheme="minorHAnsi" w:cstheme="minorBidi"/>
               <w:noProof/>
-              <w:kern w:val="2"/>
               <w:sz w:val="22"/>
               <w:lang w:eastAsia="zh-CN"/>
-              <w14:ligatures w14:val="standardContextual"/>
             </w:rPr>
           </w:pPr>
-          <w:hyperlink w:anchor="_Toc137564085" w:history="1">
+          <w:hyperlink w:anchor="_Toc137587840" w:history="1">
             <w:r>
               <w:rPr>
                 <w:rStyle w:val="Hyperlink"/>
@@ -2463,10 +2397,8 @@
               <w:rPr>
                 <w:rFonts w:asciiTheme="minorHAnsi" w:eastAsiaTheme="minorEastAsia" w:hAnsiTheme="minorHAnsi" w:cstheme="minorBidi"/>
                 <w:noProof/>
-                <w:kern w:val="2"/>
                 <w:sz w:val="22"/>
                 <w:lang w:eastAsia="zh-CN"/>
-                <w14:ligatures w14:val="standardContextual"/>
               </w:rPr>
               <w:tab/>
             </w:r>
@@ -2496,7 +2428,7 @@
                 <w:noProof/>
                 <w:webHidden/>
               </w:rPr>
-              <w:instrText xml:space="preserve"> PAGEREF _Toc137564085 \h </w:instrText>
+              <w:instrText xml:space="preserve"> PAGEREF _Toc137587840 \h </w:instrText>
             </w:r>
             <w:r>
               <w:rPr>
@@ -2537,13 +2469,11 @@
             <w:rPr>
               <w:rFonts w:asciiTheme="minorHAnsi" w:eastAsiaTheme="minorEastAsia" w:hAnsiTheme="minorHAnsi" w:cstheme="minorBidi"/>
               <w:noProof/>
-              <w:kern w:val="2"/>
               <w:sz w:val="22"/>
               <w:lang w:eastAsia="zh-CN"/>
-              <w14:ligatures w14:val="standardContextual"/>
             </w:rPr>
           </w:pPr>
-          <w:hyperlink w:anchor="_Toc137564086" w:history="1">
+          <w:hyperlink w:anchor="_Toc137587841" w:history="1">
             <w:r>
               <w:rPr>
                 <w:rStyle w:val="Hyperlink"/>
@@ -2555,10 +2485,8 @@
               <w:rPr>
                 <w:rFonts w:asciiTheme="minorHAnsi" w:eastAsiaTheme="minorEastAsia" w:hAnsiTheme="minorHAnsi" w:cstheme="minorBidi"/>
                 <w:noProof/>
-                <w:kern w:val="2"/>
                 <w:sz w:val="22"/>
                 <w:lang w:eastAsia="zh-CN"/>
-                <w14:ligatures w14:val="standardContextual"/>
               </w:rPr>
               <w:tab/>
             </w:r>
@@ -2588,7 +2516,7 @@
                 <w:noProof/>
                 <w:webHidden/>
               </w:rPr>
-              <w:instrText xml:space="preserve"> PAGEREF _Toc137564086 \h </w:instrText>
+              <w:instrText xml:space="preserve"> PAGEREF _Toc137587841 \h </w:instrText>
             </w:r>
             <w:r>
               <w:rPr>
@@ -2629,13 +2557,11 @@
             <w:rPr>
               <w:rFonts w:asciiTheme="minorHAnsi" w:eastAsiaTheme="minorEastAsia" w:hAnsiTheme="minorHAnsi" w:cstheme="minorBidi"/>
               <w:noProof/>
-              <w:kern w:val="2"/>
               <w:sz w:val="22"/>
               <w:lang w:eastAsia="zh-CN"/>
-              <w14:ligatures w14:val="standardContextual"/>
             </w:rPr>
           </w:pPr>
-          <w:hyperlink w:anchor="_Toc137564087" w:history="1">
+          <w:hyperlink w:anchor="_Toc137587842" w:history="1">
             <w:r>
               <w:rPr>
                 <w:rStyle w:val="Hyperlink"/>
@@ -2647,10 +2573,8 @@
               <w:rPr>
                 <w:rFonts w:asciiTheme="minorHAnsi" w:eastAsiaTheme="minorEastAsia" w:hAnsiTheme="minorHAnsi" w:cstheme="minorBidi"/>
                 <w:noProof/>
-                <w:kern w:val="2"/>
                 <w:sz w:val="22"/>
                 <w:lang w:eastAsia="zh-CN"/>
-                <w14:ligatures w14:val="standardContextual"/>
               </w:rPr>
               <w:tab/>
             </w:r>
@@ -2680,7 +2604,7 @@
                 <w:noProof/>
                 <w:webHidden/>
               </w:rPr>
-              <w:instrText xml:space="preserve"> PAGEREF _Toc137564087 \h </w:instrText>
+              <w:instrText xml:space="preserve"> PAGEREF _Toc137587842 \h </w:instrText>
             </w:r>
             <w:r>
               <w:rPr>
@@ -2747,12 +2671,12 @@
       <w:pPr>
         <w:pStyle w:val="Heading1"/>
       </w:pPr>
-      <w:bookmarkStart w:id="0" w:name="_Toc137564073"/>
+      <w:bookmarkStart w:id="1" w:name="_Toc137587828"/>
       <w:r>
         <w:lastRenderedPageBreak/>
         <w:t>Introduction</w:t>
       </w:r>
-      <w:bookmarkEnd w:id="0"/>
+      <w:bookmarkEnd w:id="1"/>
     </w:p>
     <w:p>
       <w:pPr>
@@ -2795,11 +2719,9 @@
       <w:r>
         <w:t xml:space="preserve">In response to this trend, </w:t>
       </w:r>
-      <w:proofErr w:type="spellStart"/>
       <w:r>
         <w:t>NovelComix</w:t>
       </w:r>
-      <w:proofErr w:type="spellEnd"/>
       <w:r>
         <w:t xml:space="preserve"> is a useful mobile application that provides the convenience</w:t>
       </w:r>
@@ -2824,13 +2746,8 @@
         <w:spacing w:after="240"/>
         <w:ind w:firstLine="567"/>
       </w:pPr>
-      <w:proofErr w:type="spellStart"/>
-      <w:r>
-        <w:t>NovelComix</w:t>
-      </w:r>
-      <w:proofErr w:type="spellEnd"/>
-      <w:r>
-        <w:t xml:space="preserve"> is a mobile app</w:t>
+      <w:r>
+        <w:t>NovelComix is a mobile app</w:t>
       </w:r>
       <w:r>
         <w:t>lication</w:t>
@@ -2845,39 +2762,7 @@
         <w:ind w:firstLine="567"/>
       </w:pPr>
       <w:r>
-        <w:t>The motivation for developing </w:t>
-      </w:r>
-      <w:proofErr w:type="spellStart"/>
-      <w:r>
-        <w:t>NovelComix</w:t>
-      </w:r>
-      <w:proofErr w:type="spellEnd"/>
-      <w:r>
-        <w:t xml:space="preserve"> application is to give users a flexible and inclusive reading experience that meets their requirements and preferences. As a result, </w:t>
-      </w:r>
-      <w:proofErr w:type="spellStart"/>
-      <w:r>
-        <w:t>NovelComix</w:t>
-      </w:r>
-      <w:proofErr w:type="spellEnd"/>
-      <w:r>
-        <w:t xml:space="preserve"> combines comic books and novels into a single application that gives users the option to read the visual comic or novel version, depending on their preferences. Additionally, </w:t>
-      </w:r>
-      <w:proofErr w:type="spellStart"/>
-      <w:r>
-        <w:t>NovelComix</w:t>
-      </w:r>
-      <w:proofErr w:type="spellEnd"/>
-      <w:r>
-        <w:t xml:space="preserve"> ensures that users </w:t>
-      </w:r>
-      <w:proofErr w:type="gramStart"/>
-      <w:r>
-        <w:t>are able to</w:t>
-      </w:r>
-      <w:proofErr w:type="gramEnd"/>
-      <w:r>
-        <w:t xml:space="preserve"> explore and find new stories by providing stories in many genres, such as romance, fantasy, mystery, and others.</w:t>
+        <w:t>The motivation for developing NovelComix application is to give users a flexible and inclusive reading experience that meets their requirements and preferences. As a result, NovelComix combines comic books and novels into a single application that gives users the option to read the visual comic or novel version, depending on their preferences. Additionally, NovelComix ensures that users are able to explore and find new stories by providing stories in many genres, such as romance, fantasy, mystery, and others.</w:t>
       </w:r>
     </w:p>
     <w:p>
@@ -2904,17 +2789,12 @@
       <w:pPr>
         <w:pStyle w:val="Heading1"/>
       </w:pPr>
-      <w:bookmarkStart w:id="1" w:name="_Toc137564074"/>
+      <w:bookmarkStart w:id="2" w:name="_Toc137587829"/>
       <w:r>
         <w:lastRenderedPageBreak/>
-        <w:t xml:space="preserve">Use Case </w:t>
-      </w:r>
-      <w:proofErr w:type="gramStart"/>
-      <w:r>
-        <w:t>diagram</w:t>
-      </w:r>
-      <w:bookmarkEnd w:id="1"/>
-      <w:proofErr w:type="gramEnd"/>
+        <w:t>Use Case diagram</w:t>
+      </w:r>
+      <w:bookmarkEnd w:id="2"/>
       <w:r>
         <w:t xml:space="preserve"> </w:t>
       </w:r>
@@ -2953,10 +2833,10 @@
             <v:path o:extrusionok="f" gradientshapeok="t" o:connecttype="rect"/>
             <o:lock v:ext="edit" aspectratio="t"/>
           </v:shapetype>
-          <v:shape id="_x0000_i1025" type="#_x0000_t75" style="width:486.6pt;height:349.8pt" o:ole="">
+          <v:shape id="_x0000_i1025" type="#_x0000_t75" style="width:486.85pt;height:349.7pt" o:ole="">
             <v:imagedata r:id="rId8" o:title=""/>
           </v:shape>
-          <o:OLEObject Type="Embed" ProgID="Visio.Drawing.15" ShapeID="_x0000_i1025" DrawAspect="Content" ObjectID="_1748198031" r:id="rId9"/>
+          <o:OLEObject Type="Embed" ProgID="Visio.Drawing.15" ShapeID="_x0000_i1025" DrawAspect="Content" ObjectID="_1748200575" r:id="rId9"/>
         </w:object>
       </w:r>
       <w:r>
@@ -2973,12 +2853,12 @@
           <w:b w:val="0"/>
         </w:rPr>
       </w:pPr>
-      <w:bookmarkStart w:id="2" w:name="_Toc137564075"/>
+      <w:bookmarkStart w:id="3" w:name="_Toc137587830"/>
       <w:r>
         <w:lastRenderedPageBreak/>
         <w:t>Detail explanation for each module</w:t>
       </w:r>
-      <w:bookmarkEnd w:id="2"/>
+      <w:bookmarkEnd w:id="3"/>
     </w:p>
     <w:p>
       <w:r>
@@ -2997,16 +2877,8 @@
         <w:rPr>
           <w:shd w:val="clear" w:color="auto" w:fill="FFFF00"/>
         </w:rPr>
-        <w:t xml:space="preserve">work on that </w:t>
-      </w:r>
-      <w:proofErr w:type="gramStart"/>
-      <w:r>
-        <w:rPr>
-          <w:shd w:val="clear" w:color="auto" w:fill="FFFF00"/>
-        </w:rPr>
-        <w:t>module</w:t>
-      </w:r>
-      <w:proofErr w:type="gramEnd"/>
+        <w:t>work on that module</w:t>
+      </w:r>
     </w:p>
     <w:p>
       <w:pPr>
@@ -3075,15 +2947,7 @@
         <w:t xml:space="preserve">Allows </w:t>
       </w:r>
       <w:r>
-        <w:t xml:space="preserve">administrators to manage and organize the collection of comics and novels available on </w:t>
-      </w:r>
-      <w:proofErr w:type="spellStart"/>
-      <w:r>
-        <w:t>NovelComix</w:t>
-      </w:r>
-      <w:proofErr w:type="spellEnd"/>
-      <w:r>
-        <w:t>. It includes features such as adding new content, categorizing them by genres or authors, and updating existing content.</w:t>
+        <w:t>administrators to manage and organize the collection of comics and novels available on NovelComix. It includes features such as adding new content, categorizing them by genres or authors, and updating existing content.</w:t>
       </w:r>
     </w:p>
     <w:p>
@@ -3222,12 +3086,12 @@
       <w:pPr>
         <w:pStyle w:val="Heading2"/>
       </w:pPr>
-      <w:bookmarkStart w:id="3" w:name="_Toc137564076"/>
+      <w:bookmarkStart w:id="4" w:name="_Toc137587831"/>
       <w:r>
         <w:lastRenderedPageBreak/>
         <w:t>User Accounts Management</w:t>
       </w:r>
-      <w:bookmarkEnd w:id="3"/>
+      <w:bookmarkEnd w:id="4"/>
     </w:p>
     <w:p>
       <w:pPr>
@@ -3269,30 +3133,9 @@
       <w:pPr>
         <w:pStyle w:val="Heading2"/>
       </w:pPr>
-      <w:bookmarkStart w:id="4" w:name="_Toc137564077"/>
+      <w:bookmarkStart w:id="5" w:name="_Toc137587832"/>
       <w:r>
         <w:t>Browse and Search</w:t>
-      </w:r>
-      <w:bookmarkEnd w:id="4"/>
-    </w:p>
-    <w:p>
-      <w:pPr>
-        <w:ind w:left="567" w:firstLine="153"/>
-      </w:pPr>
-      <w:r>
-        <w:t>Users can browse and search for comics and novels by title, genre, author, or keyword.</w:t>
-      </w:r>
-      <w:r>
-        <w:t xml:space="preserve"> By filtering any keywords, user could find the stories they wanted or by genres to explore new stories. </w:t>
-      </w:r>
-    </w:p>
-    <w:p>
-      <w:pPr>
-        <w:pStyle w:val="Heading2"/>
-      </w:pPr>
-      <w:bookmarkStart w:id="5" w:name="_Toc137564078"/>
-      <w:r>
-        <w:t>Reading Modes</w:t>
       </w:r>
       <w:bookmarkEnd w:id="5"/>
     </w:p>
@@ -3301,37 +3144,19 @@
         <w:ind w:left="567" w:firstLine="153"/>
       </w:pPr>
       <w:r>
-        <w:t xml:space="preserve">Users can switch between comic and novel </w:t>
-      </w:r>
-      <w:r>
-        <w:t>versions</w:t>
-      </w:r>
-      <w:r>
-        <w:t>, with options for page-by-page or continuous scrolling</w:t>
-      </w:r>
-      <w:r>
-        <w:t xml:space="preserve"> reading mode</w:t>
-      </w:r>
-      <w:r>
-        <w:t>.</w:t>
-      </w:r>
-      <w:r>
-        <w:t xml:space="preserve"> During comic version, user will see the stories with visual like images and bubble with speech while arranging in sequence by sequence. Alternately, during novel version with text arranged in paragraph and chapters, user could focus more into the story in a more literary manner. In different reading mode, reader could choose either turning page or one continuous stream scrolling down to read.</w:t>
+        <w:t>Users can browse and search for comics and novels by title, genre, author, or keyword.</w:t>
+      </w:r>
+      <w:r>
+        <w:t xml:space="preserve"> By filtering any keywords, user could find the stories they wanted or by genres to explore new stories. </w:t>
       </w:r>
     </w:p>
     <w:p>
       <w:pPr>
         <w:pStyle w:val="Heading2"/>
       </w:pPr>
-      <w:bookmarkStart w:id="6" w:name="_Toc137564079"/>
-      <w:r>
-        <w:t xml:space="preserve">Bookmarks </w:t>
-      </w:r>
-      <w:r>
-        <w:t>a</w:t>
-      </w:r>
-      <w:r>
-        <w:t>nd Favourites</w:t>
+      <w:bookmarkStart w:id="6" w:name="_Toc137587833"/>
+      <w:r>
+        <w:t>Reading Modes</w:t>
       </w:r>
       <w:bookmarkEnd w:id="6"/>
     </w:p>
@@ -3340,27 +3165,37 @@
         <w:ind w:left="567" w:firstLine="153"/>
       </w:pPr>
       <w:r>
-        <w:t>Users can bookmark their favourite comics and novels, save them to their favourites, and resume reading from where they left off.</w:t>
-      </w:r>
-      <w:r>
-        <w:t xml:space="preserve"> From this, user would not require </w:t>
-      </w:r>
-      <w:proofErr w:type="gramStart"/>
-      <w:r>
-        <w:t>to search</w:t>
-      </w:r>
-      <w:proofErr w:type="gramEnd"/>
-      <w:r>
-        <w:t xml:space="preserve"> again they have read last time.</w:t>
+        <w:t xml:space="preserve">Users can switch between comic and novel </w:t>
+      </w:r>
+      <w:r>
+        <w:t>versions</w:t>
+      </w:r>
+      <w:r>
+        <w:t>, with options for page-by-page or continuous scrolling</w:t>
+      </w:r>
+      <w:r>
+        <w:t xml:space="preserve"> reading mode</w:t>
+      </w:r>
+      <w:r>
+        <w:t>.</w:t>
+      </w:r>
+      <w:r>
+        <w:t xml:space="preserve"> During comic version, user will see the stories with visual like images and bubble with speech while arranging in sequence by sequence. Alternately, during novel version with text arranged in paragraph and chapters, user could focus more into the story in a more literary manner. In different reading mode, reader could choose either turning page or one continuous stream scrolling down to read.</w:t>
       </w:r>
     </w:p>
     <w:p>
       <w:pPr>
         <w:pStyle w:val="Heading2"/>
       </w:pPr>
-      <w:bookmarkStart w:id="7" w:name="_Toc137564080"/>
-      <w:r>
-        <w:t>Offline Reading</w:t>
+      <w:bookmarkStart w:id="7" w:name="_Toc137587834"/>
+      <w:r>
+        <w:t xml:space="preserve">Bookmarks </w:t>
+      </w:r>
+      <w:r>
+        <w:t>a</w:t>
+      </w:r>
+      <w:r>
+        <w:t>nd Favourites</w:t>
       </w:r>
       <w:bookmarkEnd w:id="7"/>
     </w:p>
@@ -3369,31 +3204,44 @@
         <w:ind w:left="567" w:firstLine="153"/>
       </w:pPr>
       <w:r>
-        <w:t xml:space="preserve">Users can download comics and novels to read offline, making it easy to access content on the go. For example, the user would have to go to some places where without any Wi-Fi or mobile data, they still could access the comic or novel of the </w:t>
-      </w:r>
-      <w:proofErr w:type="spellStart"/>
-      <w:r>
-        <w:t>NovelComix</w:t>
-      </w:r>
-      <w:proofErr w:type="spellEnd"/>
-      <w:r>
-        <w:t xml:space="preserve"> that they have downloaded prior to their travel or trip.</w:t>
+        <w:t>Users can bookmark their favourite comics and novels, save them to their favourites, and resume reading from where they left off.</w:t>
+      </w:r>
+      <w:r>
+        <w:t xml:space="preserve"> From this, user would not require to search again they have read last time.</w:t>
       </w:r>
     </w:p>
     <w:p>
       <w:pPr>
-        <w:spacing w:after="240"/>
-      </w:pPr>
+        <w:pStyle w:val="Heading2"/>
+      </w:pPr>
+      <w:bookmarkStart w:id="8" w:name="_Toc137587835"/>
+      <w:r>
+        <w:t>Offline Reading</w:t>
+      </w:r>
+      <w:bookmarkEnd w:id="8"/>
     </w:p>
     <w:p>
       <w:pPr>
+        <w:ind w:left="567" w:firstLine="153"/>
+      </w:pPr>
+      <w:r>
+        <w:t>Users can download comics and novels to read offline, making it easy to access content on the go. For example, the user would have to go to some places where without any Wi-Fi or mobile data, they still could access the comic or novel of the NovelComix that they have downloaded prior to their travel or trip.</w:t>
+      </w:r>
+    </w:p>
+    <w:p>
+      <w:pPr>
+        <w:spacing w:after="240"/>
+      </w:pPr>
+    </w:p>
+    <w:p>
+      <w:pPr>
         <w:pStyle w:val="Heading1"/>
       </w:pPr>
-      <w:bookmarkStart w:id="8" w:name="_Toc137564081"/>
+      <w:bookmarkStart w:id="9" w:name="_Toc137587836"/>
       <w:r>
         <w:t>Strengths of the app</w:t>
       </w:r>
-      <w:bookmarkEnd w:id="8"/>
+      <w:bookmarkEnd w:id="9"/>
       <w:r>
         <w:t xml:space="preserve"> </w:t>
       </w:r>
@@ -3403,11 +3251,11 @@
       <w:pPr>
         <w:pStyle w:val="Heading1"/>
       </w:pPr>
-      <w:bookmarkStart w:id="9" w:name="_Toc137564082"/>
+      <w:bookmarkStart w:id="10" w:name="_Toc137587837"/>
       <w:r>
         <w:t>Weaknesses of the app</w:t>
       </w:r>
-      <w:bookmarkEnd w:id="9"/>
+      <w:bookmarkEnd w:id="10"/>
       <w:r>
         <w:t xml:space="preserve"> </w:t>
       </w:r>
@@ -3436,12 +3284,12 @@
       <w:pPr>
         <w:pStyle w:val="Heading1"/>
       </w:pPr>
-      <w:bookmarkStart w:id="10" w:name="_Toc137564083"/>
+      <w:bookmarkStart w:id="11" w:name="_Toc137587838"/>
       <w:r>
         <w:lastRenderedPageBreak/>
         <w:t>Future enhancements</w:t>
       </w:r>
-      <w:bookmarkEnd w:id="10"/>
+      <w:bookmarkEnd w:id="11"/>
     </w:p>
     <w:p>
       <w:pPr>
@@ -3467,52 +3315,38 @@
       <w:pPr>
         <w:ind w:left="992" w:firstLine="284"/>
       </w:pPr>
-      <w:proofErr w:type="spellStart"/>
-      <w:r>
-        <w:t>NovelComix</w:t>
-      </w:r>
-      <w:proofErr w:type="spellEnd"/>
+      <w:r>
+        <w:t xml:space="preserve">NovelComix </w:t>
+      </w:r>
+      <w:r>
+        <w:t>may offers a</w:t>
+      </w:r>
+      <w:r>
+        <w:t xml:space="preserve"> social </w:t>
+      </w:r>
+      <w:r>
+        <w:t>feature</w:t>
+      </w:r>
+      <w:r>
+        <w:t xml:space="preserve"> that encourages users to interact and engage. Through </w:t>
+      </w:r>
+      <w:r>
+        <w:t>this feature</w:t>
+      </w:r>
+      <w:r>
+        <w:t>, users can recommend</w:t>
+      </w:r>
       <w:r>
         <w:t xml:space="preserve"> </w:t>
       </w:r>
       <w:r>
-        <w:t>may offers a</w:t>
-      </w:r>
-      <w:r>
-        <w:t xml:space="preserve"> </w:t>
-      </w:r>
-      <w:r>
-        <w:t xml:space="preserve">social </w:t>
-      </w:r>
-      <w:r>
-        <w:t>feature</w:t>
-      </w:r>
-      <w:r>
-        <w:t xml:space="preserve"> that encourages users to interact and engage. Through </w:t>
-      </w:r>
-      <w:r>
-        <w:t>this feature</w:t>
-      </w:r>
-      <w:r>
-        <w:t>, users can recommend</w:t>
-      </w:r>
-      <w:r>
-        <w:t xml:space="preserve"> </w:t>
-      </w:r>
-      <w:r>
         <w:t xml:space="preserve">stories to friends and followers. </w:t>
       </w:r>
       <w:r>
         <w:t>It could</w:t>
       </w:r>
       <w:r>
-        <w:t xml:space="preserve"> </w:t>
-      </w:r>
-      <w:r>
-        <w:t>allow</w:t>
-      </w:r>
-      <w:r>
-        <w:t xml:space="preserve"> readers to follow other readers making group connections effortless. </w:t>
+        <w:t xml:space="preserve"> allow readers to follow other readers making group connections effortless. </w:t>
       </w:r>
       <w:r>
         <w:t>U</w:t>
@@ -3524,11 +3358,7 @@
         <w:t xml:space="preserve">could have the </w:t>
       </w:r>
       <w:r>
-        <w:t xml:space="preserve">ability to leave comments and reviews fostering a lively atmosphere. </w:t>
-      </w:r>
-      <w:proofErr w:type="spellStart"/>
-      <w:r>
-        <w:t>Novel</w:t>
+        <w:t>ability to leave comments and reviews fostering a lively atmosphere. Novel</w:t>
       </w:r>
       <w:r>
         <w:t>C</w:t>
@@ -3539,7 +3369,6 @@
       <w:r>
         <w:t>x</w:t>
       </w:r>
-      <w:proofErr w:type="spellEnd"/>
       <w:r>
         <w:t xml:space="preserve"> </w:t>
       </w:r>
@@ -3590,13 +3419,8 @@
       <w:pPr>
         <w:ind w:left="992" w:firstLine="284"/>
       </w:pPr>
-      <w:proofErr w:type="spellStart"/>
-      <w:r>
-        <w:t>NovelComix</w:t>
-      </w:r>
-      <w:proofErr w:type="spellEnd"/>
-      <w:r>
-        <w:t xml:space="preserve"> </w:t>
+      <w:r>
+        <w:t xml:space="preserve">NovelComix </w:t>
       </w:r>
       <w:r>
         <w:t xml:space="preserve">could </w:t>
@@ -3679,23 +3503,7 @@
         <w:ind w:left="992" w:firstLine="284"/>
       </w:pPr>
       <w:r>
-        <w:t xml:space="preserve">In-app purchase system may include in the </w:t>
-      </w:r>
-      <w:proofErr w:type="spellStart"/>
-      <w:r>
-        <w:t>NovelComix</w:t>
-      </w:r>
-      <w:proofErr w:type="spellEnd"/>
-      <w:r>
-        <w:t xml:space="preserve"> application, allowing users to access premium content or subscribe to exclusive features. Through in-app purchases, users </w:t>
-      </w:r>
-      <w:proofErr w:type="gramStart"/>
-      <w:r>
-        <w:t>are able to</w:t>
-      </w:r>
-      <w:proofErr w:type="gramEnd"/>
-      <w:r>
-        <w:t xml:space="preserve"> unlock bonus content that is interesting. This could provide chances to support users’ favourite authors by subscribing to their </w:t>
+        <w:t xml:space="preserve">In-app purchase system may include in the NovelComix application, allowing users to access premium content or subscribe to exclusive features. Through in-app purchases, users are able to unlock bonus content that is interesting. This could provide chances to support users’ favourite authors by subscribing to their </w:t>
       </w:r>
       <w:r>
         <w:t xml:space="preserve">works. </w:t>
@@ -3724,12 +3532,12 @@
       <w:pPr>
         <w:pStyle w:val="Heading1"/>
       </w:pPr>
-      <w:bookmarkStart w:id="11" w:name="_Toc137564084"/>
+      <w:bookmarkStart w:id="12" w:name="_Toc137587839"/>
       <w:r>
         <w:lastRenderedPageBreak/>
         <w:t>Reflection from each member</w:t>
       </w:r>
-      <w:bookmarkEnd w:id="11"/>
+      <w:bookmarkEnd w:id="12"/>
       <w:r>
         <w:t xml:space="preserve"> </w:t>
       </w:r>
@@ -3738,36 +3546,45 @@
       <w:pPr>
         <w:pStyle w:val="Heading2"/>
       </w:pPr>
-      <w:bookmarkStart w:id="12" w:name="_Toc137564085"/>
+      <w:bookmarkStart w:id="13" w:name="_Toc137587840"/>
       <w:r>
         <w:t>Damien Tan Lek Khee</w:t>
-      </w:r>
-      <w:bookmarkEnd w:id="12"/>
-    </w:p>
-    <w:p/>
-    <w:p>
-      <w:pPr>
-        <w:pStyle w:val="Heading2"/>
-      </w:pPr>
-      <w:bookmarkStart w:id="13" w:name="_Toc137564086"/>
-      <w:r>
-        <w:t>Lim Pau thing</w:t>
       </w:r>
       <w:bookmarkEnd w:id="13"/>
     </w:p>
-    <w:p/>
     <w:p>
       <w:pPr>
+        <w:ind w:left="207"/>
+      </w:pPr>
+    </w:p>
+    <w:p>
+      <w:pPr>
         <w:pStyle w:val="Heading2"/>
       </w:pPr>
-      <w:bookmarkStart w:id="14" w:name="_Toc137564087"/>
-      <w:r>
-        <w:t>Ooi Ying Jie</w:t>
+      <w:bookmarkStart w:id="14" w:name="_Toc137587841"/>
+      <w:r>
+        <w:t>Lim Pau thing</w:t>
       </w:r>
       <w:bookmarkEnd w:id="14"/>
     </w:p>
     <w:p>
       <w:pPr>
+        <w:ind w:left="207"/>
+      </w:pPr>
+    </w:p>
+    <w:p>
+      <w:pPr>
+        <w:pStyle w:val="Heading2"/>
+      </w:pPr>
+      <w:bookmarkStart w:id="15" w:name="_Toc137587842"/>
+      <w:r>
+        <w:t>Ooi Ying Jie</w:t>
+      </w:r>
+      <w:bookmarkEnd w:id="15"/>
+    </w:p>
+    <w:p>
+      <w:pPr>
+        <w:ind w:left="207"/>
         <w:rPr>
           <w:rFonts w:cs="Times New Roman"/>
           <w:szCs w:val="24"/>
@@ -3786,7 +3603,7 @@
 </file>
 
 <file path=word/endnotes.xml><?xml version="1.0" encoding="utf-8"?>
-<w:endnotes xmlns:wpc="http://schemas.microsoft.com/office/word/2010/wordprocessingCanvas" xmlns:cx="http://schemas.microsoft.com/office/drawing/2014/chartex" xmlns:cx1="http://schemas.microsoft.com/office/drawing/2015/9/8/chartex" xmlns:cx2="http://schemas.microsoft.com/office/drawing/2015/10/21/chartex" xmlns:cx3="http://schemas.microsoft.com/office/drawing/2016/5/9/chartex" xmlns:cx4="http://schemas.microsoft.com/office/drawing/2016/5/10/chartex" xmlns:cx5="http://schemas.microsoft.com/office/drawing/2016/5/11/chartex" xmlns:cx6="http://schemas.microsoft.com/office/drawing/2016/5/12/chartex" xmlns:cx7="http://schemas.microsoft.com/office/drawing/2016/5/13/chartex" xmlns:cx8="http://schemas.microsoft.com/office/drawing/2016/5/14/chartex" xmlns:mc="http://schemas.openxmlformats.org/markup-compatibility/2006" xmlns:aink="http://schemas.microsoft.com/office/drawing/2016/ink" xmlns:am3d="http://schemas.microsoft.com/office/drawing/2017/model3d" xmlns:o="urn:schemas-microsoft-com:office:office" xmlns:oel="http://schemas.microsoft.com/office/2019/extlst" xmlns:r="http://schemas.openxmlformats.org/officeDocument/2006/relationships" xmlns:m="http://schemas.openxmlformats.org/officeDocument/2006/math" xmlns:v="urn:schemas-microsoft-com:vml" xmlns:wp14="http://schemas.microsoft.com/office/word/2010/wordprocessingDrawing" xmlns:wp="http://schemas.openxmlformats.org/drawingml/2006/wordprocessingDrawing" xmlns:w10="urn:schemas-microsoft-com:office:word" xmlns:w="http://schemas.openxmlformats.org/wordprocessingml/2006/main" xmlns:w14="http://schemas.microsoft.com/office/word/2010/wordml" xmlns:w15="http://schemas.microsoft.com/office/word/2012/wordml" xmlns:w16cex="http://schemas.microsoft.com/office/word/2018/wordml/cex" xmlns:w16cid="http://schemas.microsoft.com/office/word/2016/wordml/cid" xmlns:w16="http://schemas.microsoft.com/office/word/2018/wordml" xmlns:w16sdtdh="http://schemas.microsoft.com/office/word/2020/wordml/sdtdatahash" xmlns:w16se="http://schemas.microsoft.com/office/word/2015/wordml/symex" xmlns:wpg="http://schemas.microsoft.com/office/word/2010/wordprocessingGroup" xmlns:wpi="http://schemas.microsoft.com/office/word/2010/wordprocessingInk" xmlns:wne="http://schemas.microsoft.com/office/word/2006/wordml" xmlns:wps="http://schemas.microsoft.com/office/word/2010/wordprocessingShape" mc:Ignorable="w14 w15 w16se w16cid w16 w16cex w16sdtdh wp14">
+<w:endnotes xmlns:wpc="http://schemas.microsoft.com/office/word/2010/wordprocessingCanvas" xmlns:cx="http://schemas.microsoft.com/office/drawing/2014/chartex" xmlns:cx1="http://schemas.microsoft.com/office/drawing/2015/9/8/chartex" xmlns:mc="http://schemas.openxmlformats.org/markup-compatibility/2006" xmlns:o="urn:schemas-microsoft-com:office:office" xmlns:r="http://schemas.openxmlformats.org/officeDocument/2006/relationships" xmlns:m="http://schemas.openxmlformats.org/officeDocument/2006/math" xmlns:v="urn:schemas-microsoft-com:vml" xmlns:wp14="http://schemas.microsoft.com/office/word/2010/wordprocessingDrawing" xmlns:wp="http://schemas.openxmlformats.org/drawingml/2006/wordprocessingDrawing" xmlns:w10="urn:schemas-microsoft-com:office:word" xmlns:w="http://schemas.openxmlformats.org/wordprocessingml/2006/main" xmlns:w14="http://schemas.microsoft.com/office/word/2010/wordml" xmlns:w15="http://schemas.microsoft.com/office/word/2012/wordml" xmlns:w16se="http://schemas.microsoft.com/office/word/2015/wordml/symex" xmlns:wpg="http://schemas.microsoft.com/office/word/2010/wordprocessingGroup" xmlns:wpi="http://schemas.microsoft.com/office/word/2010/wordprocessingInk" xmlns:wne="http://schemas.microsoft.com/office/word/2006/wordml" xmlns:wps="http://schemas.microsoft.com/office/word/2010/wordprocessingShape" mc:Ignorable="w14 w15 w16se wp14">
   <w:endnote w:type="separator" w:id="-1">
     <w:p>
       <w:pPr>
@@ -3811,7 +3628,7 @@
 </file>
 
 <file path=word/footnotes.xml><?xml version="1.0" encoding="utf-8"?>
-<w:footnotes xmlns:wpc="http://schemas.microsoft.com/office/word/2010/wordprocessingCanvas" xmlns:cx="http://schemas.microsoft.com/office/drawing/2014/chartex" xmlns:cx1="http://schemas.microsoft.com/office/drawing/2015/9/8/chartex" xmlns:cx2="http://schemas.microsoft.com/office/drawing/2015/10/21/chartex" xmlns:cx3="http://schemas.microsoft.com/office/drawing/2016/5/9/chartex" xmlns:cx4="http://schemas.microsoft.com/office/drawing/2016/5/10/chartex" xmlns:cx5="http://schemas.microsoft.com/office/drawing/2016/5/11/chartex" xmlns:cx6="http://schemas.microsoft.com/office/drawing/2016/5/12/chartex" xmlns:cx7="http://schemas.microsoft.com/office/drawing/2016/5/13/chartex" xmlns:cx8="http://schemas.microsoft.com/office/drawing/2016/5/14/chartex" xmlns:mc="http://schemas.openxmlformats.org/markup-compatibility/2006" xmlns:aink="http://schemas.microsoft.com/office/drawing/2016/ink" xmlns:am3d="http://schemas.microsoft.com/office/drawing/2017/model3d" xmlns:o="urn:schemas-microsoft-com:office:office" xmlns:oel="http://schemas.microsoft.com/office/2019/extlst" xmlns:r="http://schemas.openxmlformats.org/officeDocument/2006/relationships" xmlns:m="http://schemas.openxmlformats.org/officeDocument/2006/math" xmlns:v="urn:schemas-microsoft-com:vml" xmlns:wp14="http://schemas.microsoft.com/office/word/2010/wordprocessingDrawing" xmlns:wp="http://schemas.openxmlformats.org/drawingml/2006/wordprocessingDrawing" xmlns:w10="urn:schemas-microsoft-com:office:word" xmlns:w="http://schemas.openxmlformats.org/wordprocessingml/2006/main" xmlns:w14="http://schemas.microsoft.com/office/word/2010/wordml" xmlns:w15="http://schemas.microsoft.com/office/word/2012/wordml" xmlns:w16cex="http://schemas.microsoft.com/office/word/2018/wordml/cex" xmlns:w16cid="http://schemas.microsoft.com/office/word/2016/wordml/cid" xmlns:w16="http://schemas.microsoft.com/office/word/2018/wordml" xmlns:w16sdtdh="http://schemas.microsoft.com/office/word/2020/wordml/sdtdatahash" xmlns:w16se="http://schemas.microsoft.com/office/word/2015/wordml/symex" xmlns:wpg="http://schemas.microsoft.com/office/word/2010/wordprocessingGroup" xmlns:wpi="http://schemas.microsoft.com/office/word/2010/wordprocessingInk" xmlns:wne="http://schemas.microsoft.com/office/word/2006/wordml" xmlns:wps="http://schemas.microsoft.com/office/word/2010/wordprocessingShape" mc:Ignorable="w14 w15 w16se w16cid w16 w16cex w16sdtdh wp14">
+<w:footnotes xmlns:wpc="http://schemas.microsoft.com/office/word/2010/wordprocessingCanvas" xmlns:cx="http://schemas.microsoft.com/office/drawing/2014/chartex" xmlns:cx1="http://schemas.microsoft.com/office/drawing/2015/9/8/chartex" xmlns:mc="http://schemas.openxmlformats.org/markup-compatibility/2006" xmlns:o="urn:schemas-microsoft-com:office:office" xmlns:r="http://schemas.openxmlformats.org/officeDocument/2006/relationships" xmlns:m="http://schemas.openxmlformats.org/officeDocument/2006/math" xmlns:v="urn:schemas-microsoft-com:vml" xmlns:wp14="http://schemas.microsoft.com/office/word/2010/wordprocessingDrawing" xmlns:wp="http://schemas.openxmlformats.org/drawingml/2006/wordprocessingDrawing" xmlns:w10="urn:schemas-microsoft-com:office:word" xmlns:w="http://schemas.openxmlformats.org/wordprocessingml/2006/main" xmlns:w14="http://schemas.microsoft.com/office/word/2010/wordml" xmlns:w15="http://schemas.microsoft.com/office/word/2012/wordml" xmlns:w16se="http://schemas.microsoft.com/office/word/2015/wordml/symex" xmlns:wpg="http://schemas.microsoft.com/office/word/2010/wordprocessingGroup" xmlns:wpi="http://schemas.microsoft.com/office/word/2010/wordprocessingInk" xmlns:wne="http://schemas.microsoft.com/office/word/2006/wordml" xmlns:wps="http://schemas.microsoft.com/office/word/2010/wordprocessingShape" mc:Ignorable="w14 w15 w16se wp14">
   <w:footnote w:type="separator" w:id="-1">
     <w:p>
       <w:pPr>
@@ -3836,7 +3653,7 @@
 </file>
 
 <file path=word/numbering.xml><?xml version="1.0" encoding="utf-8"?>
-<w:numbering xmlns:wpc="http://schemas.microsoft.com/office/word/2010/wordprocessingCanvas" xmlns:cx="http://schemas.microsoft.com/office/drawing/2014/chartex" xmlns:cx1="http://schemas.microsoft.com/office/drawing/2015/9/8/chartex" xmlns:cx2="http://schemas.microsoft.com/office/drawing/2015/10/21/chartex" xmlns:cx3="http://schemas.microsoft.com/office/drawing/2016/5/9/chartex" xmlns:cx4="http://schemas.microsoft.com/office/drawing/2016/5/10/chartex" xmlns:cx5="http://schemas.microsoft.com/office/drawing/2016/5/11/chartex" xmlns:cx6="http://schemas.microsoft.com/office/drawing/2016/5/12/chartex" xmlns:cx7="http://schemas.microsoft.com/office/drawing/2016/5/13/chartex" xmlns:cx8="http://schemas.microsoft.com/office/drawing/2016/5/14/chartex" xmlns:mc="http://schemas.openxmlformats.org/markup-compatibility/2006" xmlns:aink="http://schemas.microsoft.com/office/drawing/2016/ink" xmlns:am3d="http://schemas.microsoft.com/office/drawing/2017/model3d" xmlns:o="urn:schemas-microsoft-com:office:office" xmlns:oel="http://schemas.microsoft.com/office/2019/extlst" xmlns:r="http://schemas.openxmlformats.org/officeDocument/2006/relationships" xmlns:m="http://schemas.openxmlformats.org/officeDocument/2006/math" xmlns:v="urn:schemas-microsoft-com:vml" xmlns:wp14="http://schemas.microsoft.com/office/word/2010/wordprocessingDrawing" xmlns:wp="http://schemas.openxmlformats.org/drawingml/2006/wordprocessingDrawing" xmlns:w10="urn:schemas-microsoft-com:office:word" xmlns:w="http://schemas.openxmlformats.org/wordprocessingml/2006/main" xmlns:w14="http://schemas.microsoft.com/office/word/2010/wordml" xmlns:w15="http://schemas.microsoft.com/office/word/2012/wordml" xmlns:w16cex="http://schemas.microsoft.com/office/word/2018/wordml/cex" xmlns:w16cid="http://schemas.microsoft.com/office/word/2016/wordml/cid" xmlns:w16="http://schemas.microsoft.com/office/word/2018/wordml" xmlns:w16sdtdh="http://schemas.microsoft.com/office/word/2020/wordml/sdtdatahash" xmlns:w16se="http://schemas.microsoft.com/office/word/2015/wordml/symex" xmlns:wpg="http://schemas.microsoft.com/office/word/2010/wordprocessingGroup" xmlns:wpi="http://schemas.microsoft.com/office/word/2010/wordprocessingInk" xmlns:wne="http://schemas.microsoft.com/office/word/2006/wordml" xmlns:wps="http://schemas.microsoft.com/office/word/2010/wordprocessingShape" mc:Ignorable="w14 w15 w16se w16cid w16 w16cex w16sdtdh wp14">
+<w:numbering xmlns:wpc="http://schemas.microsoft.com/office/word/2010/wordprocessingCanvas" xmlns:cx="http://schemas.microsoft.com/office/drawing/2014/chartex" xmlns:cx1="http://schemas.microsoft.com/office/drawing/2015/9/8/chartex" xmlns:mc="http://schemas.openxmlformats.org/markup-compatibility/2006" xmlns:o="urn:schemas-microsoft-com:office:office" xmlns:r="http://schemas.openxmlformats.org/officeDocument/2006/relationships" xmlns:m="http://schemas.openxmlformats.org/officeDocument/2006/math" xmlns:v="urn:schemas-microsoft-com:vml" xmlns:wp14="http://schemas.microsoft.com/office/word/2010/wordprocessingDrawing" xmlns:wp="http://schemas.openxmlformats.org/drawingml/2006/wordprocessingDrawing" xmlns:w10="urn:schemas-microsoft-com:office:word" xmlns:w="http://schemas.openxmlformats.org/wordprocessingml/2006/main" xmlns:w14="http://schemas.microsoft.com/office/word/2010/wordml" xmlns:w15="http://schemas.microsoft.com/office/word/2012/wordml" xmlns:w16se="http://schemas.microsoft.com/office/word/2015/wordml/symex" xmlns:wpg="http://schemas.microsoft.com/office/word/2010/wordprocessingGroup" xmlns:wpi="http://schemas.microsoft.com/office/word/2010/wordprocessingInk" xmlns:wne="http://schemas.microsoft.com/office/word/2006/wordml" xmlns:wps="http://schemas.microsoft.com/office/word/2010/wordprocessingShape" mc:Ignorable="w14 w15 w16se wp14">
   <w:abstractNum w:abstractNumId="0" w15:restartNumberingAfterBreak="0">
     <w:nsid w:val="0FC52E2B"/>
     <w:multiLevelType w:val="hybridMultilevel"/>
@@ -5624,71 +5441,71 @@
       </w:pPr>
     </w:lvl>
   </w:abstractNum>
-  <w:num w:numId="1" w16cid:durableId="329916057">
+  <w:num w:numId="1">
     <w:abstractNumId w:val="6"/>
   </w:num>
-  <w:num w:numId="2" w16cid:durableId="2091345935">
+  <w:num w:numId="2">
     <w:abstractNumId w:val="6"/>
   </w:num>
-  <w:num w:numId="3" w16cid:durableId="1097600643">
+  <w:num w:numId="3">
     <w:abstractNumId w:val="4"/>
   </w:num>
-  <w:num w:numId="4" w16cid:durableId="1255743560">
+  <w:num w:numId="4">
     <w:abstractNumId w:val="15"/>
   </w:num>
-  <w:num w:numId="5" w16cid:durableId="418868685">
+  <w:num w:numId="5">
     <w:abstractNumId w:val="2"/>
   </w:num>
-  <w:num w:numId="6" w16cid:durableId="1880432193">
+  <w:num w:numId="6">
     <w:abstractNumId w:val="13"/>
   </w:num>
-  <w:num w:numId="7" w16cid:durableId="189028600">
+  <w:num w:numId="7">
     <w:abstractNumId w:val="1"/>
   </w:num>
-  <w:num w:numId="8" w16cid:durableId="2104983393">
+  <w:num w:numId="8">
     <w:abstractNumId w:val="12"/>
   </w:num>
-  <w:num w:numId="9" w16cid:durableId="1037779070">
+  <w:num w:numId="9">
     <w:abstractNumId w:val="16"/>
   </w:num>
-  <w:num w:numId="10" w16cid:durableId="1583685854">
+  <w:num w:numId="10">
     <w:abstractNumId w:val="3"/>
   </w:num>
-  <w:num w:numId="11" w16cid:durableId="569922853">
+  <w:num w:numId="11">
     <w:abstractNumId w:val="10"/>
   </w:num>
-  <w:num w:numId="12" w16cid:durableId="170339555">
+  <w:num w:numId="12">
     <w:abstractNumId w:val="0"/>
   </w:num>
-  <w:num w:numId="13" w16cid:durableId="1110977222">
+  <w:num w:numId="13">
     <w:abstractNumId w:val="8"/>
   </w:num>
-  <w:num w:numId="14" w16cid:durableId="1205868769">
+  <w:num w:numId="14">
     <w:abstractNumId w:val="9"/>
   </w:num>
-  <w:num w:numId="15" w16cid:durableId="780536569">
+  <w:num w:numId="15">
     <w:abstractNumId w:val="7"/>
   </w:num>
-  <w:num w:numId="16" w16cid:durableId="1904634914">
+  <w:num w:numId="16">
     <w:abstractNumId w:val="5"/>
   </w:num>
-  <w:num w:numId="17" w16cid:durableId="755516173">
+  <w:num w:numId="17">
     <w:abstractNumId w:val="14"/>
   </w:num>
-  <w:num w:numId="18" w16cid:durableId="322900380">
+  <w:num w:numId="18">
     <w:abstractNumId w:val="11"/>
   </w:num>
-  <w:num w:numId="19" w16cid:durableId="305472521">
+  <w:num w:numId="19">
     <w:abstractNumId w:val="9"/>
   </w:num>
-  <w:num w:numId="20" w16cid:durableId="384767371">
+  <w:num w:numId="20">
     <w:abstractNumId w:val="9"/>
   </w:num>
 </w:numbering>
 </file>
 
 <file path=word/styles.xml><?xml version="1.0" encoding="utf-8"?>
-<w:styles xmlns:mc="http://schemas.openxmlformats.org/markup-compatibility/2006" xmlns:r="http://schemas.openxmlformats.org/officeDocument/2006/relationships" xmlns:w="http://schemas.openxmlformats.org/wordprocessingml/2006/main" xmlns:w14="http://schemas.microsoft.com/office/word/2010/wordml" xmlns:w15="http://schemas.microsoft.com/office/word/2012/wordml" xmlns:w16cex="http://schemas.microsoft.com/office/word/2018/wordml/cex" xmlns:w16cid="http://schemas.microsoft.com/office/word/2016/wordml/cid" xmlns:w16="http://schemas.microsoft.com/office/word/2018/wordml" xmlns:w16sdtdh="http://schemas.microsoft.com/office/word/2020/wordml/sdtdatahash" xmlns:w16se="http://schemas.microsoft.com/office/word/2015/wordml/symex" mc:Ignorable="w14 w15 w16se w16cid w16 w16cex w16sdtdh">
+<w:styles xmlns:mc="http://schemas.openxmlformats.org/markup-compatibility/2006" xmlns:r="http://schemas.openxmlformats.org/officeDocument/2006/relationships" xmlns:w="http://schemas.openxmlformats.org/wordprocessingml/2006/main" xmlns:w14="http://schemas.microsoft.com/office/word/2010/wordml" xmlns:w15="http://schemas.microsoft.com/office/word/2012/wordml" xmlns:w16se="http://schemas.microsoft.com/office/word/2015/wordml/symex" mc:Ignorable="w14 w15 w16se">
   <w:docDefaults>
     <w:rPrDefault>
       <w:rPr>
@@ -5704,7 +5521,7 @@
       </w:pPr>
     </w:pPrDefault>
   </w:docDefaults>
-  <w:latentStyles w:defLockedState="0" w:defUIPriority="99" w:defSemiHidden="0" w:defUnhideWhenUsed="0" w:defQFormat="0" w:count="376">
+  <w:latentStyles w:defLockedState="0" w:defUIPriority="99" w:defSemiHidden="0" w:defUnhideWhenUsed="0" w:defQFormat="0" w:count="371">
     <w:lsdException w:name="Normal" w:uiPriority="1" w:qFormat="1"/>
     <w:lsdException w:name="heading 1" w:uiPriority="1" w:qFormat="1"/>
     <w:lsdException w:name="heading 2" w:semiHidden="1" w:uiPriority="1" w:unhideWhenUsed="1" w:qFormat="1"/>
@@ -6076,11 +5893,6 @@
     <w:lsdException w:name="List Table 5 Dark Accent 6" w:uiPriority="50"/>
     <w:lsdException w:name="List Table 6 Colorful Accent 6" w:uiPriority="51"/>
     <w:lsdException w:name="List Table 7 Colorful Accent 6" w:uiPriority="52"/>
-    <w:lsdException w:name="Mention" w:semiHidden="1" w:unhideWhenUsed="1"/>
-    <w:lsdException w:name="Smart Hyperlink" w:semiHidden="1" w:unhideWhenUsed="1"/>
-    <w:lsdException w:name="Hashtag" w:semiHidden="1" w:unhideWhenUsed="1"/>
-    <w:lsdException w:name="Unresolved Mention" w:semiHidden="1" w:unhideWhenUsed="1"/>
-    <w:lsdException w:name="Smart Link" w:semiHidden="1" w:unhideWhenUsed="1"/>
   </w:latentStyles>
   <w:style w:type="paragraph" w:default="1" w:styleId="Normal">
     <w:name w:val="Normal"/>

</xml_diff>

<commit_message>
Commented everything related to profile
For homepage testing
</commit_message>
<xml_diff>
--- a/6002CEM_Whatever.docx
+++ b/6002CEM_Whatever.docx
@@ -1,6 +1,6 @@
 
 <file path=word/document.xml><?xml version="1.0" encoding="utf-8"?>
-<w:document xmlns:wpc="http://schemas.microsoft.com/office/word/2010/wordprocessingCanvas" xmlns:cx="http://schemas.microsoft.com/office/drawing/2014/chartex" xmlns:cx1="http://schemas.microsoft.com/office/drawing/2015/9/8/chartex" xmlns:mc="http://schemas.openxmlformats.org/markup-compatibility/2006" xmlns:o="urn:schemas-microsoft-com:office:office" xmlns:r="http://schemas.openxmlformats.org/officeDocument/2006/relationships" xmlns:m="http://schemas.openxmlformats.org/officeDocument/2006/math" xmlns:v="urn:schemas-microsoft-com:vml" xmlns:wp14="http://schemas.microsoft.com/office/word/2010/wordprocessingDrawing" xmlns:wp="http://schemas.openxmlformats.org/drawingml/2006/wordprocessingDrawing" xmlns:w10="urn:schemas-microsoft-com:office:word" xmlns:w="http://schemas.openxmlformats.org/wordprocessingml/2006/main" xmlns:w14="http://schemas.microsoft.com/office/word/2010/wordml" xmlns:w15="http://schemas.microsoft.com/office/word/2012/wordml" xmlns:w16se="http://schemas.microsoft.com/office/word/2015/wordml/symex" xmlns:wpg="http://schemas.microsoft.com/office/word/2010/wordprocessingGroup" xmlns:wpi="http://schemas.microsoft.com/office/word/2010/wordprocessingInk" xmlns:wne="http://schemas.microsoft.com/office/word/2006/wordml" xmlns:wps="http://schemas.microsoft.com/office/word/2010/wordprocessingShape" mc:Ignorable="w14 w15 w16se wp14">
+<w:document xmlns:wpc="http://schemas.microsoft.com/office/word/2010/wordprocessingCanvas" xmlns:cx="http://schemas.microsoft.com/office/drawing/2014/chartex" xmlns:cx1="http://schemas.microsoft.com/office/drawing/2015/9/8/chartex" xmlns:cx2="http://schemas.microsoft.com/office/drawing/2015/10/21/chartex" xmlns:cx3="http://schemas.microsoft.com/office/drawing/2016/5/9/chartex" xmlns:cx4="http://schemas.microsoft.com/office/drawing/2016/5/10/chartex" xmlns:cx5="http://schemas.microsoft.com/office/drawing/2016/5/11/chartex" xmlns:cx6="http://schemas.microsoft.com/office/drawing/2016/5/12/chartex" xmlns:cx7="http://schemas.microsoft.com/office/drawing/2016/5/13/chartex" xmlns:cx8="http://schemas.microsoft.com/office/drawing/2016/5/14/chartex" xmlns:mc="http://schemas.openxmlformats.org/markup-compatibility/2006" xmlns:aink="http://schemas.microsoft.com/office/drawing/2016/ink" xmlns:am3d="http://schemas.microsoft.com/office/drawing/2017/model3d" xmlns:o="urn:schemas-microsoft-com:office:office" xmlns:oel="http://schemas.microsoft.com/office/2019/extlst" xmlns:r="http://schemas.openxmlformats.org/officeDocument/2006/relationships" xmlns:m="http://schemas.openxmlformats.org/officeDocument/2006/math" xmlns:v="urn:schemas-microsoft-com:vml" xmlns:wp14="http://schemas.microsoft.com/office/word/2010/wordprocessingDrawing" xmlns:wp="http://schemas.openxmlformats.org/drawingml/2006/wordprocessingDrawing" xmlns:w10="urn:schemas-microsoft-com:office:word" xmlns:w="http://schemas.openxmlformats.org/wordprocessingml/2006/main" xmlns:w14="http://schemas.microsoft.com/office/word/2010/wordml" xmlns:w15="http://schemas.microsoft.com/office/word/2012/wordml" xmlns:w16cex="http://schemas.microsoft.com/office/word/2018/wordml/cex" xmlns:w16cid="http://schemas.microsoft.com/office/word/2016/wordml/cid" xmlns:w16="http://schemas.microsoft.com/office/word/2018/wordml" xmlns:w16sdtdh="http://schemas.microsoft.com/office/word/2020/wordml/sdtdatahash" xmlns:w16se="http://schemas.microsoft.com/office/word/2015/wordml/symex" xmlns:wpg="http://schemas.microsoft.com/office/word/2010/wordprocessingGroup" xmlns:wpi="http://schemas.microsoft.com/office/word/2010/wordprocessingInk" xmlns:wne="http://schemas.microsoft.com/office/word/2006/wordml" xmlns:wps="http://schemas.microsoft.com/office/word/2010/wordprocessingShape" mc:Ignorable="w14 w15 w16se w16cid w16 w16cex w16sdtdh wp14">
   <w:body>
     <w:p>
       <w:pPr>
@@ -200,8 +200,17 @@
                 <w:rFonts w:cs="Times New Roman"/>
                 <w:szCs w:val="24"/>
               </w:rPr>
-              <w:t>Damien Tan Lek Khee</w:t>
-            </w:r>
+              <w:t xml:space="preserve">Damien Tan Lek </w:t>
+            </w:r>
+            <w:proofErr w:type="spellStart"/>
+            <w:r>
+              <w:rPr>
+                <w:rFonts w:cs="Times New Roman"/>
+                <w:szCs w:val="24"/>
+              </w:rPr>
+              <w:t>Khee</w:t>
+            </w:r>
+            <w:proofErr w:type="spellEnd"/>
           </w:p>
           <w:p>
             <w:pPr>
@@ -239,13 +248,31 @@
                 <w:szCs w:val="24"/>
               </w:rPr>
             </w:pPr>
-            <w:r>
-              <w:rPr>
-                <w:rFonts w:cs="Times New Roman"/>
-                <w:szCs w:val="24"/>
-              </w:rPr>
-              <w:t>Ooi Ying Jie</w:t>
-            </w:r>
+            <w:proofErr w:type="spellStart"/>
+            <w:r>
+              <w:rPr>
+                <w:rFonts w:cs="Times New Roman"/>
+                <w:szCs w:val="24"/>
+              </w:rPr>
+              <w:t>Ooi</w:t>
+            </w:r>
+            <w:proofErr w:type="spellEnd"/>
+            <w:r>
+              <w:rPr>
+                <w:rFonts w:cs="Times New Roman"/>
+                <w:szCs w:val="24"/>
+              </w:rPr>
+              <w:t xml:space="preserve"> Ying </w:t>
+            </w:r>
+            <w:proofErr w:type="spellStart"/>
+            <w:r>
+              <w:rPr>
+                <w:rFonts w:cs="Times New Roman"/>
+                <w:szCs w:val="24"/>
+              </w:rPr>
+              <w:t>Jie</w:t>
+            </w:r>
+            <w:proofErr w:type="spellEnd"/>
           </w:p>
         </w:tc>
       </w:tr>
@@ -329,6 +356,13 @@
                 <w:szCs w:val="24"/>
               </w:rPr>
             </w:pPr>
+            <w:r>
+              <w:rPr>
+                <w:rFonts w:cs="Times New Roman"/>
+                <w:szCs w:val="24"/>
+              </w:rPr>
+              <w:t>12672844</w:t>
+            </w:r>
           </w:p>
           <w:p>
             <w:pPr>
@@ -1264,7 +1298,6 @@
           <w:docPartUnique/>
         </w:docPartObj>
       </w:sdtPr>
-      <w:sdtEndPr/>
       <w:sdtContent>
         <w:p>
           <w:pPr>
@@ -2717,9 +2750,11 @@
       <w:r>
         <w:t xml:space="preserve">In response to this trend, </w:t>
       </w:r>
+      <w:proofErr w:type="spellStart"/>
       <w:r>
         <w:t>NovelComix</w:t>
       </w:r>
+      <w:proofErr w:type="spellEnd"/>
       <w:r>
         <w:t xml:space="preserve"> is a useful mobile application that provides the convenience</w:t>
       </w:r>
@@ -2744,8 +2779,13 @@
         <w:spacing w:after="240"/>
         <w:ind w:firstLine="567"/>
       </w:pPr>
-      <w:r>
-        <w:t>NovelComix is a mobile app</w:t>
+      <w:proofErr w:type="spellStart"/>
+      <w:r>
+        <w:t>NovelComix</w:t>
+      </w:r>
+      <w:proofErr w:type="spellEnd"/>
+      <w:r>
+        <w:t xml:space="preserve"> is a mobile app</w:t>
       </w:r>
       <w:r>
         <w:t>lication</w:t>
@@ -2760,7 +2800,31 @@
         <w:ind w:firstLine="567"/>
       </w:pPr>
       <w:r>
-        <w:t>The motivation for developing NovelComix application is to give users a flexible and inclusive reading experience that meets their requirements and preferences. As a result, NovelComix combines comic books and novels into a single application that gives users the option to read the visual comic or novel version, depending on their preferences. Additionally, NovelComix ensures that users are able to explore and find new stories by providing stories in many genres, such as romance, fantasy, mystery, and others.</w:t>
+        <w:t>The motivation for developing </w:t>
+      </w:r>
+      <w:proofErr w:type="spellStart"/>
+      <w:r>
+        <w:t>NovelComix</w:t>
+      </w:r>
+      <w:proofErr w:type="spellEnd"/>
+      <w:r>
+        <w:t xml:space="preserve"> application is to give users a flexible and inclusive reading experience that meets their requirements and preferences. As a result, </w:t>
+      </w:r>
+      <w:proofErr w:type="spellStart"/>
+      <w:r>
+        <w:t>NovelComix</w:t>
+      </w:r>
+      <w:proofErr w:type="spellEnd"/>
+      <w:r>
+        <w:t xml:space="preserve"> combines comic books and novels into a single application that gives users the option to read the visual comic or novel version, depending on their preferences. Additionally, </w:t>
+      </w:r>
+      <w:proofErr w:type="spellStart"/>
+      <w:r>
+        <w:t>NovelComix</w:t>
+      </w:r>
+      <w:proofErr w:type="spellEnd"/>
+      <w:r>
+        <w:t xml:space="preserve"> ensures that users are able to explore and find new stories by providing stories in many genres, such as romance, fantasy, mystery, and others.</w:t>
       </w:r>
     </w:p>
     <w:p>
@@ -2811,6 +2875,9 @@
         </w:rPr>
       </w:pPr>
       <w:r>
+        <w:rPr>
+          <w:noProof/>
+        </w:rPr>
         <w:object w:dxaOrig="15630" w:dyaOrig="11220" w14:anchorId="13FB08FD">
           <v:shapetype id="_x0000_t75" coordsize="21600,21600" o:spt="75" o:preferrelative="t" path="m@4@5l@4@11@9@11@9@5xe" filled="f" stroked="f">
             <v:stroke joinstyle="miter"/>
@@ -2831,10 +2898,10 @@
             <v:path o:extrusionok="f" gradientshapeok="t" o:connecttype="rect"/>
             <o:lock v:ext="edit" aspectratio="t"/>
           </v:shapetype>
-          <v:shape id="_x0000_i1032" type="#_x0000_t75" style="width:487pt;height:349.5pt" o:ole="">
+          <v:shape id="_x0000_i1025" type="#_x0000_t75" alt="" style="width:486.7pt;height:349.65pt;mso-width-percent:0;mso-height-percent:0;mso-width-percent:0;mso-height-percent:0" o:ole="">
             <v:imagedata r:id="rId8" o:title=""/>
           </v:shape>
-          <o:OLEObject Type="Embed" ProgID="Visio.Drawing.15" ShapeID="_x0000_i1032" DrawAspect="Content" ObjectID="_1748542573" r:id="rId9"/>
+          <o:OLEObject Type="Embed" ProgID="Visio.Drawing.15" ShapeID="_x0000_i1025" DrawAspect="Content" ObjectID="_1748547921" r:id="rId9"/>
         </w:object>
       </w:r>
       <w:r>
@@ -2843,8 +2910,6 @@
         </w:rPr>
         <w:br w:type="page"/>
       </w:r>
-      <w:bookmarkStart w:id="2" w:name="_GoBack"/>
-      <w:bookmarkEnd w:id="2"/>
     </w:p>
     <w:p>
       <w:pPr>
@@ -2853,12 +2918,12 @@
           <w:b w:val="0"/>
         </w:rPr>
       </w:pPr>
-      <w:bookmarkStart w:id="3" w:name="_Toc137587830"/>
+      <w:bookmarkStart w:id="2" w:name="_Toc137587830"/>
       <w:r>
         <w:lastRenderedPageBreak/>
         <w:t>Detail explanation for each module</w:t>
       </w:r>
-      <w:bookmarkEnd w:id="3"/>
+      <w:bookmarkEnd w:id="2"/>
     </w:p>
     <w:p>
       <w:r>
@@ -2902,8 +2967,16 @@
         <w:rPr>
           <w:b/>
         </w:rPr>
-        <w:t>Ying Jie</w:t>
-      </w:r>
+        <w:t xml:space="preserve">Ying </w:t>
+      </w:r>
+      <w:proofErr w:type="spellStart"/>
+      <w:r>
+        <w:rPr>
+          <w:b/>
+        </w:rPr>
+        <w:t>Jie</w:t>
+      </w:r>
+      <w:proofErr w:type="spellEnd"/>
       <w:r>
         <w:rPr>
           <w:b/>
@@ -2959,7 +3032,15 @@
         <w:t xml:space="preserve">Allows </w:t>
       </w:r>
       <w:r>
-        <w:t>administrators to manage and organize the collection of comics and novels available on NovelComix. It includes features such as adding new content, categorizing them by genres or authors, and updating existing content.</w:t>
+        <w:t xml:space="preserve">administrators to manage and organize the collection of comics and novels available on </w:t>
+      </w:r>
+      <w:proofErr w:type="spellStart"/>
+      <w:r>
+        <w:t>NovelComix</w:t>
+      </w:r>
+      <w:proofErr w:type="spellEnd"/>
+      <w:r>
+        <w:t>. It includes features such as adding new content, categorizing them by genres or authors, and updating existing content.</w:t>
       </w:r>
     </w:p>
     <w:p>
@@ -3098,12 +3179,12 @@
       <w:pPr>
         <w:pStyle w:val="Heading2"/>
       </w:pPr>
-      <w:bookmarkStart w:id="4" w:name="_Toc137587831"/>
+      <w:bookmarkStart w:id="3" w:name="_Toc137587831"/>
       <w:r>
         <w:lastRenderedPageBreak/>
         <w:t>User Accounts Management</w:t>
       </w:r>
-      <w:bookmarkEnd w:id="4"/>
+      <w:bookmarkEnd w:id="3"/>
     </w:p>
     <w:p>
       <w:pPr>
@@ -3145,9 +3226,30 @@
       <w:pPr>
         <w:pStyle w:val="Heading2"/>
       </w:pPr>
-      <w:bookmarkStart w:id="5" w:name="_Toc137587832"/>
+      <w:bookmarkStart w:id="4" w:name="_Toc137587832"/>
       <w:r>
         <w:t>Browse and Search</w:t>
+      </w:r>
+      <w:bookmarkEnd w:id="4"/>
+    </w:p>
+    <w:p>
+      <w:pPr>
+        <w:ind w:left="567" w:firstLine="153"/>
+      </w:pPr>
+      <w:r>
+        <w:t>Users can browse and search for comics and novels by title, genre, author, or keyword.</w:t>
+      </w:r>
+      <w:r>
+        <w:t xml:space="preserve"> By filtering any keywords, user could find the stories they wanted or by genres to explore new stories. </w:t>
+      </w:r>
+    </w:p>
+    <w:p>
+      <w:pPr>
+        <w:pStyle w:val="Heading2"/>
+      </w:pPr>
+      <w:bookmarkStart w:id="5" w:name="_Toc137587833"/>
+      <w:r>
+        <w:t>Reading Modes</w:t>
       </w:r>
       <w:bookmarkEnd w:id="5"/>
     </w:p>
@@ -3156,19 +3258,37 @@
         <w:ind w:left="567" w:firstLine="153"/>
       </w:pPr>
       <w:r>
-        <w:t>Users can browse and search for comics and novels by title, genre, author, or keyword.</w:t>
-      </w:r>
-      <w:r>
-        <w:t xml:space="preserve"> By filtering any keywords, user could find the stories they wanted or by genres to explore new stories. </w:t>
+        <w:t xml:space="preserve">Users can switch between comic and novel </w:t>
+      </w:r>
+      <w:r>
+        <w:t>versions</w:t>
+      </w:r>
+      <w:r>
+        <w:t>, with options for page-by-page or continuous scrolling</w:t>
+      </w:r>
+      <w:r>
+        <w:t xml:space="preserve"> reading mode</w:t>
+      </w:r>
+      <w:r>
+        <w:t>.</w:t>
+      </w:r>
+      <w:r>
+        <w:t xml:space="preserve"> During comic version, user will see the stories with visual like images and bubble with speech while arranging in sequence by sequence. Alternately, during novel version with text arranged in paragraph and chapters, user could focus more into the story in a more literary manner. In different reading mode, reader could choose either turning page or one continuous stream scrolling down to read.</w:t>
       </w:r>
     </w:p>
     <w:p>
       <w:pPr>
         <w:pStyle w:val="Heading2"/>
       </w:pPr>
-      <w:bookmarkStart w:id="6" w:name="_Toc137587833"/>
-      <w:r>
-        <w:t>Reading Modes</w:t>
+      <w:bookmarkStart w:id="6" w:name="_Toc137587834"/>
+      <w:r>
+        <w:t xml:space="preserve">Bookmarks </w:t>
+      </w:r>
+      <w:r>
+        <w:t>a</w:t>
+      </w:r>
+      <w:r>
+        <w:t>nd Favourites</w:t>
       </w:r>
       <w:bookmarkEnd w:id="6"/>
     </w:p>
@@ -3177,37 +3297,19 @@
         <w:ind w:left="567" w:firstLine="153"/>
       </w:pPr>
       <w:r>
-        <w:t xml:space="preserve">Users can switch between comic and novel </w:t>
-      </w:r>
-      <w:r>
-        <w:t>versions</w:t>
-      </w:r>
-      <w:r>
-        <w:t>, with options for page-by-page or continuous scrolling</w:t>
-      </w:r>
-      <w:r>
-        <w:t xml:space="preserve"> reading mode</w:t>
-      </w:r>
-      <w:r>
-        <w:t>.</w:t>
-      </w:r>
-      <w:r>
-        <w:t xml:space="preserve"> During comic version, user will see the stories with visual like images and bubble with speech while arranging in sequence by sequence. Alternately, during novel version with text arranged in paragraph and chapters, user could focus more into the story in a more literary manner. In different reading mode, reader could choose either turning page or one continuous stream scrolling down to read.</w:t>
+        <w:t>Users can bookmark their favourite comics and novels, save them to their favourites, and resume reading from where they left off.</w:t>
+      </w:r>
+      <w:r>
+        <w:t xml:space="preserve"> From this, user would not require to search again they have read last time.</w:t>
       </w:r>
     </w:p>
     <w:p>
       <w:pPr>
         <w:pStyle w:val="Heading2"/>
       </w:pPr>
-      <w:bookmarkStart w:id="7" w:name="_Toc137587834"/>
-      <w:r>
-        <w:t xml:space="preserve">Bookmarks </w:t>
-      </w:r>
-      <w:r>
-        <w:t>a</w:t>
-      </w:r>
-      <w:r>
-        <w:t>nd Favourites</w:t>
+      <w:bookmarkStart w:id="7" w:name="_Toc137587835"/>
+      <w:r>
+        <w:t>Offline Reading</w:t>
       </w:r>
       <w:bookmarkEnd w:id="7"/>
     </w:p>
@@ -3216,44 +3318,31 @@
         <w:ind w:left="567" w:firstLine="153"/>
       </w:pPr>
       <w:r>
-        <w:t>Users can bookmark their favourite comics and novels, save them to their favourites, and resume reading from where they left off.</w:t>
-      </w:r>
-      <w:r>
-        <w:t xml:space="preserve"> From this, user would not require to search again they have read last time.</w:t>
+        <w:t xml:space="preserve">Users can download comics and novels to read offline, making it easy to access content on the go. For example, the user would have to go to some places where without any Wi-Fi or mobile data, they still could access the comic or novel of the </w:t>
+      </w:r>
+      <w:proofErr w:type="spellStart"/>
+      <w:r>
+        <w:t>NovelComix</w:t>
+      </w:r>
+      <w:proofErr w:type="spellEnd"/>
+      <w:r>
+        <w:t xml:space="preserve"> that they have downloaded prior to their travel or trip.</w:t>
       </w:r>
     </w:p>
     <w:p>
       <w:pPr>
-        <w:pStyle w:val="Heading2"/>
-      </w:pPr>
-      <w:bookmarkStart w:id="8" w:name="_Toc137587835"/>
-      <w:r>
-        <w:t>Offline Reading</w:t>
-      </w:r>
-      <w:bookmarkEnd w:id="8"/>
+        <w:spacing w:after="240"/>
+      </w:pPr>
     </w:p>
     <w:p>
       <w:pPr>
-        <w:ind w:left="567" w:firstLine="153"/>
-      </w:pPr>
-      <w:r>
-        <w:t>Users can download comics and novels to read offline, making it easy to access content on the go. For example, the user would have to go to some places where without any Wi-Fi or mobile data, they still could access the comic or novel of the NovelComix that they have downloaded prior to their travel or trip.</w:t>
-      </w:r>
-    </w:p>
-    <w:p>
-      <w:pPr>
-        <w:spacing w:after="240"/>
-      </w:pPr>
-    </w:p>
-    <w:p>
-      <w:pPr>
         <w:pStyle w:val="Heading1"/>
       </w:pPr>
-      <w:bookmarkStart w:id="9" w:name="_Toc137587836"/>
+      <w:bookmarkStart w:id="8" w:name="_Toc137587836"/>
       <w:r>
         <w:t>Strengths of the app</w:t>
       </w:r>
-      <w:bookmarkEnd w:id="9"/>
+      <w:bookmarkEnd w:id="8"/>
       <w:r>
         <w:t xml:space="preserve"> </w:t>
       </w:r>
@@ -3263,11 +3352,11 @@
       <w:pPr>
         <w:pStyle w:val="Heading1"/>
       </w:pPr>
-      <w:bookmarkStart w:id="10" w:name="_Toc137587837"/>
+      <w:bookmarkStart w:id="9" w:name="_Toc137587837"/>
       <w:r>
         <w:t>Weaknesses of the app</w:t>
       </w:r>
-      <w:bookmarkEnd w:id="10"/>
+      <w:bookmarkEnd w:id="9"/>
       <w:r>
         <w:t xml:space="preserve"> </w:t>
       </w:r>
@@ -3296,12 +3385,12 @@
       <w:pPr>
         <w:pStyle w:val="Heading1"/>
       </w:pPr>
-      <w:bookmarkStart w:id="11" w:name="_Toc137587838"/>
+      <w:bookmarkStart w:id="10" w:name="_Toc137587838"/>
       <w:r>
         <w:lastRenderedPageBreak/>
         <w:t>Future enhancements</w:t>
       </w:r>
-      <w:bookmarkEnd w:id="11"/>
+      <w:bookmarkEnd w:id="10"/>
     </w:p>
     <w:p>
       <w:pPr>
@@ -3327,8 +3416,13 @@
       <w:pPr>
         <w:ind w:left="992" w:firstLine="284"/>
       </w:pPr>
-      <w:r>
-        <w:t xml:space="preserve">NovelComix </w:t>
+      <w:proofErr w:type="spellStart"/>
+      <w:r>
+        <w:t>NovelComix</w:t>
+      </w:r>
+      <w:proofErr w:type="spellEnd"/>
+      <w:r>
+        <w:t xml:space="preserve"> </w:t>
       </w:r>
       <w:r>
         <w:t>may offers a</w:t>
@@ -3370,7 +3464,11 @@
         <w:t xml:space="preserve">could have the </w:t>
       </w:r>
       <w:r>
-        <w:t>ability to leave comments and reviews fostering a lively atmosphere. Novel</w:t>
+        <w:t xml:space="preserve">ability to leave comments and reviews fostering a lively atmosphere. </w:t>
+      </w:r>
+      <w:proofErr w:type="spellStart"/>
+      <w:r>
+        <w:t>Novel</w:t>
       </w:r>
       <w:r>
         <w:t>C</w:t>
@@ -3381,6 +3479,7 @@
       <w:r>
         <w:t>x</w:t>
       </w:r>
+      <w:proofErr w:type="spellEnd"/>
       <w:r>
         <w:t xml:space="preserve"> </w:t>
       </w:r>
@@ -3431,8 +3530,13 @@
       <w:pPr>
         <w:ind w:left="992" w:firstLine="284"/>
       </w:pPr>
-      <w:r>
-        <w:t xml:space="preserve">NovelComix </w:t>
+      <w:proofErr w:type="spellStart"/>
+      <w:r>
+        <w:t>NovelComix</w:t>
+      </w:r>
+      <w:proofErr w:type="spellEnd"/>
+      <w:r>
+        <w:t xml:space="preserve"> </w:t>
       </w:r>
       <w:r>
         <w:t xml:space="preserve">could </w:t>
@@ -3515,7 +3619,15 @@
         <w:ind w:left="992" w:firstLine="284"/>
       </w:pPr>
       <w:r>
-        <w:t xml:space="preserve">In-app purchase system may include in the NovelComix application, allowing users to access premium content or subscribe to exclusive features. Through in-app purchases, users are able to unlock bonus content that is interesting. This could provide chances to support users’ favourite authors by subscribing to their </w:t>
+        <w:t xml:space="preserve">In-app purchase system may include in the </w:t>
+      </w:r>
+      <w:proofErr w:type="spellStart"/>
+      <w:r>
+        <w:t>NovelComix</w:t>
+      </w:r>
+      <w:proofErr w:type="spellEnd"/>
+      <w:r>
+        <w:t xml:space="preserve"> application, allowing users to access premium content or subscribe to exclusive features. Through in-app purchases, users are able to unlock bonus content that is interesting. This could provide chances to support users’ favourite authors by subscribing to their </w:t>
       </w:r>
       <w:r>
         <w:t xml:space="preserve">works. </w:t>
@@ -3544,12 +3656,12 @@
       <w:pPr>
         <w:pStyle w:val="Heading1"/>
       </w:pPr>
-      <w:bookmarkStart w:id="12" w:name="_Toc137587839"/>
+      <w:bookmarkStart w:id="11" w:name="_Toc137587839"/>
       <w:r>
         <w:lastRenderedPageBreak/>
         <w:t>Reflection from each member</w:t>
       </w:r>
-      <w:bookmarkEnd w:id="12"/>
+      <w:bookmarkEnd w:id="11"/>
       <w:r>
         <w:t xml:space="preserve"> </w:t>
       </w:r>
@@ -3558,9 +3670,29 @@
       <w:pPr>
         <w:pStyle w:val="Heading2"/>
       </w:pPr>
-      <w:bookmarkStart w:id="13" w:name="_Toc137587840"/>
-      <w:r>
-        <w:t>Damien Tan Lek Khee</w:t>
+      <w:bookmarkStart w:id="12" w:name="_Toc137587840"/>
+      <w:r>
+        <w:t xml:space="preserve">Damien Tan Lek </w:t>
+      </w:r>
+      <w:proofErr w:type="spellStart"/>
+      <w:r>
+        <w:t>Khee</w:t>
+      </w:r>
+      <w:bookmarkEnd w:id="12"/>
+      <w:proofErr w:type="spellEnd"/>
+    </w:p>
+    <w:p>
+      <w:pPr>
+        <w:ind w:left="207"/>
+      </w:pPr>
+    </w:p>
+    <w:p>
+      <w:pPr>
+        <w:pStyle w:val="Heading2"/>
+      </w:pPr>
+      <w:bookmarkStart w:id="13" w:name="_Toc137587841"/>
+      <w:r>
+        <w:t>Lim Pau thing</w:t>
       </w:r>
       <w:bookmarkEnd w:id="13"/>
     </w:p>
@@ -3573,26 +3705,21 @@
       <w:pPr>
         <w:pStyle w:val="Heading2"/>
       </w:pPr>
-      <w:bookmarkStart w:id="14" w:name="_Toc137587841"/>
-      <w:r>
-        <w:t>Lim Pau thing</w:t>
+      <w:bookmarkStart w:id="14" w:name="_Toc137587842"/>
+      <w:proofErr w:type="spellStart"/>
+      <w:r>
+        <w:t>Ooi</w:t>
+      </w:r>
+      <w:proofErr w:type="spellEnd"/>
+      <w:r>
+        <w:t xml:space="preserve"> Ying </w:t>
+      </w:r>
+      <w:proofErr w:type="spellStart"/>
+      <w:r>
+        <w:t>Jie</w:t>
       </w:r>
       <w:bookmarkEnd w:id="14"/>
-    </w:p>
-    <w:p>
-      <w:pPr>
-        <w:ind w:left="207"/>
-      </w:pPr>
-    </w:p>
-    <w:p>
-      <w:pPr>
-        <w:pStyle w:val="Heading2"/>
-      </w:pPr>
-      <w:bookmarkStart w:id="15" w:name="_Toc137587842"/>
-      <w:r>
-        <w:t>Ooi Ying Jie</w:t>
-      </w:r>
-      <w:bookmarkEnd w:id="15"/>
+      <w:proofErr w:type="spellEnd"/>
     </w:p>
     <w:p>
       <w:pPr>
@@ -3615,7 +3742,7 @@
 </file>
 
 <file path=word/endnotes.xml><?xml version="1.0" encoding="utf-8"?>
-<w:endnotes xmlns:wpc="http://schemas.microsoft.com/office/word/2010/wordprocessingCanvas" xmlns:cx="http://schemas.microsoft.com/office/drawing/2014/chartex" xmlns:cx1="http://schemas.microsoft.com/office/drawing/2015/9/8/chartex" xmlns:mc="http://schemas.openxmlformats.org/markup-compatibility/2006" xmlns:o="urn:schemas-microsoft-com:office:office" xmlns:r="http://schemas.openxmlformats.org/officeDocument/2006/relationships" xmlns:m="http://schemas.openxmlformats.org/officeDocument/2006/math" xmlns:v="urn:schemas-microsoft-com:vml" xmlns:wp14="http://schemas.microsoft.com/office/word/2010/wordprocessingDrawing" xmlns:wp="http://schemas.openxmlformats.org/drawingml/2006/wordprocessingDrawing" xmlns:w10="urn:schemas-microsoft-com:office:word" xmlns:w="http://schemas.openxmlformats.org/wordprocessingml/2006/main" xmlns:w14="http://schemas.microsoft.com/office/word/2010/wordml" xmlns:w15="http://schemas.microsoft.com/office/word/2012/wordml" xmlns:w16se="http://schemas.microsoft.com/office/word/2015/wordml/symex" xmlns:wpg="http://schemas.microsoft.com/office/word/2010/wordprocessingGroup" xmlns:wpi="http://schemas.microsoft.com/office/word/2010/wordprocessingInk" xmlns:wne="http://schemas.microsoft.com/office/word/2006/wordml" xmlns:wps="http://schemas.microsoft.com/office/word/2010/wordprocessingShape" mc:Ignorable="w14 w15 w16se wp14">
+<w:endnotes xmlns:wpc="http://schemas.microsoft.com/office/word/2010/wordprocessingCanvas" xmlns:cx="http://schemas.microsoft.com/office/drawing/2014/chartex" xmlns:cx1="http://schemas.microsoft.com/office/drawing/2015/9/8/chartex" xmlns:cx2="http://schemas.microsoft.com/office/drawing/2015/10/21/chartex" xmlns:cx3="http://schemas.microsoft.com/office/drawing/2016/5/9/chartex" xmlns:cx4="http://schemas.microsoft.com/office/drawing/2016/5/10/chartex" xmlns:cx5="http://schemas.microsoft.com/office/drawing/2016/5/11/chartex" xmlns:cx6="http://schemas.microsoft.com/office/drawing/2016/5/12/chartex" xmlns:cx7="http://schemas.microsoft.com/office/drawing/2016/5/13/chartex" xmlns:cx8="http://schemas.microsoft.com/office/drawing/2016/5/14/chartex" xmlns:mc="http://schemas.openxmlformats.org/markup-compatibility/2006" xmlns:aink="http://schemas.microsoft.com/office/drawing/2016/ink" xmlns:am3d="http://schemas.microsoft.com/office/drawing/2017/model3d" xmlns:o="urn:schemas-microsoft-com:office:office" xmlns:oel="http://schemas.microsoft.com/office/2019/extlst" xmlns:r="http://schemas.openxmlformats.org/officeDocument/2006/relationships" xmlns:m="http://schemas.openxmlformats.org/officeDocument/2006/math" xmlns:v="urn:schemas-microsoft-com:vml" xmlns:wp14="http://schemas.microsoft.com/office/word/2010/wordprocessingDrawing" xmlns:wp="http://schemas.openxmlformats.org/drawingml/2006/wordprocessingDrawing" xmlns:w10="urn:schemas-microsoft-com:office:word" xmlns:w="http://schemas.openxmlformats.org/wordprocessingml/2006/main" xmlns:w14="http://schemas.microsoft.com/office/word/2010/wordml" xmlns:w15="http://schemas.microsoft.com/office/word/2012/wordml" xmlns:w16cex="http://schemas.microsoft.com/office/word/2018/wordml/cex" xmlns:w16cid="http://schemas.microsoft.com/office/word/2016/wordml/cid" xmlns:w16="http://schemas.microsoft.com/office/word/2018/wordml" xmlns:w16sdtdh="http://schemas.microsoft.com/office/word/2020/wordml/sdtdatahash" xmlns:w16se="http://schemas.microsoft.com/office/word/2015/wordml/symex" xmlns:wpg="http://schemas.microsoft.com/office/word/2010/wordprocessingGroup" xmlns:wpi="http://schemas.microsoft.com/office/word/2010/wordprocessingInk" xmlns:wne="http://schemas.microsoft.com/office/word/2006/wordml" xmlns:wps="http://schemas.microsoft.com/office/word/2010/wordprocessingShape" mc:Ignorable="w14 w15 w16se w16cid w16 w16cex w16sdtdh wp14">
   <w:endnote w:type="separator" w:id="-1">
     <w:p>
       <w:pPr>
@@ -3640,7 +3767,7 @@
 </file>
 
 <file path=word/footnotes.xml><?xml version="1.0" encoding="utf-8"?>
-<w:footnotes xmlns:wpc="http://schemas.microsoft.com/office/word/2010/wordprocessingCanvas" xmlns:cx="http://schemas.microsoft.com/office/drawing/2014/chartex" xmlns:cx1="http://schemas.microsoft.com/office/drawing/2015/9/8/chartex" xmlns:mc="http://schemas.openxmlformats.org/markup-compatibility/2006" xmlns:o="urn:schemas-microsoft-com:office:office" xmlns:r="http://schemas.openxmlformats.org/officeDocument/2006/relationships" xmlns:m="http://schemas.openxmlformats.org/officeDocument/2006/math" xmlns:v="urn:schemas-microsoft-com:vml" xmlns:wp14="http://schemas.microsoft.com/office/word/2010/wordprocessingDrawing" xmlns:wp="http://schemas.openxmlformats.org/drawingml/2006/wordprocessingDrawing" xmlns:w10="urn:schemas-microsoft-com:office:word" xmlns:w="http://schemas.openxmlformats.org/wordprocessingml/2006/main" xmlns:w14="http://schemas.microsoft.com/office/word/2010/wordml" xmlns:w15="http://schemas.microsoft.com/office/word/2012/wordml" xmlns:w16se="http://schemas.microsoft.com/office/word/2015/wordml/symex" xmlns:wpg="http://schemas.microsoft.com/office/word/2010/wordprocessingGroup" xmlns:wpi="http://schemas.microsoft.com/office/word/2010/wordprocessingInk" xmlns:wne="http://schemas.microsoft.com/office/word/2006/wordml" xmlns:wps="http://schemas.microsoft.com/office/word/2010/wordprocessingShape" mc:Ignorable="w14 w15 w16se wp14">
+<w:footnotes xmlns:wpc="http://schemas.microsoft.com/office/word/2010/wordprocessingCanvas" xmlns:cx="http://schemas.microsoft.com/office/drawing/2014/chartex" xmlns:cx1="http://schemas.microsoft.com/office/drawing/2015/9/8/chartex" xmlns:cx2="http://schemas.microsoft.com/office/drawing/2015/10/21/chartex" xmlns:cx3="http://schemas.microsoft.com/office/drawing/2016/5/9/chartex" xmlns:cx4="http://schemas.microsoft.com/office/drawing/2016/5/10/chartex" xmlns:cx5="http://schemas.microsoft.com/office/drawing/2016/5/11/chartex" xmlns:cx6="http://schemas.microsoft.com/office/drawing/2016/5/12/chartex" xmlns:cx7="http://schemas.microsoft.com/office/drawing/2016/5/13/chartex" xmlns:cx8="http://schemas.microsoft.com/office/drawing/2016/5/14/chartex" xmlns:mc="http://schemas.openxmlformats.org/markup-compatibility/2006" xmlns:aink="http://schemas.microsoft.com/office/drawing/2016/ink" xmlns:am3d="http://schemas.microsoft.com/office/drawing/2017/model3d" xmlns:o="urn:schemas-microsoft-com:office:office" xmlns:oel="http://schemas.microsoft.com/office/2019/extlst" xmlns:r="http://schemas.openxmlformats.org/officeDocument/2006/relationships" xmlns:m="http://schemas.openxmlformats.org/officeDocument/2006/math" xmlns:v="urn:schemas-microsoft-com:vml" xmlns:wp14="http://schemas.microsoft.com/office/word/2010/wordprocessingDrawing" xmlns:wp="http://schemas.openxmlformats.org/drawingml/2006/wordprocessingDrawing" xmlns:w10="urn:schemas-microsoft-com:office:word" xmlns:w="http://schemas.openxmlformats.org/wordprocessingml/2006/main" xmlns:w14="http://schemas.microsoft.com/office/word/2010/wordml" xmlns:w15="http://schemas.microsoft.com/office/word/2012/wordml" xmlns:w16cex="http://schemas.microsoft.com/office/word/2018/wordml/cex" xmlns:w16cid="http://schemas.microsoft.com/office/word/2016/wordml/cid" xmlns:w16="http://schemas.microsoft.com/office/word/2018/wordml" xmlns:w16sdtdh="http://schemas.microsoft.com/office/word/2020/wordml/sdtdatahash" xmlns:w16se="http://schemas.microsoft.com/office/word/2015/wordml/symex" xmlns:wpg="http://schemas.microsoft.com/office/word/2010/wordprocessingGroup" xmlns:wpi="http://schemas.microsoft.com/office/word/2010/wordprocessingInk" xmlns:wne="http://schemas.microsoft.com/office/word/2006/wordml" xmlns:wps="http://schemas.microsoft.com/office/word/2010/wordprocessingShape" mc:Ignorable="w14 w15 w16se w16cid w16 w16cex w16sdtdh wp14">
   <w:footnote w:type="separator" w:id="-1">
     <w:p>
       <w:pPr>
@@ -3665,7 +3792,7 @@
 </file>
 
 <file path=word/numbering.xml><?xml version="1.0" encoding="utf-8"?>
-<w:numbering xmlns:wpc="http://schemas.microsoft.com/office/word/2010/wordprocessingCanvas" xmlns:cx="http://schemas.microsoft.com/office/drawing/2014/chartex" xmlns:cx1="http://schemas.microsoft.com/office/drawing/2015/9/8/chartex" xmlns:mc="http://schemas.openxmlformats.org/markup-compatibility/2006" xmlns:o="urn:schemas-microsoft-com:office:office" xmlns:r="http://schemas.openxmlformats.org/officeDocument/2006/relationships" xmlns:m="http://schemas.openxmlformats.org/officeDocument/2006/math" xmlns:v="urn:schemas-microsoft-com:vml" xmlns:wp14="http://schemas.microsoft.com/office/word/2010/wordprocessingDrawing" xmlns:wp="http://schemas.openxmlformats.org/drawingml/2006/wordprocessingDrawing" xmlns:w10="urn:schemas-microsoft-com:office:word" xmlns:w="http://schemas.openxmlformats.org/wordprocessingml/2006/main" xmlns:w14="http://schemas.microsoft.com/office/word/2010/wordml" xmlns:w15="http://schemas.microsoft.com/office/word/2012/wordml" xmlns:w16se="http://schemas.microsoft.com/office/word/2015/wordml/symex" xmlns:wpg="http://schemas.microsoft.com/office/word/2010/wordprocessingGroup" xmlns:wpi="http://schemas.microsoft.com/office/word/2010/wordprocessingInk" xmlns:wne="http://schemas.microsoft.com/office/word/2006/wordml" xmlns:wps="http://schemas.microsoft.com/office/word/2010/wordprocessingShape" mc:Ignorable="w14 w15 w16se wp14">
+<w:numbering xmlns:wpc="http://schemas.microsoft.com/office/word/2010/wordprocessingCanvas" xmlns:cx="http://schemas.microsoft.com/office/drawing/2014/chartex" xmlns:cx1="http://schemas.microsoft.com/office/drawing/2015/9/8/chartex" xmlns:cx2="http://schemas.microsoft.com/office/drawing/2015/10/21/chartex" xmlns:cx3="http://schemas.microsoft.com/office/drawing/2016/5/9/chartex" xmlns:cx4="http://schemas.microsoft.com/office/drawing/2016/5/10/chartex" xmlns:cx5="http://schemas.microsoft.com/office/drawing/2016/5/11/chartex" xmlns:cx6="http://schemas.microsoft.com/office/drawing/2016/5/12/chartex" xmlns:cx7="http://schemas.microsoft.com/office/drawing/2016/5/13/chartex" xmlns:cx8="http://schemas.microsoft.com/office/drawing/2016/5/14/chartex" xmlns:mc="http://schemas.openxmlformats.org/markup-compatibility/2006" xmlns:aink="http://schemas.microsoft.com/office/drawing/2016/ink" xmlns:am3d="http://schemas.microsoft.com/office/drawing/2017/model3d" xmlns:o="urn:schemas-microsoft-com:office:office" xmlns:oel="http://schemas.microsoft.com/office/2019/extlst" xmlns:r="http://schemas.openxmlformats.org/officeDocument/2006/relationships" xmlns:m="http://schemas.openxmlformats.org/officeDocument/2006/math" xmlns:v="urn:schemas-microsoft-com:vml" xmlns:wp14="http://schemas.microsoft.com/office/word/2010/wordprocessingDrawing" xmlns:wp="http://schemas.openxmlformats.org/drawingml/2006/wordprocessingDrawing" xmlns:w10="urn:schemas-microsoft-com:office:word" xmlns:w="http://schemas.openxmlformats.org/wordprocessingml/2006/main" xmlns:w14="http://schemas.microsoft.com/office/word/2010/wordml" xmlns:w15="http://schemas.microsoft.com/office/word/2012/wordml" xmlns:w16cex="http://schemas.microsoft.com/office/word/2018/wordml/cex" xmlns:w16cid="http://schemas.microsoft.com/office/word/2016/wordml/cid" xmlns:w16="http://schemas.microsoft.com/office/word/2018/wordml" xmlns:w16sdtdh="http://schemas.microsoft.com/office/word/2020/wordml/sdtdatahash" xmlns:w16se="http://schemas.microsoft.com/office/word/2015/wordml/symex" xmlns:wpg="http://schemas.microsoft.com/office/word/2010/wordprocessingGroup" xmlns:wpi="http://schemas.microsoft.com/office/word/2010/wordprocessingInk" xmlns:wne="http://schemas.microsoft.com/office/word/2006/wordml" xmlns:wps="http://schemas.microsoft.com/office/word/2010/wordprocessingShape" mc:Ignorable="w14 w15 w16se w16cid w16 w16cex w16sdtdh wp14">
   <w:abstractNum w:abstractNumId="0" w15:restartNumberingAfterBreak="0">
     <w:nsid w:val="0FC52E2B"/>
     <w:multiLevelType w:val="hybridMultilevel"/>
@@ -5453,71 +5580,71 @@
       </w:pPr>
     </w:lvl>
   </w:abstractNum>
-  <w:num w:numId="1">
+  <w:num w:numId="1" w16cid:durableId="2069069054">
     <w:abstractNumId w:val="6"/>
   </w:num>
-  <w:num w:numId="2">
+  <w:num w:numId="2" w16cid:durableId="1272666766">
     <w:abstractNumId w:val="6"/>
   </w:num>
-  <w:num w:numId="3">
+  <w:num w:numId="3" w16cid:durableId="763035651">
     <w:abstractNumId w:val="4"/>
   </w:num>
-  <w:num w:numId="4">
+  <w:num w:numId="4" w16cid:durableId="1484858119">
     <w:abstractNumId w:val="15"/>
   </w:num>
-  <w:num w:numId="5">
+  <w:num w:numId="5" w16cid:durableId="1632401459">
     <w:abstractNumId w:val="2"/>
   </w:num>
-  <w:num w:numId="6">
+  <w:num w:numId="6" w16cid:durableId="849876231">
     <w:abstractNumId w:val="13"/>
   </w:num>
-  <w:num w:numId="7">
+  <w:num w:numId="7" w16cid:durableId="68189917">
     <w:abstractNumId w:val="1"/>
   </w:num>
-  <w:num w:numId="8">
+  <w:num w:numId="8" w16cid:durableId="436172616">
     <w:abstractNumId w:val="12"/>
   </w:num>
-  <w:num w:numId="9">
+  <w:num w:numId="9" w16cid:durableId="1098716513">
     <w:abstractNumId w:val="16"/>
   </w:num>
-  <w:num w:numId="10">
+  <w:num w:numId="10" w16cid:durableId="1292401947">
     <w:abstractNumId w:val="3"/>
   </w:num>
-  <w:num w:numId="11">
+  <w:num w:numId="11" w16cid:durableId="1167477080">
     <w:abstractNumId w:val="10"/>
   </w:num>
-  <w:num w:numId="12">
+  <w:num w:numId="12" w16cid:durableId="2050839567">
     <w:abstractNumId w:val="0"/>
   </w:num>
-  <w:num w:numId="13">
+  <w:num w:numId="13" w16cid:durableId="1437364264">
     <w:abstractNumId w:val="8"/>
   </w:num>
-  <w:num w:numId="14">
+  <w:num w:numId="14" w16cid:durableId="301156792">
     <w:abstractNumId w:val="9"/>
   </w:num>
-  <w:num w:numId="15">
+  <w:num w:numId="15" w16cid:durableId="455569220">
     <w:abstractNumId w:val="7"/>
   </w:num>
-  <w:num w:numId="16">
+  <w:num w:numId="16" w16cid:durableId="192155290">
     <w:abstractNumId w:val="5"/>
   </w:num>
-  <w:num w:numId="17">
+  <w:num w:numId="17" w16cid:durableId="525294347">
     <w:abstractNumId w:val="14"/>
   </w:num>
-  <w:num w:numId="18">
+  <w:num w:numId="18" w16cid:durableId="402799082">
     <w:abstractNumId w:val="11"/>
   </w:num>
-  <w:num w:numId="19">
+  <w:num w:numId="19" w16cid:durableId="976686886">
     <w:abstractNumId w:val="9"/>
   </w:num>
-  <w:num w:numId="20">
+  <w:num w:numId="20" w16cid:durableId="355081831">
     <w:abstractNumId w:val="9"/>
   </w:num>
 </w:numbering>
 </file>
 
 <file path=word/styles.xml><?xml version="1.0" encoding="utf-8"?>
-<w:styles xmlns:mc="http://schemas.openxmlformats.org/markup-compatibility/2006" xmlns:r="http://schemas.openxmlformats.org/officeDocument/2006/relationships" xmlns:w="http://schemas.openxmlformats.org/wordprocessingml/2006/main" xmlns:w14="http://schemas.microsoft.com/office/word/2010/wordml" xmlns:w15="http://schemas.microsoft.com/office/word/2012/wordml" xmlns:w16se="http://schemas.microsoft.com/office/word/2015/wordml/symex" mc:Ignorable="w14 w15 w16se">
+<w:styles xmlns:mc="http://schemas.openxmlformats.org/markup-compatibility/2006" xmlns:r="http://schemas.openxmlformats.org/officeDocument/2006/relationships" xmlns:w="http://schemas.openxmlformats.org/wordprocessingml/2006/main" xmlns:w14="http://schemas.microsoft.com/office/word/2010/wordml" xmlns:w15="http://schemas.microsoft.com/office/word/2012/wordml" xmlns:w16cex="http://schemas.microsoft.com/office/word/2018/wordml/cex" xmlns:w16cid="http://schemas.microsoft.com/office/word/2016/wordml/cid" xmlns:w16="http://schemas.microsoft.com/office/word/2018/wordml" xmlns:w16sdtdh="http://schemas.microsoft.com/office/word/2020/wordml/sdtdatahash" xmlns:w16se="http://schemas.microsoft.com/office/word/2015/wordml/symex" mc:Ignorable="w14 w15 w16se w16cid w16 w16cex w16sdtdh">
   <w:docDefaults>
     <w:rPrDefault>
       <w:rPr>
@@ -5533,7 +5660,7 @@
       </w:pPr>
     </w:pPrDefault>
   </w:docDefaults>
-  <w:latentStyles w:defLockedState="0" w:defUIPriority="99" w:defSemiHidden="0" w:defUnhideWhenUsed="0" w:defQFormat="0" w:count="371">
+  <w:latentStyles w:defLockedState="0" w:defUIPriority="99" w:defSemiHidden="0" w:defUnhideWhenUsed="0" w:defQFormat="0" w:count="376">
     <w:lsdException w:name="Normal" w:uiPriority="1" w:qFormat="1"/>
     <w:lsdException w:name="heading 1" w:uiPriority="1" w:qFormat="1"/>
     <w:lsdException w:name="heading 2" w:semiHidden="1" w:uiPriority="1" w:unhideWhenUsed="1" w:qFormat="1"/>
@@ -5905,6 +6032,11 @@
     <w:lsdException w:name="List Table 5 Dark Accent 6" w:uiPriority="50"/>
     <w:lsdException w:name="List Table 6 Colorful Accent 6" w:uiPriority="51"/>
     <w:lsdException w:name="List Table 7 Colorful Accent 6" w:uiPriority="52"/>
+    <w:lsdException w:name="Mention" w:semiHidden="1" w:unhideWhenUsed="1"/>
+    <w:lsdException w:name="Smart Hyperlink" w:semiHidden="1" w:unhideWhenUsed="1"/>
+    <w:lsdException w:name="Hashtag" w:semiHidden="1" w:unhideWhenUsed="1"/>
+    <w:lsdException w:name="Unresolved Mention" w:semiHidden="1" w:unhideWhenUsed="1"/>
+    <w:lsdException w:name="Smart Link" w:semiHidden="1" w:unhideWhenUsed="1"/>
   </w:latentStyles>
   <w:style w:type="paragraph" w:default="1" w:styleId="Normal">
     <w:name w:val="Normal"/>

</xml_diff>

<commit_message>
Update enhancements and weakness
</commit_message>
<xml_diff>
--- a/6002CEM_Whatever.docx
+++ b/6002CEM_Whatever.docx
@@ -95,8 +95,19 @@
           <w:szCs w:val="24"/>
           <w:lang w:val="en-GB"/>
         </w:rPr>
-        <w:t>Section A - To be completed by the student</w:t>
-      </w:r>
+        <w:t xml:space="preserve">Section A - To be completed by the </w:t>
+      </w:r>
+      <w:proofErr w:type="gramStart"/>
+      <w:r>
+        <w:rPr>
+          <w:rFonts w:cs="Times New Roman"/>
+          <w:b/>
+          <w:szCs w:val="24"/>
+          <w:lang w:val="en-GB"/>
+        </w:rPr>
+        <w:t>student</w:t>
+      </w:r>
+      <w:proofErr w:type="gramEnd"/>
     </w:p>
     <w:tbl>
       <w:tblPr>
@@ -943,8 +954,18 @@
                 <w:szCs w:val="24"/>
                 <w:lang w:val="en-GB"/>
               </w:rPr>
-              <w:t>% of Module Mark :</w:t>
-            </w:r>
+              <w:t xml:space="preserve">% of Module </w:t>
+            </w:r>
+            <w:proofErr w:type="gramStart"/>
+            <w:r>
+              <w:rPr>
+                <w:rFonts w:cs="Times New Roman"/>
+                <w:szCs w:val="24"/>
+                <w:lang w:val="en-GB"/>
+              </w:rPr>
+              <w:t>Mark :</w:t>
+            </w:r>
+            <w:proofErr w:type="gramEnd"/>
           </w:p>
         </w:tc>
         <w:tc>
@@ -1131,7 +1152,25 @@
                 <w:szCs w:val="24"/>
                 <w:lang w:val="en-GB"/>
               </w:rPr>
-              <w:t>Penalties: No late work will be accepted. If you are unable to submit coursework on time due to extenuating circumstances you may be eligible for an extension. Please consult the lecturer.</w:t>
+              <w:t xml:space="preserve">Penalties: No late work will be accepted. If you are unable to submit coursework on time due to extenuating </w:t>
+            </w:r>
+            <w:proofErr w:type="gramStart"/>
+            <w:r>
+              <w:rPr>
+                <w:rFonts w:cs="Times New Roman"/>
+                <w:szCs w:val="24"/>
+                <w:lang w:val="en-GB"/>
+              </w:rPr>
+              <w:t>circumstances</w:t>
+            </w:r>
+            <w:proofErr w:type="gramEnd"/>
+            <w:r>
+              <w:rPr>
+                <w:rFonts w:cs="Times New Roman"/>
+                <w:szCs w:val="24"/>
+                <w:lang w:val="en-GB"/>
+              </w:rPr>
+              <w:t xml:space="preserve"> you may be eligible for an extension. Please consult the lecturer.</w:t>
             </w:r>
           </w:p>
         </w:tc>
@@ -3084,7 +3123,21 @@
         <w:rPr>
           <w:lang w:val="en-GB"/>
         </w:rPr>
-        <w:t xml:space="preserve"> ensures that users are able to explore and find new stories by providing stories in different genres, such as romance, fantasy, adventure, and others.</w:t>
+        <w:t xml:space="preserve"> ensures that users </w:t>
+      </w:r>
+      <w:proofErr w:type="gramStart"/>
+      <w:r>
+        <w:rPr>
+          <w:lang w:val="en-GB"/>
+        </w:rPr>
+        <w:t>are able to</w:t>
+      </w:r>
+      <w:proofErr w:type="gramEnd"/>
+      <w:r>
+        <w:rPr>
+          <w:lang w:val="en-GB"/>
+        </w:rPr>
+        <w:t xml:space="preserve"> explore and find new stories by providing stories in different genres, such as romance, fantasy, adventure, and others.</w:t>
       </w:r>
     </w:p>
     <w:p>
@@ -3186,10 +3239,10 @@
             <v:path o:extrusionok="f" gradientshapeok="t" o:connecttype="rect"/>
             <o:lock v:ext="edit" aspectratio="t"/>
           </v:shapetype>
-          <v:shape id="_x0000_i1025" type="#_x0000_t75" alt="" style="width:486.6pt;height:349.8pt;mso-width-percent:0;mso-height-percent:0;mso-width-percent:0;mso-height-percent:0" o:ole="">
+          <v:shape id="_x0000_i1025" type="#_x0000_t75" alt="" style="width:486.7pt;height:350.2pt;mso-width-percent:0;mso-height-percent:0;mso-width-percent:0;mso-height-percent:0" o:ole="">
             <v:imagedata r:id="rId9" o:title=""/>
           </v:shape>
-          <o:OLEObject Type="Embed" ProgID="Visio.Drawing.15" ShapeID="_x0000_i1025" DrawAspect="Content" ObjectID="_1748599487" r:id="rId10"/>
+          <o:OLEObject Type="Embed" ProgID="Visio.Drawing.15" ShapeID="_x0000_i1025" DrawAspect="Content" ObjectID="_1748610196" r:id="rId10"/>
         </w:object>
       </w:r>
     </w:p>
@@ -3394,8 +3447,17 @@
           <w:shd w:val="clear" w:color="auto" w:fill="FFFF00"/>
           <w:lang w:val="en-GB"/>
         </w:rPr>
-        <w:t>work on that module</w:t>
-      </w:r>
+        <w:t xml:space="preserve">work on that </w:t>
+      </w:r>
+      <w:proofErr w:type="gramStart"/>
+      <w:r>
+        <w:rPr>
+          <w:shd w:val="clear" w:color="auto" w:fill="FFFF00"/>
+          <w:lang w:val="en-GB"/>
+        </w:rPr>
+        <w:t>module</w:t>
+      </w:r>
+      <w:proofErr w:type="gramEnd"/>
     </w:p>
     <w:p>
       <w:pPr>
@@ -3699,13 +3761,7 @@
         <w:rPr>
           <w:lang w:val="en-GB"/>
         </w:rPr>
-        <w:t>to use</w:t>
-      </w:r>
-      <w:r>
-        <w:rPr>
-          <w:lang w:val="en-GB"/>
-        </w:rPr>
-        <w:t xml:space="preserve"> the application</w:t>
+        <w:t>to use the application</w:t>
       </w:r>
       <w:r>
         <w:rPr>
@@ -3741,7 +3797,21 @@
         <w:rPr>
           <w:lang w:val="en-GB"/>
         </w:rPr>
-        <w:t xml:space="preserve"> with registered email and password in order to </w:t>
+        <w:t xml:space="preserve"> with registered email and password </w:t>
+      </w:r>
+      <w:proofErr w:type="gramStart"/>
+      <w:r>
+        <w:rPr>
+          <w:lang w:val="en-GB"/>
+        </w:rPr>
+        <w:t>in order to</w:t>
+      </w:r>
+      <w:proofErr w:type="gramEnd"/>
+      <w:r>
+        <w:rPr>
+          <w:lang w:val="en-GB"/>
+        </w:rPr>
+        <w:t xml:space="preserve"> </w:t>
       </w:r>
       <w:r>
         <w:rPr>
@@ -3857,7 +3927,21 @@
         <w:rPr>
           <w:lang w:val="en-GB"/>
         </w:rPr>
-        <w:t xml:space="preserve">Users are able to accounts to access the application and personalize their details such as information and preferences. Also, admin have the access to the user accounts management to ensure they would avoid spam accounts or </w:t>
+        <w:t xml:space="preserve">Users </w:t>
+      </w:r>
+      <w:proofErr w:type="gramStart"/>
+      <w:r>
+        <w:rPr>
+          <w:lang w:val="en-GB"/>
+        </w:rPr>
+        <w:t>are able to</w:t>
+      </w:r>
+      <w:proofErr w:type="gramEnd"/>
+      <w:r>
+        <w:rPr>
+          <w:lang w:val="en-GB"/>
+        </w:rPr>
+        <w:t xml:space="preserve"> accounts to access the application and personalize their details such as information and preferences. Also, admin have the access to the user accounts management to ensure they would avoid spam accounts or </w:t>
       </w:r>
       <w:r>
         <w:rPr>
@@ -4016,13 +4100,41 @@
         <w:rPr>
           <w:lang w:val="en-GB"/>
         </w:rPr>
-        <w:t>title, author, description and chapters are provided in the detail page for each comic and novel. Therefore, users</w:t>
-      </w:r>
-      <w:r>
-        <w:rPr>
-          <w:lang w:val="en-GB"/>
-        </w:rPr>
-        <w:t xml:space="preserve"> are able to view the detail</w:t>
+        <w:t xml:space="preserve">title, author, </w:t>
+      </w:r>
+      <w:proofErr w:type="gramStart"/>
+      <w:r>
+        <w:rPr>
+          <w:lang w:val="en-GB"/>
+        </w:rPr>
+        <w:t>description</w:t>
+      </w:r>
+      <w:proofErr w:type="gramEnd"/>
+      <w:r>
+        <w:rPr>
+          <w:lang w:val="en-GB"/>
+        </w:rPr>
+        <w:t xml:space="preserve"> and chapters are provided in the detail page for each comic and novel. Therefore, users</w:t>
+      </w:r>
+      <w:r>
+        <w:rPr>
+          <w:lang w:val="en-GB"/>
+        </w:rPr>
+        <w:t xml:space="preserve"> </w:t>
+      </w:r>
+      <w:proofErr w:type="gramStart"/>
+      <w:r>
+        <w:rPr>
+          <w:lang w:val="en-GB"/>
+        </w:rPr>
+        <w:t>are able to</w:t>
+      </w:r>
+      <w:proofErr w:type="gramEnd"/>
+      <w:r>
+        <w:rPr>
+          <w:lang w:val="en-GB"/>
+        </w:rPr>
+        <w:t xml:space="preserve"> view the detail</w:t>
       </w:r>
       <w:r>
         <w:rPr>
@@ -4107,7 +4219,21 @@
         <w:rPr>
           <w:lang w:val="en-GB"/>
         </w:rPr>
-        <w:t>Users can bookmark their favourite comics and novels, save them to their favourites, and resume reading from where they left off. From this, user would not require to search again they have read last time.</w:t>
+        <w:t xml:space="preserve">Users can bookmark their favourite comics and novels, save them to their favourites, and resume reading from where they left off. From this, user would not require </w:t>
+      </w:r>
+      <w:proofErr w:type="gramStart"/>
+      <w:r>
+        <w:rPr>
+          <w:lang w:val="en-GB"/>
+        </w:rPr>
+        <w:t>to search</w:t>
+      </w:r>
+      <w:proofErr w:type="gramEnd"/>
+      <w:r>
+        <w:rPr>
+          <w:lang w:val="en-GB"/>
+        </w:rPr>
+        <w:t xml:space="preserve"> again they have read last time.</w:t>
       </w:r>
     </w:p>
     <w:p>
@@ -4524,6 +4650,46 @@
           <w:lang w:val="en-GB"/>
         </w:rPr>
       </w:pPr>
+    </w:p>
+    <w:p>
+      <w:pPr>
+        <w:widowControl/>
+        <w:autoSpaceDE/>
+        <w:autoSpaceDN/>
+        <w:rPr>
+          <w:rFonts w:cs="Times New Roman"/>
+          <w:b/>
+          <w:bCs/>
+          <w:lang w:val="en-GB"/>
+        </w:rPr>
+      </w:pPr>
+      <w:r>
+        <w:rPr>
+          <w:rFonts w:cs="Times New Roman"/>
+          <w:b/>
+          <w:bCs/>
+          <w:lang w:val="en-GB"/>
+        </w:rPr>
+        <w:t>Ability to Remember Login Details</w:t>
+      </w:r>
+    </w:p>
+    <w:p>
+      <w:pPr>
+        <w:widowControl/>
+        <w:autoSpaceDE/>
+        <w:autoSpaceDN/>
+        <w:rPr>
+          <w:rFonts w:cs="Times New Roman"/>
+          <w:lang w:val="en-GB"/>
+        </w:rPr>
+      </w:pPr>
+      <w:r>
+        <w:rPr>
+          <w:rFonts w:cs="Times New Roman"/>
+          <w:lang w:val="en-GB"/>
+        </w:rPr>
+        <w:t xml:space="preserve">The feature of auto login and password remembrance is not implemented into the app. Users are required to re-enter login details whenever they start the app. </w:t>
+      </w:r>
     </w:p>
     <w:p>
       <w:pPr>
@@ -4714,11 +4880,17 @@
     </w:p>
     <w:p>
       <w:pPr>
-        <w:ind w:left="992" w:firstLine="284"/>
-        <w:rPr>
-          <w:lang w:val="en-GB"/>
-        </w:rPr>
-      </w:pPr>
+        <w:ind w:left="992"/>
+        <w:rPr>
+          <w:lang w:val="en-GB"/>
+        </w:rPr>
+      </w:pPr>
+      <w:r>
+        <w:rPr>
+          <w:lang w:val="en-GB"/>
+        </w:rPr>
+        <w:t xml:space="preserve">     </w:t>
+      </w:r>
       <w:r>
         <w:rPr>
           <w:lang w:val="en-GB"/>
@@ -4737,27 +4909,93 @@
         <w:rPr>
           <w:lang w:val="en-GB"/>
         </w:rPr>
-        <w:t xml:space="preserve"> application, allowing users to access premium content or subscribe to exclusive features. Through in-app purchases, users are able to unlock bonus content that is interesting. This could provide chances to support users’ favourite authors by subscribing to their works. By doing this, readers may directly express their appreciation and support for the excellent authors while also supporting the app's revenues.</w:t>
-      </w:r>
-    </w:p>
-    <w:p>
-      <w:pPr>
-        <w:ind w:left="992" w:firstLine="284"/>
-        <w:rPr>
-          <w:lang w:val="en-GB"/>
-        </w:rPr>
-      </w:pPr>
-    </w:p>
-    <w:p>
-      <w:pPr>
-        <w:ind w:left="992" w:firstLine="284"/>
-        <w:rPr>
-          <w:lang w:val="en-GB"/>
-        </w:rPr>
-      </w:pPr>
-      <w:r>
-        <w:rPr>
-          <w:rFonts w:cs="Times New Roman"/>
+        <w:t xml:space="preserve"> application, allowing users to access premium content or subscribe to exclusive features. Through in-app purchases, users </w:t>
+      </w:r>
+      <w:proofErr w:type="gramStart"/>
+      <w:r>
+        <w:rPr>
+          <w:lang w:val="en-GB"/>
+        </w:rPr>
+        <w:t>are able to</w:t>
+      </w:r>
+      <w:proofErr w:type="gramEnd"/>
+      <w:r>
+        <w:rPr>
+          <w:lang w:val="en-GB"/>
+        </w:rPr>
+        <w:t xml:space="preserve"> unlock bonus content that is interesting. This could provide chances to support users’ favourite authors by subscribing to their works. By doing this, readers may directly express their appreciation and support for the excellent authors while also supporting the app's revenues.</w:t>
+      </w:r>
+    </w:p>
+    <w:p>
+      <w:pPr>
+        <w:ind w:left="992"/>
+        <w:rPr>
+          <w:lang w:val="en-GB"/>
+        </w:rPr>
+      </w:pPr>
+    </w:p>
+    <w:p>
+      <w:pPr>
+        <w:pStyle w:val="ListParagraph"/>
+        <w:numPr>
+          <w:ilvl w:val="2"/>
+          <w:numId w:val="18"/>
+        </w:numPr>
+        <w:spacing w:before="124"/>
+        <w:ind w:left="992" w:hanging="425"/>
+        <w:rPr>
+          <w:b/>
+          <w:lang w:val="en-GB"/>
+        </w:rPr>
+      </w:pPr>
+      <w:r>
+        <w:rPr>
+          <w:b/>
+          <w:lang w:val="en-GB"/>
+        </w:rPr>
+        <w:t>Publisher Feature</w:t>
+      </w:r>
+    </w:p>
+    <w:p>
+      <w:pPr>
+        <w:pStyle w:val="ListParagraph"/>
+        <w:spacing w:before="124"/>
+        <w:ind w:left="992" w:firstLine="240"/>
+        <w:rPr>
+          <w:b/>
+          <w:lang w:val="en-GB"/>
+        </w:rPr>
+      </w:pPr>
+      <w:r>
+        <w:rPr>
+          <w:bCs/>
+          <w:lang w:val="en-GB"/>
+        </w:rPr>
+        <w:t>Users may be able to register as publisher, which allows them to publish comics or novels created by them. However, the comic or novel must go through a verification phase to ensure that the contents provided to the users are appropriate. With this feature implemented into the app, it could potentially increase the user base as publishers could be involved in the app’s community.</w:t>
+      </w:r>
+      <w:r>
+        <w:rPr>
+          <w:b/>
+          <w:lang w:val="en-GB"/>
+        </w:rPr>
+        <w:t xml:space="preserve"> </w:t>
+      </w:r>
+    </w:p>
+    <w:p>
+      <w:pPr>
+        <w:widowControl/>
+        <w:autoSpaceDE/>
+        <w:autoSpaceDN/>
+        <w:spacing w:after="160" w:line="259" w:lineRule="auto"/>
+        <w:jc w:val="left"/>
+        <w:rPr>
+          <w:b/>
+          <w:lang w:val="en-GB"/>
+        </w:rPr>
+      </w:pPr>
+      <w:r>
+        <w:rPr>
+          <w:b/>
           <w:lang w:val="en-GB"/>
         </w:rPr>
         <w:br w:type="page"/>
@@ -4765,6 +5003,68 @@
     </w:p>
     <w:p>
       <w:pPr>
+        <w:pStyle w:val="ListParagraph"/>
+        <w:numPr>
+          <w:ilvl w:val="2"/>
+          <w:numId w:val="18"/>
+        </w:numPr>
+        <w:spacing w:before="124"/>
+        <w:ind w:left="992" w:hanging="425"/>
+        <w:rPr>
+          <w:b/>
+          <w:lang w:val="en-GB"/>
+        </w:rPr>
+      </w:pPr>
+      <w:r>
+        <w:rPr>
+          <w:b/>
+          <w:lang w:val="en-GB"/>
+        </w:rPr>
+        <w:lastRenderedPageBreak/>
+        <w:t>Login Details Remembrance</w:t>
+      </w:r>
+    </w:p>
+    <w:p>
+      <w:pPr>
+        <w:pStyle w:val="ListParagraph"/>
+        <w:spacing w:before="124"/>
+        <w:ind w:left="992" w:firstLine="0"/>
+        <w:rPr>
+          <w:b/>
+          <w:lang w:val="en-GB"/>
+        </w:rPr>
+      </w:pPr>
+      <w:r>
+        <w:rPr>
+          <w:b/>
+          <w:lang w:val="en-GB"/>
+        </w:rPr>
+        <w:t xml:space="preserve">    </w:t>
+      </w:r>
+      <w:r>
+        <w:rPr>
+          <w:bCs/>
+          <w:lang w:val="en-GB"/>
+        </w:rPr>
+        <w:t>By implementing the feature where users could select remember password and auto-login, would significantly improve the user experience. This is because users are not required to re-enter their login details whenever they start the app.</w:t>
+      </w:r>
+      <w:r>
+        <w:rPr>
+          <w:b/>
+          <w:lang w:val="en-GB"/>
+        </w:rPr>
+        <w:t xml:space="preserve"> </w:t>
+      </w:r>
+    </w:p>
+    <w:p>
+      <w:pPr>
+        <w:rPr>
+          <w:lang w:val="en-GB"/>
+        </w:rPr>
+      </w:pPr>
+    </w:p>
+    <w:p>
+      <w:pPr>
         <w:pStyle w:val="Heading1"/>
         <w:rPr>
           <w:lang w:val="en-GB"/>
@@ -4775,7 +5075,6 @@
         <w:rPr>
           <w:lang w:val="en-GB"/>
         </w:rPr>
-        <w:lastRenderedPageBreak/>
         <w:t>Reflection from Each Member</w:t>
       </w:r>
       <w:bookmarkEnd w:id="7"/>

</xml_diff>

<commit_message>
Prototype section of report completed
</commit_message>
<xml_diff>
--- a/6002CEM_Whatever.docx
+++ b/6002CEM_Whatever.docx
@@ -3463,10 +3463,10 @@
             <v:path o:extrusionok="f" gradientshapeok="t" o:connecttype="rect"/>
             <o:lock v:ext="edit" aspectratio="t"/>
           </v:shapetype>
-          <v:shape id="_x0000_i1025" type="#_x0000_t75" alt="" style="width:486.6pt;height:349.8pt;mso-width-percent:0;mso-height-percent:0;mso-width-percent:0;mso-height-percent:0" o:ole="">
+          <v:shape id="_x0000_i1025" type="#_x0000_t75" alt="" style="width:486.7pt;height:350.2pt;mso-width-percent:0;mso-height-percent:0;mso-width-percent:0;mso-height-percent:0" o:ole="">
             <v:imagedata r:id="rId9" o:title=""/>
           </v:shape>
-          <o:OLEObject Type="Embed" ProgID="Visio.Drawing.15" ShapeID="_x0000_i1025" DrawAspect="Content" ObjectID="_1748614423" r:id="rId10"/>
+          <o:OLEObject Type="Embed" ProgID="Visio.Drawing.15" ShapeID="_x0000_i1025" DrawAspect="Content" ObjectID="_1748617217" r:id="rId10"/>
         </w:object>
       </w:r>
     </w:p>
@@ -3627,6 +3627,1603 @@
         </w:rPr>
       </w:pPr>
     </w:p>
+    <w:tbl>
+      <w:tblPr>
+        <w:tblStyle w:val="TableGrid"/>
+        <w:tblW w:w="0" w:type="auto"/>
+        <w:tblLook w:val="04A0" w:firstRow="1" w:lastRow="0" w:firstColumn="1" w:lastColumn="0" w:noHBand="0" w:noVBand="1"/>
+      </w:tblPr>
+      <w:tblGrid>
+        <w:gridCol w:w="4870"/>
+        <w:gridCol w:w="4870"/>
+      </w:tblGrid>
+      <w:tr>
+        <w:tc>
+          <w:tcPr>
+            <w:tcW w:w="4870" w:type="dxa"/>
+          </w:tcPr>
+          <w:p>
+            <w:pPr>
+              <w:widowControl/>
+              <w:autoSpaceDE/>
+              <w:autoSpaceDN/>
+              <w:spacing w:after="160" w:line="259" w:lineRule="auto"/>
+              <w:jc w:val="center"/>
+              <w:rPr>
+                <w:rFonts w:cs="Times New Roman"/>
+                <w:b/>
+                <w:bCs/>
+                <w:noProof/>
+                <w:lang w:val="en-GB"/>
+              </w:rPr>
+            </w:pPr>
+            <w:r>
+              <w:rPr>
+                <w:rFonts w:cs="Times New Roman"/>
+                <w:b/>
+                <w:bCs/>
+                <w:noProof/>
+                <w:lang w:val="en-GB"/>
+              </w:rPr>
+              <w:t>Pages</w:t>
+            </w:r>
+          </w:p>
+        </w:tc>
+        <w:tc>
+          <w:tcPr>
+            <w:tcW w:w="4870" w:type="dxa"/>
+          </w:tcPr>
+          <w:p>
+            <w:pPr>
+              <w:widowControl/>
+              <w:autoSpaceDE/>
+              <w:autoSpaceDN/>
+              <w:spacing w:after="160" w:line="259" w:lineRule="auto"/>
+              <w:jc w:val="center"/>
+              <w:rPr>
+                <w:rFonts w:cs="Times New Roman"/>
+                <w:b/>
+                <w:bCs/>
+                <w:lang w:val="en-GB"/>
+              </w:rPr>
+            </w:pPr>
+            <w:r>
+              <w:rPr>
+                <w:rFonts w:cs="Times New Roman"/>
+                <w:b/>
+                <w:bCs/>
+                <w:lang w:val="en-GB"/>
+              </w:rPr>
+              <w:t>Description</w:t>
+            </w:r>
+          </w:p>
+        </w:tc>
+      </w:tr>
+      <w:tr>
+        <w:tc>
+          <w:tcPr>
+            <w:tcW w:w="4870" w:type="dxa"/>
+          </w:tcPr>
+          <w:p>
+            <w:pPr>
+              <w:widowControl/>
+              <w:autoSpaceDE/>
+              <w:autoSpaceDN/>
+              <w:spacing w:after="160" w:line="259" w:lineRule="auto"/>
+              <w:jc w:val="center"/>
+              <w:rPr>
+                <w:rFonts w:cs="Times New Roman"/>
+                <w:lang w:val="en-GB"/>
+              </w:rPr>
+            </w:pPr>
+            <w:r>
+              <w:rPr>
+                <w:rFonts w:cs="Times New Roman"/>
+                <w:noProof/>
+                <w:lang w:val="en-GB"/>
+              </w:rPr>
+              <w:drawing>
+                <wp:inline distT="0" distB="0" distL="0" distR="0" wp14:anchorId="13241250" wp14:editId="361A37AF">
+                  <wp:extent cx="2667000" cy="5334000"/>
+                  <wp:effectExtent l="0" t="0" r="0" b="0"/>
+                  <wp:docPr id="1515597415" name="Picture 11" descr="A screen shot of a login&#10;&#10;Description automatically generated with medium confidence"/>
+                  <wp:cNvGraphicFramePr>
+                    <a:graphicFrameLocks xmlns:a="http://schemas.openxmlformats.org/drawingml/2006/main" noChangeAspect="1"/>
+                  </wp:cNvGraphicFramePr>
+                  <a:graphic xmlns:a="http://schemas.openxmlformats.org/drawingml/2006/main">
+                    <a:graphicData uri="http://schemas.openxmlformats.org/drawingml/2006/picture">
+                      <pic:pic xmlns:pic="http://schemas.openxmlformats.org/drawingml/2006/picture">
+                        <pic:nvPicPr>
+                          <pic:cNvPr id="1515597415" name="Picture 11" descr="A screen shot of a login&#10;&#10;Description automatically generated with medium confidence"/>
+                          <pic:cNvPicPr/>
+                        </pic:nvPicPr>
+                        <pic:blipFill>
+                          <a:blip r:embed="rId11">
+                            <a:extLst>
+                              <a:ext uri="{28A0092B-C50C-407E-A947-70E740481C1C}">
+                                <a14:useLocalDpi xmlns:a14="http://schemas.microsoft.com/office/drawing/2010/main" val="0"/>
+                              </a:ext>
+                            </a:extLst>
+                          </a:blip>
+                          <a:stretch>
+                            <a:fillRect/>
+                          </a:stretch>
+                        </pic:blipFill>
+                        <pic:spPr>
+                          <a:xfrm>
+                            <a:off x="0" y="0"/>
+                            <a:ext cx="2667000" cy="5334000"/>
+                          </a:xfrm>
+                          <a:prstGeom prst="rect">
+                            <a:avLst/>
+                          </a:prstGeom>
+                        </pic:spPr>
+                      </pic:pic>
+                    </a:graphicData>
+                  </a:graphic>
+                </wp:inline>
+              </w:drawing>
+            </w:r>
+          </w:p>
+        </w:tc>
+        <w:tc>
+          <w:tcPr>
+            <w:tcW w:w="4870" w:type="dxa"/>
+          </w:tcPr>
+          <w:p>
+            <w:pPr>
+              <w:widowControl/>
+              <w:autoSpaceDE/>
+              <w:autoSpaceDN/>
+              <w:spacing w:after="160" w:line="259" w:lineRule="auto"/>
+              <w:rPr>
+                <w:rFonts w:cs="Times New Roman"/>
+                <w:b/>
+                <w:bCs/>
+                <w:lang w:val="en-GB"/>
+              </w:rPr>
+            </w:pPr>
+            <w:r>
+              <w:rPr>
+                <w:rFonts w:cs="Times New Roman"/>
+                <w:b/>
+                <w:bCs/>
+                <w:lang w:val="en-GB"/>
+              </w:rPr>
+              <w:t>Login Page</w:t>
+            </w:r>
+          </w:p>
+          <w:p>
+            <w:pPr>
+              <w:pStyle w:val="ListParagraph"/>
+              <w:widowControl/>
+              <w:numPr>
+                <w:ilvl w:val="0"/>
+                <w:numId w:val="38"/>
+              </w:numPr>
+              <w:autoSpaceDE/>
+              <w:autoSpaceDN/>
+              <w:spacing w:after="160" w:line="259" w:lineRule="auto"/>
+              <w:rPr>
+                <w:rFonts w:cs="Times New Roman"/>
+                <w:lang w:val="en-GB"/>
+              </w:rPr>
+            </w:pPr>
+            <w:r>
+              <w:rPr>
+                <w:rFonts w:cs="Times New Roman"/>
+                <w:lang w:val="en-GB"/>
+              </w:rPr>
+              <w:t>User is greeted with the login page when the app is started.</w:t>
+            </w:r>
+          </w:p>
+          <w:p>
+            <w:pPr>
+              <w:pStyle w:val="ListParagraph"/>
+              <w:widowControl/>
+              <w:numPr>
+                <w:ilvl w:val="0"/>
+                <w:numId w:val="38"/>
+              </w:numPr>
+              <w:autoSpaceDE/>
+              <w:autoSpaceDN/>
+              <w:spacing w:after="160" w:line="259" w:lineRule="auto"/>
+              <w:rPr>
+                <w:rFonts w:cs="Times New Roman"/>
+                <w:lang w:val="en-GB"/>
+              </w:rPr>
+            </w:pPr>
+            <w:r>
+              <w:rPr>
+                <w:rFonts w:cs="Times New Roman"/>
+                <w:lang w:val="en-GB"/>
+              </w:rPr>
+              <w:t xml:space="preserve">It consists of only 2 inputs, </w:t>
+            </w:r>
+            <w:proofErr w:type="gramStart"/>
+            <w:r>
+              <w:rPr>
+                <w:rFonts w:cs="Times New Roman"/>
+                <w:lang w:val="en-GB"/>
+              </w:rPr>
+              <w:t>username</w:t>
+            </w:r>
+            <w:proofErr w:type="gramEnd"/>
+            <w:r>
+              <w:rPr>
+                <w:rFonts w:cs="Times New Roman"/>
+                <w:lang w:val="en-GB"/>
+              </w:rPr>
+              <w:t xml:space="preserve"> and password.</w:t>
+            </w:r>
+          </w:p>
+          <w:p>
+            <w:pPr>
+              <w:pStyle w:val="ListParagraph"/>
+              <w:widowControl/>
+              <w:numPr>
+                <w:ilvl w:val="0"/>
+                <w:numId w:val="38"/>
+              </w:numPr>
+              <w:autoSpaceDE/>
+              <w:autoSpaceDN/>
+              <w:spacing w:after="160" w:line="259" w:lineRule="auto"/>
+              <w:rPr>
+                <w:rFonts w:cs="Times New Roman"/>
+                <w:lang w:val="en-GB"/>
+              </w:rPr>
+            </w:pPr>
+            <w:r>
+              <w:rPr>
+                <w:rFonts w:cs="Times New Roman"/>
+                <w:lang w:val="en-GB"/>
+              </w:rPr>
+              <w:t>If the user clicked on the “Sign Up Here” button, they will be directed to the signup page.</w:t>
+            </w:r>
+          </w:p>
+        </w:tc>
+      </w:tr>
+      <w:tr>
+        <w:tc>
+          <w:tcPr>
+            <w:tcW w:w="4870" w:type="dxa"/>
+          </w:tcPr>
+          <w:p>
+            <w:pPr>
+              <w:widowControl/>
+              <w:autoSpaceDE/>
+              <w:autoSpaceDN/>
+              <w:spacing w:after="160" w:line="259" w:lineRule="auto"/>
+              <w:jc w:val="center"/>
+              <w:rPr>
+                <w:rFonts w:cs="Times New Roman"/>
+                <w:lang w:val="en-GB"/>
+              </w:rPr>
+            </w:pPr>
+            <w:r>
+              <w:rPr>
+                <w:rFonts w:cs="Times New Roman"/>
+                <w:noProof/>
+                <w:lang w:val="en-GB"/>
+              </w:rPr>
+              <w:lastRenderedPageBreak/>
+              <w:drawing>
+                <wp:inline distT="0" distB="0" distL="0" distR="0" wp14:anchorId="62417EEC" wp14:editId="261A5860">
+                  <wp:extent cx="2667000" cy="5334000"/>
+                  <wp:effectExtent l="0" t="0" r="0" b="0"/>
+                  <wp:docPr id="1457795426" name="Picture 12" descr="A screen shot of a login form&#10;&#10;Description automatically generated with medium confidence"/>
+                  <wp:cNvGraphicFramePr>
+                    <a:graphicFrameLocks xmlns:a="http://schemas.openxmlformats.org/drawingml/2006/main" noChangeAspect="1"/>
+                  </wp:cNvGraphicFramePr>
+                  <a:graphic xmlns:a="http://schemas.openxmlformats.org/drawingml/2006/main">
+                    <a:graphicData uri="http://schemas.openxmlformats.org/drawingml/2006/picture">
+                      <pic:pic xmlns:pic="http://schemas.openxmlformats.org/drawingml/2006/picture">
+                        <pic:nvPicPr>
+                          <pic:cNvPr id="1457795426" name="Picture 12" descr="A screen shot of a login form&#10;&#10;Description automatically generated with medium confidence"/>
+                          <pic:cNvPicPr/>
+                        </pic:nvPicPr>
+                        <pic:blipFill>
+                          <a:blip r:embed="rId12">
+                            <a:extLst>
+                              <a:ext uri="{28A0092B-C50C-407E-A947-70E740481C1C}">
+                                <a14:useLocalDpi xmlns:a14="http://schemas.microsoft.com/office/drawing/2010/main" val="0"/>
+                              </a:ext>
+                            </a:extLst>
+                          </a:blip>
+                          <a:stretch>
+                            <a:fillRect/>
+                          </a:stretch>
+                        </pic:blipFill>
+                        <pic:spPr>
+                          <a:xfrm>
+                            <a:off x="0" y="0"/>
+                            <a:ext cx="2667000" cy="5334000"/>
+                          </a:xfrm>
+                          <a:prstGeom prst="rect">
+                            <a:avLst/>
+                          </a:prstGeom>
+                        </pic:spPr>
+                      </pic:pic>
+                    </a:graphicData>
+                  </a:graphic>
+                </wp:inline>
+              </w:drawing>
+            </w:r>
+          </w:p>
+        </w:tc>
+        <w:tc>
+          <w:tcPr>
+            <w:tcW w:w="4870" w:type="dxa"/>
+          </w:tcPr>
+          <w:p>
+            <w:pPr>
+              <w:widowControl/>
+              <w:autoSpaceDE/>
+              <w:autoSpaceDN/>
+              <w:spacing w:after="160" w:line="259" w:lineRule="auto"/>
+              <w:rPr>
+                <w:rFonts w:cs="Times New Roman"/>
+                <w:b/>
+                <w:bCs/>
+                <w:lang w:val="en-GB"/>
+              </w:rPr>
+            </w:pPr>
+            <w:r>
+              <w:rPr>
+                <w:rFonts w:cs="Times New Roman"/>
+                <w:b/>
+                <w:bCs/>
+                <w:lang w:val="en-GB"/>
+              </w:rPr>
+              <w:t>Sign Up Page</w:t>
+            </w:r>
+          </w:p>
+          <w:p>
+            <w:pPr>
+              <w:pStyle w:val="ListParagraph"/>
+              <w:widowControl/>
+              <w:numPr>
+                <w:ilvl w:val="0"/>
+                <w:numId w:val="38"/>
+              </w:numPr>
+              <w:autoSpaceDE/>
+              <w:autoSpaceDN/>
+              <w:spacing w:after="160" w:line="259" w:lineRule="auto"/>
+              <w:rPr>
+                <w:rFonts w:cs="Times New Roman"/>
+                <w:lang w:val="en-GB"/>
+              </w:rPr>
+            </w:pPr>
+            <w:r>
+              <w:rPr>
+                <w:rFonts w:cs="Times New Roman"/>
+                <w:lang w:val="en-GB"/>
+              </w:rPr>
+              <w:t xml:space="preserve">Users could enter their details such as username, </w:t>
+            </w:r>
+            <w:proofErr w:type="gramStart"/>
+            <w:r>
+              <w:rPr>
+                <w:rFonts w:cs="Times New Roman"/>
+                <w:lang w:val="en-GB"/>
+              </w:rPr>
+              <w:t>email</w:t>
+            </w:r>
+            <w:proofErr w:type="gramEnd"/>
+            <w:r>
+              <w:rPr>
+                <w:rFonts w:cs="Times New Roman"/>
+                <w:lang w:val="en-GB"/>
+              </w:rPr>
+              <w:t xml:space="preserve"> and password.</w:t>
+            </w:r>
+          </w:p>
+          <w:p>
+            <w:pPr>
+              <w:pStyle w:val="ListParagraph"/>
+              <w:widowControl/>
+              <w:numPr>
+                <w:ilvl w:val="0"/>
+                <w:numId w:val="38"/>
+              </w:numPr>
+              <w:autoSpaceDE/>
+              <w:autoSpaceDN/>
+              <w:spacing w:after="160" w:line="259" w:lineRule="auto"/>
+              <w:rPr>
+                <w:rFonts w:cs="Times New Roman"/>
+                <w:lang w:val="en-GB"/>
+              </w:rPr>
+            </w:pPr>
+            <w:r>
+              <w:rPr>
+                <w:rFonts w:cs="Times New Roman"/>
+                <w:lang w:val="en-GB"/>
+              </w:rPr>
+              <w:t xml:space="preserve">There is also an option where the user could go back to the login page by clicking the link below </w:t>
+            </w:r>
+            <w:proofErr w:type="gramStart"/>
+            <w:r>
+              <w:rPr>
+                <w:rFonts w:cs="Times New Roman"/>
+                <w:lang w:val="en-GB"/>
+              </w:rPr>
+              <w:t>sign up</w:t>
+            </w:r>
+            <w:proofErr w:type="gramEnd"/>
+            <w:r>
+              <w:rPr>
+                <w:rFonts w:cs="Times New Roman"/>
+                <w:lang w:val="en-GB"/>
+              </w:rPr>
+              <w:t xml:space="preserve"> button. </w:t>
+            </w:r>
+          </w:p>
+        </w:tc>
+      </w:tr>
+      <w:tr>
+        <w:tc>
+          <w:tcPr>
+            <w:tcW w:w="4870" w:type="dxa"/>
+          </w:tcPr>
+          <w:p>
+            <w:pPr>
+              <w:widowControl/>
+              <w:autoSpaceDE/>
+              <w:autoSpaceDN/>
+              <w:spacing w:after="160" w:line="259" w:lineRule="auto"/>
+              <w:jc w:val="center"/>
+              <w:rPr>
+                <w:rFonts w:cs="Times New Roman"/>
+                <w:lang w:val="en-GB"/>
+              </w:rPr>
+            </w:pPr>
+            <w:r>
+              <w:rPr>
+                <w:rFonts w:cs="Times New Roman"/>
+                <w:noProof/>
+                <w:lang w:val="en-GB"/>
+              </w:rPr>
+              <w:lastRenderedPageBreak/>
+              <w:drawing>
+                <wp:inline distT="0" distB="0" distL="0" distR="0" wp14:anchorId="5864872F" wp14:editId="3F5E98B6">
+                  <wp:extent cx="2667000" cy="5334000"/>
+                  <wp:effectExtent l="0" t="0" r="0" b="0"/>
+                  <wp:docPr id="893635520" name="Picture 13" descr="A picture containing text, screenshot, design, template&#10;&#10;Description automatically generated"/>
+                  <wp:cNvGraphicFramePr>
+                    <a:graphicFrameLocks xmlns:a="http://schemas.openxmlformats.org/drawingml/2006/main" noChangeAspect="1"/>
+                  </wp:cNvGraphicFramePr>
+                  <a:graphic xmlns:a="http://schemas.openxmlformats.org/drawingml/2006/main">
+                    <a:graphicData uri="http://schemas.openxmlformats.org/drawingml/2006/picture">
+                      <pic:pic xmlns:pic="http://schemas.openxmlformats.org/drawingml/2006/picture">
+                        <pic:nvPicPr>
+                          <pic:cNvPr id="893635520" name="Picture 13" descr="A picture containing text, screenshot, design, template&#10;&#10;Description automatically generated"/>
+                          <pic:cNvPicPr/>
+                        </pic:nvPicPr>
+                        <pic:blipFill>
+                          <a:blip r:embed="rId13">
+                            <a:extLst>
+                              <a:ext uri="{28A0092B-C50C-407E-A947-70E740481C1C}">
+                                <a14:useLocalDpi xmlns:a14="http://schemas.microsoft.com/office/drawing/2010/main" val="0"/>
+                              </a:ext>
+                            </a:extLst>
+                          </a:blip>
+                          <a:stretch>
+                            <a:fillRect/>
+                          </a:stretch>
+                        </pic:blipFill>
+                        <pic:spPr>
+                          <a:xfrm>
+                            <a:off x="0" y="0"/>
+                            <a:ext cx="2667000" cy="5334000"/>
+                          </a:xfrm>
+                          <a:prstGeom prst="rect">
+                            <a:avLst/>
+                          </a:prstGeom>
+                        </pic:spPr>
+                      </pic:pic>
+                    </a:graphicData>
+                  </a:graphic>
+                </wp:inline>
+              </w:drawing>
+            </w:r>
+          </w:p>
+        </w:tc>
+        <w:tc>
+          <w:tcPr>
+            <w:tcW w:w="4870" w:type="dxa"/>
+          </w:tcPr>
+          <w:p>
+            <w:pPr>
+              <w:widowControl/>
+              <w:autoSpaceDE/>
+              <w:autoSpaceDN/>
+              <w:spacing w:after="160" w:line="259" w:lineRule="auto"/>
+              <w:rPr>
+                <w:rFonts w:cs="Times New Roman"/>
+                <w:b/>
+                <w:bCs/>
+                <w:lang w:val="en-GB"/>
+              </w:rPr>
+            </w:pPr>
+            <w:r>
+              <w:rPr>
+                <w:rFonts w:cs="Times New Roman"/>
+                <w:b/>
+                <w:bCs/>
+                <w:lang w:val="en-GB"/>
+              </w:rPr>
+              <w:t>Home Page</w:t>
+            </w:r>
+          </w:p>
+          <w:p>
+            <w:pPr>
+              <w:pStyle w:val="ListParagraph"/>
+              <w:widowControl/>
+              <w:numPr>
+                <w:ilvl w:val="0"/>
+                <w:numId w:val="38"/>
+              </w:numPr>
+              <w:autoSpaceDE/>
+              <w:autoSpaceDN/>
+              <w:spacing w:after="160" w:line="259" w:lineRule="auto"/>
+              <w:rPr>
+                <w:rFonts w:cs="Times New Roman"/>
+                <w:lang w:val="en-GB"/>
+              </w:rPr>
+            </w:pPr>
+            <w:r>
+              <w:rPr>
+                <w:rFonts w:cs="Times New Roman"/>
+                <w:lang w:val="en-GB"/>
+              </w:rPr>
+              <w:t xml:space="preserve">After logging in, users are greeted with the home page where all the ongoing </w:t>
+            </w:r>
+            <w:proofErr w:type="spellStart"/>
+            <w:r>
+              <w:rPr>
+                <w:rFonts w:cs="Times New Roman"/>
+                <w:lang w:val="en-GB"/>
+              </w:rPr>
+              <w:t>mangas</w:t>
+            </w:r>
+            <w:proofErr w:type="spellEnd"/>
+            <w:r>
+              <w:rPr>
+                <w:rFonts w:cs="Times New Roman"/>
+                <w:lang w:val="en-GB"/>
+              </w:rPr>
+              <w:t xml:space="preserve"> and novels are displayed and recommended to the users.</w:t>
+            </w:r>
+          </w:p>
+          <w:p>
+            <w:pPr>
+              <w:pStyle w:val="ListParagraph"/>
+              <w:widowControl/>
+              <w:numPr>
+                <w:ilvl w:val="0"/>
+                <w:numId w:val="38"/>
+              </w:numPr>
+              <w:autoSpaceDE/>
+              <w:autoSpaceDN/>
+              <w:spacing w:after="160" w:line="259" w:lineRule="auto"/>
+              <w:rPr>
+                <w:rFonts w:cs="Times New Roman"/>
+                <w:lang w:val="en-GB"/>
+              </w:rPr>
+            </w:pPr>
+            <w:r>
+              <w:rPr>
+                <w:rFonts w:cs="Times New Roman"/>
+                <w:lang w:val="en-GB"/>
+              </w:rPr>
+              <w:t>The navigation bar below could direct the users to other pages such as, favourite, novel and manga.</w:t>
+            </w:r>
+          </w:p>
+          <w:p>
+            <w:pPr>
+              <w:pStyle w:val="ListParagraph"/>
+              <w:widowControl/>
+              <w:numPr>
+                <w:ilvl w:val="0"/>
+                <w:numId w:val="38"/>
+              </w:numPr>
+              <w:autoSpaceDE/>
+              <w:autoSpaceDN/>
+              <w:spacing w:after="160" w:line="259" w:lineRule="auto"/>
+              <w:rPr>
+                <w:rFonts w:cs="Times New Roman"/>
+                <w:lang w:val="en-GB"/>
+              </w:rPr>
+            </w:pPr>
+            <w:r>
+              <w:rPr>
+                <w:rFonts w:cs="Times New Roman"/>
+                <w:lang w:val="en-GB"/>
+              </w:rPr>
+              <w:t>There is also a profile button where users will be directed to the profile page.</w:t>
+            </w:r>
+          </w:p>
+          <w:p>
+            <w:pPr>
+              <w:pStyle w:val="ListParagraph"/>
+              <w:widowControl/>
+              <w:numPr>
+                <w:ilvl w:val="0"/>
+                <w:numId w:val="38"/>
+              </w:numPr>
+              <w:autoSpaceDE/>
+              <w:autoSpaceDN/>
+              <w:spacing w:after="160" w:line="259" w:lineRule="auto"/>
+              <w:rPr>
+                <w:rFonts w:cs="Times New Roman"/>
+                <w:lang w:val="en-GB"/>
+              </w:rPr>
+            </w:pPr>
+            <w:r>
+              <w:rPr>
+                <w:rFonts w:cs="Times New Roman"/>
+                <w:lang w:val="en-GB"/>
+              </w:rPr>
+              <w:t>Log out button is present beside the profile icon.</w:t>
+            </w:r>
+          </w:p>
+        </w:tc>
+      </w:tr>
+      <w:tr>
+        <w:tc>
+          <w:tcPr>
+            <w:tcW w:w="4870" w:type="dxa"/>
+          </w:tcPr>
+          <w:p>
+            <w:pPr>
+              <w:widowControl/>
+              <w:autoSpaceDE/>
+              <w:autoSpaceDN/>
+              <w:spacing w:after="160" w:line="259" w:lineRule="auto"/>
+              <w:jc w:val="center"/>
+              <w:rPr>
+                <w:rFonts w:cs="Times New Roman"/>
+                <w:lang w:val="en-GB"/>
+              </w:rPr>
+            </w:pPr>
+            <w:r>
+              <w:rPr>
+                <w:rFonts w:cs="Times New Roman"/>
+                <w:noProof/>
+                <w:lang w:val="en-GB"/>
+              </w:rPr>
+              <w:lastRenderedPageBreak/>
+              <w:drawing>
+                <wp:inline distT="0" distB="0" distL="0" distR="0" wp14:anchorId="586798A4" wp14:editId="5326E365">
+                  <wp:extent cx="2667000" cy="5334000"/>
+                  <wp:effectExtent l="0" t="0" r="0" b="0"/>
+                  <wp:docPr id="1346930732" name="Picture 14" descr="A screenshot of a cell phone&#10;&#10;Description automatically generated with low confidence"/>
+                  <wp:cNvGraphicFramePr>
+                    <a:graphicFrameLocks xmlns:a="http://schemas.openxmlformats.org/drawingml/2006/main" noChangeAspect="1"/>
+                  </wp:cNvGraphicFramePr>
+                  <a:graphic xmlns:a="http://schemas.openxmlformats.org/drawingml/2006/main">
+                    <a:graphicData uri="http://schemas.openxmlformats.org/drawingml/2006/picture">
+                      <pic:pic xmlns:pic="http://schemas.openxmlformats.org/drawingml/2006/picture">
+                        <pic:nvPicPr>
+                          <pic:cNvPr id="1346930732" name="Picture 14" descr="A screenshot of a cell phone&#10;&#10;Description automatically generated with low confidence"/>
+                          <pic:cNvPicPr/>
+                        </pic:nvPicPr>
+                        <pic:blipFill>
+                          <a:blip r:embed="rId14">
+                            <a:extLst>
+                              <a:ext uri="{28A0092B-C50C-407E-A947-70E740481C1C}">
+                                <a14:useLocalDpi xmlns:a14="http://schemas.microsoft.com/office/drawing/2010/main" val="0"/>
+                              </a:ext>
+                            </a:extLst>
+                          </a:blip>
+                          <a:stretch>
+                            <a:fillRect/>
+                          </a:stretch>
+                        </pic:blipFill>
+                        <pic:spPr>
+                          <a:xfrm>
+                            <a:off x="0" y="0"/>
+                            <a:ext cx="2667000" cy="5334000"/>
+                          </a:xfrm>
+                          <a:prstGeom prst="rect">
+                            <a:avLst/>
+                          </a:prstGeom>
+                        </pic:spPr>
+                      </pic:pic>
+                    </a:graphicData>
+                  </a:graphic>
+                </wp:inline>
+              </w:drawing>
+            </w:r>
+          </w:p>
+        </w:tc>
+        <w:tc>
+          <w:tcPr>
+            <w:tcW w:w="4870" w:type="dxa"/>
+          </w:tcPr>
+          <w:p>
+            <w:pPr>
+              <w:widowControl/>
+              <w:autoSpaceDE/>
+              <w:autoSpaceDN/>
+              <w:spacing w:after="160" w:line="259" w:lineRule="auto"/>
+              <w:rPr>
+                <w:rFonts w:cs="Times New Roman"/>
+                <w:b/>
+                <w:bCs/>
+                <w:lang w:val="en-GB"/>
+              </w:rPr>
+            </w:pPr>
+            <w:r>
+              <w:rPr>
+                <w:rFonts w:cs="Times New Roman"/>
+                <w:b/>
+                <w:bCs/>
+                <w:lang w:val="en-GB"/>
+              </w:rPr>
+              <w:t>Bookmark Page</w:t>
+            </w:r>
+          </w:p>
+          <w:p>
+            <w:pPr>
+              <w:pStyle w:val="ListParagraph"/>
+              <w:widowControl/>
+              <w:numPr>
+                <w:ilvl w:val="0"/>
+                <w:numId w:val="38"/>
+              </w:numPr>
+              <w:autoSpaceDE/>
+              <w:autoSpaceDN/>
+              <w:spacing w:after="160" w:line="259" w:lineRule="auto"/>
+              <w:rPr>
+                <w:rFonts w:cs="Times New Roman"/>
+                <w:lang w:val="en-GB"/>
+              </w:rPr>
+            </w:pPr>
+            <w:r>
+              <w:rPr>
+                <w:rFonts w:cs="Times New Roman"/>
+                <w:lang w:val="en-GB"/>
+              </w:rPr>
+              <w:t xml:space="preserve">Bookmark or favourite page will display the </w:t>
+            </w:r>
+            <w:proofErr w:type="spellStart"/>
+            <w:r>
+              <w:rPr>
+                <w:rFonts w:cs="Times New Roman"/>
+                <w:lang w:val="en-GB"/>
+              </w:rPr>
+              <w:t>mangas</w:t>
+            </w:r>
+            <w:proofErr w:type="spellEnd"/>
+            <w:r>
+              <w:rPr>
+                <w:rFonts w:cs="Times New Roman"/>
+                <w:lang w:val="en-GB"/>
+              </w:rPr>
+              <w:t xml:space="preserve"> and novels that the users saved.</w:t>
+            </w:r>
+          </w:p>
+        </w:tc>
+      </w:tr>
+      <w:tr>
+        <w:tc>
+          <w:tcPr>
+            <w:tcW w:w="4870" w:type="dxa"/>
+          </w:tcPr>
+          <w:p>
+            <w:pPr>
+              <w:widowControl/>
+              <w:autoSpaceDE/>
+              <w:autoSpaceDN/>
+              <w:spacing w:after="160" w:line="259" w:lineRule="auto"/>
+              <w:jc w:val="center"/>
+              <w:rPr>
+                <w:rFonts w:cs="Times New Roman"/>
+                <w:lang w:val="en-GB"/>
+              </w:rPr>
+            </w:pPr>
+            <w:r>
+              <w:rPr>
+                <w:rFonts w:cs="Times New Roman"/>
+                <w:noProof/>
+                <w:lang w:val="en-GB"/>
+              </w:rPr>
+              <w:lastRenderedPageBreak/>
+              <w:drawing>
+                <wp:inline distT="0" distB="0" distL="0" distR="0" wp14:anchorId="5A7B696D" wp14:editId="47CBA1FB">
+                  <wp:extent cx="2667000" cy="5334000"/>
+                  <wp:effectExtent l="0" t="0" r="0" b="0"/>
+                  <wp:docPr id="708828810" name="Picture 15" descr="A screenshot of a computer&#10;&#10;Description automatically generated with low confidence"/>
+                  <wp:cNvGraphicFramePr>
+                    <a:graphicFrameLocks xmlns:a="http://schemas.openxmlformats.org/drawingml/2006/main" noChangeAspect="1"/>
+                  </wp:cNvGraphicFramePr>
+                  <a:graphic xmlns:a="http://schemas.openxmlformats.org/drawingml/2006/main">
+                    <a:graphicData uri="http://schemas.openxmlformats.org/drawingml/2006/picture">
+                      <pic:pic xmlns:pic="http://schemas.openxmlformats.org/drawingml/2006/picture">
+                        <pic:nvPicPr>
+                          <pic:cNvPr id="708828810" name="Picture 15" descr="A screenshot of a computer&#10;&#10;Description automatically generated with low confidence"/>
+                          <pic:cNvPicPr/>
+                        </pic:nvPicPr>
+                        <pic:blipFill>
+                          <a:blip r:embed="rId15">
+                            <a:extLst>
+                              <a:ext uri="{28A0092B-C50C-407E-A947-70E740481C1C}">
+                                <a14:useLocalDpi xmlns:a14="http://schemas.microsoft.com/office/drawing/2010/main" val="0"/>
+                              </a:ext>
+                            </a:extLst>
+                          </a:blip>
+                          <a:stretch>
+                            <a:fillRect/>
+                          </a:stretch>
+                        </pic:blipFill>
+                        <pic:spPr>
+                          <a:xfrm>
+                            <a:off x="0" y="0"/>
+                            <a:ext cx="2667000" cy="5334000"/>
+                          </a:xfrm>
+                          <a:prstGeom prst="rect">
+                            <a:avLst/>
+                          </a:prstGeom>
+                        </pic:spPr>
+                      </pic:pic>
+                    </a:graphicData>
+                  </a:graphic>
+                </wp:inline>
+              </w:drawing>
+            </w:r>
+          </w:p>
+        </w:tc>
+        <w:tc>
+          <w:tcPr>
+            <w:tcW w:w="4870" w:type="dxa"/>
+          </w:tcPr>
+          <w:p>
+            <w:pPr>
+              <w:widowControl/>
+              <w:autoSpaceDE/>
+              <w:autoSpaceDN/>
+              <w:spacing w:after="160" w:line="259" w:lineRule="auto"/>
+              <w:rPr>
+                <w:rFonts w:cs="Times New Roman"/>
+                <w:b/>
+                <w:bCs/>
+                <w:lang w:val="en-GB"/>
+              </w:rPr>
+            </w:pPr>
+            <w:r>
+              <w:rPr>
+                <w:rFonts w:cs="Times New Roman"/>
+                <w:b/>
+                <w:bCs/>
+                <w:lang w:val="en-GB"/>
+              </w:rPr>
+              <w:t>Novel Genre Page</w:t>
+            </w:r>
+          </w:p>
+          <w:p>
+            <w:pPr>
+              <w:pStyle w:val="ListParagraph"/>
+              <w:widowControl/>
+              <w:numPr>
+                <w:ilvl w:val="0"/>
+                <w:numId w:val="38"/>
+              </w:numPr>
+              <w:autoSpaceDE/>
+              <w:autoSpaceDN/>
+              <w:spacing w:after="160" w:line="259" w:lineRule="auto"/>
+              <w:rPr>
+                <w:rFonts w:cs="Times New Roman"/>
+                <w:lang w:val="en-GB"/>
+              </w:rPr>
+            </w:pPr>
+            <w:r>
+              <w:rPr>
+                <w:rFonts w:cs="Times New Roman"/>
+                <w:lang w:val="en-GB"/>
+              </w:rPr>
+              <w:t>When the novel icon is clicked, users will be directed to the novel page.</w:t>
+            </w:r>
+          </w:p>
+          <w:p>
+            <w:pPr>
+              <w:pStyle w:val="ListParagraph"/>
+              <w:widowControl/>
+              <w:numPr>
+                <w:ilvl w:val="0"/>
+                <w:numId w:val="38"/>
+              </w:numPr>
+              <w:autoSpaceDE/>
+              <w:autoSpaceDN/>
+              <w:spacing w:after="160" w:line="259" w:lineRule="auto"/>
+              <w:rPr>
+                <w:rFonts w:cs="Times New Roman"/>
+                <w:lang w:val="en-GB"/>
+              </w:rPr>
+            </w:pPr>
+            <w:r>
+              <w:rPr>
+                <w:rFonts w:cs="Times New Roman"/>
+                <w:lang w:val="en-GB"/>
+              </w:rPr>
+              <w:t>Novels will be categorized with genres such as romance, adventure, etc.</w:t>
+            </w:r>
+          </w:p>
+        </w:tc>
+      </w:tr>
+      <w:tr>
+        <w:tc>
+          <w:tcPr>
+            <w:tcW w:w="4870" w:type="dxa"/>
+          </w:tcPr>
+          <w:p>
+            <w:pPr>
+              <w:widowControl/>
+              <w:autoSpaceDE/>
+              <w:autoSpaceDN/>
+              <w:spacing w:after="160" w:line="259" w:lineRule="auto"/>
+              <w:jc w:val="center"/>
+              <w:rPr>
+                <w:rFonts w:cs="Times New Roman"/>
+                <w:lang w:val="en-GB"/>
+              </w:rPr>
+            </w:pPr>
+            <w:r>
+              <w:rPr>
+                <w:rFonts w:cs="Times New Roman"/>
+                <w:noProof/>
+                <w:lang w:val="en-GB"/>
+              </w:rPr>
+              <w:lastRenderedPageBreak/>
+              <w:drawing>
+                <wp:inline distT="0" distB="0" distL="0" distR="0" wp14:anchorId="4EA67179" wp14:editId="01C15527">
+                  <wp:extent cx="2667000" cy="5334000"/>
+                  <wp:effectExtent l="0" t="0" r="0" b="0"/>
+                  <wp:docPr id="518548961" name="Picture 16" descr="A screenshot of a computer&#10;&#10;Description automatically generated with low confidence"/>
+                  <wp:cNvGraphicFramePr>
+                    <a:graphicFrameLocks xmlns:a="http://schemas.openxmlformats.org/drawingml/2006/main" noChangeAspect="1"/>
+                  </wp:cNvGraphicFramePr>
+                  <a:graphic xmlns:a="http://schemas.openxmlformats.org/drawingml/2006/main">
+                    <a:graphicData uri="http://schemas.openxmlformats.org/drawingml/2006/picture">
+                      <pic:pic xmlns:pic="http://schemas.openxmlformats.org/drawingml/2006/picture">
+                        <pic:nvPicPr>
+                          <pic:cNvPr id="518548961" name="Picture 16" descr="A screenshot of a computer&#10;&#10;Description automatically generated with low confidence"/>
+                          <pic:cNvPicPr/>
+                        </pic:nvPicPr>
+                        <pic:blipFill>
+                          <a:blip r:embed="rId16">
+                            <a:extLst>
+                              <a:ext uri="{28A0092B-C50C-407E-A947-70E740481C1C}">
+                                <a14:useLocalDpi xmlns:a14="http://schemas.microsoft.com/office/drawing/2010/main" val="0"/>
+                              </a:ext>
+                            </a:extLst>
+                          </a:blip>
+                          <a:stretch>
+                            <a:fillRect/>
+                          </a:stretch>
+                        </pic:blipFill>
+                        <pic:spPr>
+                          <a:xfrm>
+                            <a:off x="0" y="0"/>
+                            <a:ext cx="2667000" cy="5334000"/>
+                          </a:xfrm>
+                          <a:prstGeom prst="rect">
+                            <a:avLst/>
+                          </a:prstGeom>
+                        </pic:spPr>
+                      </pic:pic>
+                    </a:graphicData>
+                  </a:graphic>
+                </wp:inline>
+              </w:drawing>
+            </w:r>
+          </w:p>
+        </w:tc>
+        <w:tc>
+          <w:tcPr>
+            <w:tcW w:w="4870" w:type="dxa"/>
+          </w:tcPr>
+          <w:p>
+            <w:pPr>
+              <w:widowControl/>
+              <w:autoSpaceDE/>
+              <w:autoSpaceDN/>
+              <w:spacing w:after="160" w:line="259" w:lineRule="auto"/>
+              <w:rPr>
+                <w:rFonts w:cs="Times New Roman"/>
+                <w:b/>
+                <w:bCs/>
+                <w:lang w:val="en-GB"/>
+              </w:rPr>
+            </w:pPr>
+            <w:r>
+              <w:rPr>
+                <w:rFonts w:cs="Times New Roman"/>
+                <w:b/>
+                <w:bCs/>
+                <w:lang w:val="en-GB"/>
+              </w:rPr>
+              <w:t>Manga Genre Page</w:t>
+            </w:r>
+          </w:p>
+          <w:p>
+            <w:pPr>
+              <w:pStyle w:val="ListParagraph"/>
+              <w:widowControl/>
+              <w:numPr>
+                <w:ilvl w:val="0"/>
+                <w:numId w:val="38"/>
+              </w:numPr>
+              <w:autoSpaceDE/>
+              <w:autoSpaceDN/>
+              <w:spacing w:after="160" w:line="259" w:lineRule="auto"/>
+              <w:rPr>
+                <w:rFonts w:cs="Times New Roman"/>
+                <w:lang w:val="en-GB"/>
+              </w:rPr>
+            </w:pPr>
+            <w:r>
+              <w:rPr>
+                <w:rFonts w:cs="Times New Roman"/>
+                <w:lang w:val="en-GB"/>
+              </w:rPr>
+              <w:t xml:space="preserve">When the </w:t>
+            </w:r>
+            <w:r>
+              <w:rPr>
+                <w:rFonts w:cs="Times New Roman"/>
+                <w:lang w:val="en-GB"/>
+              </w:rPr>
+              <w:t>manga</w:t>
+            </w:r>
+            <w:r>
+              <w:rPr>
+                <w:rFonts w:cs="Times New Roman"/>
+                <w:lang w:val="en-GB"/>
+              </w:rPr>
+              <w:t xml:space="preserve"> icon is clicked, users will be directed to the </w:t>
+            </w:r>
+            <w:r>
+              <w:rPr>
+                <w:rFonts w:cs="Times New Roman"/>
+                <w:lang w:val="en-GB"/>
+              </w:rPr>
+              <w:t>manga</w:t>
+            </w:r>
+            <w:r>
+              <w:rPr>
+                <w:rFonts w:cs="Times New Roman"/>
+                <w:lang w:val="en-GB"/>
+              </w:rPr>
+              <w:t xml:space="preserve"> page.</w:t>
+            </w:r>
+          </w:p>
+          <w:p>
+            <w:pPr>
+              <w:pStyle w:val="ListParagraph"/>
+              <w:widowControl/>
+              <w:numPr>
+                <w:ilvl w:val="0"/>
+                <w:numId w:val="38"/>
+              </w:numPr>
+              <w:autoSpaceDE/>
+              <w:autoSpaceDN/>
+              <w:spacing w:after="160" w:line="259" w:lineRule="auto"/>
+              <w:rPr>
+                <w:rFonts w:cs="Times New Roman"/>
+                <w:lang w:val="en-GB"/>
+              </w:rPr>
+            </w:pPr>
+            <w:r>
+              <w:rPr>
+                <w:rFonts w:cs="Times New Roman"/>
+                <w:lang w:val="en-GB"/>
+              </w:rPr>
+              <w:t>Manga</w:t>
+            </w:r>
+            <w:r>
+              <w:rPr>
+                <w:rFonts w:cs="Times New Roman"/>
+                <w:lang w:val="en-GB"/>
+              </w:rPr>
+              <w:t xml:space="preserve"> will be categorized with genres such as romance, adventure, etc.</w:t>
+            </w:r>
+          </w:p>
+        </w:tc>
+      </w:tr>
+      <w:tr>
+        <w:tc>
+          <w:tcPr>
+            <w:tcW w:w="4870" w:type="dxa"/>
+          </w:tcPr>
+          <w:p>
+            <w:pPr>
+              <w:widowControl/>
+              <w:autoSpaceDE/>
+              <w:autoSpaceDN/>
+              <w:spacing w:after="160" w:line="259" w:lineRule="auto"/>
+              <w:jc w:val="center"/>
+              <w:rPr>
+                <w:rFonts w:cs="Times New Roman"/>
+                <w:lang w:val="en-GB"/>
+              </w:rPr>
+            </w:pPr>
+            <w:r>
+              <w:rPr>
+                <w:rFonts w:cs="Times New Roman"/>
+                <w:noProof/>
+                <w:lang w:val="en-GB"/>
+              </w:rPr>
+              <w:lastRenderedPageBreak/>
+              <w:drawing>
+                <wp:inline distT="0" distB="0" distL="0" distR="0" wp14:anchorId="1191FBA2" wp14:editId="4EA7C99F">
+                  <wp:extent cx="2667000" cy="5334000"/>
+                  <wp:effectExtent l="0" t="0" r="0" b="0"/>
+                  <wp:docPr id="1561444040" name="Picture 17" descr="A screenshot of a phone&#10;&#10;Description automatically generated with low confidence"/>
+                  <wp:cNvGraphicFramePr>
+                    <a:graphicFrameLocks xmlns:a="http://schemas.openxmlformats.org/drawingml/2006/main" noChangeAspect="1"/>
+                  </wp:cNvGraphicFramePr>
+                  <a:graphic xmlns:a="http://schemas.openxmlformats.org/drawingml/2006/main">
+                    <a:graphicData uri="http://schemas.openxmlformats.org/drawingml/2006/picture">
+                      <pic:pic xmlns:pic="http://schemas.openxmlformats.org/drawingml/2006/picture">
+                        <pic:nvPicPr>
+                          <pic:cNvPr id="1561444040" name="Picture 17" descr="A screenshot of a phone&#10;&#10;Description automatically generated with low confidence"/>
+                          <pic:cNvPicPr/>
+                        </pic:nvPicPr>
+                        <pic:blipFill>
+                          <a:blip r:embed="rId17">
+                            <a:extLst>
+                              <a:ext uri="{28A0092B-C50C-407E-A947-70E740481C1C}">
+                                <a14:useLocalDpi xmlns:a14="http://schemas.microsoft.com/office/drawing/2010/main" val="0"/>
+                              </a:ext>
+                            </a:extLst>
+                          </a:blip>
+                          <a:stretch>
+                            <a:fillRect/>
+                          </a:stretch>
+                        </pic:blipFill>
+                        <pic:spPr>
+                          <a:xfrm>
+                            <a:off x="0" y="0"/>
+                            <a:ext cx="2667000" cy="5334000"/>
+                          </a:xfrm>
+                          <a:prstGeom prst="rect">
+                            <a:avLst/>
+                          </a:prstGeom>
+                        </pic:spPr>
+                      </pic:pic>
+                    </a:graphicData>
+                  </a:graphic>
+                </wp:inline>
+              </w:drawing>
+            </w:r>
+          </w:p>
+        </w:tc>
+        <w:tc>
+          <w:tcPr>
+            <w:tcW w:w="4870" w:type="dxa"/>
+          </w:tcPr>
+          <w:p>
+            <w:pPr>
+              <w:widowControl/>
+              <w:autoSpaceDE/>
+              <w:autoSpaceDN/>
+              <w:spacing w:after="160" w:line="259" w:lineRule="auto"/>
+              <w:rPr>
+                <w:rFonts w:cs="Times New Roman"/>
+                <w:b/>
+                <w:bCs/>
+                <w:lang w:val="en-GB"/>
+              </w:rPr>
+            </w:pPr>
+            <w:r>
+              <w:rPr>
+                <w:rFonts w:cs="Times New Roman"/>
+                <w:b/>
+                <w:bCs/>
+                <w:lang w:val="en-GB"/>
+              </w:rPr>
+              <w:t>Book List Page</w:t>
+            </w:r>
+          </w:p>
+          <w:p>
+            <w:pPr>
+              <w:pStyle w:val="ListParagraph"/>
+              <w:widowControl/>
+              <w:numPr>
+                <w:ilvl w:val="0"/>
+                <w:numId w:val="38"/>
+              </w:numPr>
+              <w:autoSpaceDE/>
+              <w:autoSpaceDN/>
+              <w:spacing w:after="160" w:line="259" w:lineRule="auto"/>
+              <w:rPr>
+                <w:rFonts w:cs="Times New Roman"/>
+                <w:lang w:val="en-GB"/>
+              </w:rPr>
+            </w:pPr>
+            <w:r>
+              <w:rPr>
+                <w:rFonts w:cs="Times New Roman"/>
+                <w:lang w:val="en-GB"/>
+              </w:rPr>
+              <w:t>When the users clicked one of the genres, they will be directed this page where all books related to that specific genre will be shown.</w:t>
+            </w:r>
+          </w:p>
+          <w:p>
+            <w:pPr>
+              <w:pStyle w:val="ListParagraph"/>
+              <w:widowControl/>
+              <w:numPr>
+                <w:ilvl w:val="0"/>
+                <w:numId w:val="38"/>
+              </w:numPr>
+              <w:autoSpaceDE/>
+              <w:autoSpaceDN/>
+              <w:spacing w:after="160" w:line="259" w:lineRule="auto"/>
+              <w:rPr>
+                <w:rFonts w:cs="Times New Roman"/>
+                <w:lang w:val="en-GB"/>
+              </w:rPr>
+            </w:pPr>
+            <w:r>
+              <w:rPr>
+                <w:rFonts w:cs="Times New Roman"/>
+                <w:lang w:val="en-GB"/>
+              </w:rPr>
+              <w:t xml:space="preserve">When the users clicked on one of the </w:t>
+            </w:r>
+            <w:proofErr w:type="gramStart"/>
+            <w:r>
+              <w:rPr>
+                <w:rFonts w:cs="Times New Roman"/>
+                <w:lang w:val="en-GB"/>
+              </w:rPr>
+              <w:t>book</w:t>
+            </w:r>
+            <w:proofErr w:type="gramEnd"/>
+            <w:r>
+              <w:rPr>
+                <w:rFonts w:cs="Times New Roman"/>
+                <w:lang w:val="en-GB"/>
+              </w:rPr>
+              <w:t>, they will be directed to the book detail page.</w:t>
+            </w:r>
+          </w:p>
+        </w:tc>
+      </w:tr>
+      <w:tr>
+        <w:tc>
+          <w:tcPr>
+            <w:tcW w:w="4870" w:type="dxa"/>
+          </w:tcPr>
+          <w:p>
+            <w:pPr>
+              <w:widowControl/>
+              <w:autoSpaceDE/>
+              <w:autoSpaceDN/>
+              <w:spacing w:after="160" w:line="259" w:lineRule="auto"/>
+              <w:jc w:val="center"/>
+              <w:rPr>
+                <w:rFonts w:cs="Times New Roman"/>
+                <w:lang w:val="en-GB"/>
+              </w:rPr>
+            </w:pPr>
+            <w:r>
+              <w:rPr>
+                <w:rFonts w:cs="Times New Roman"/>
+                <w:noProof/>
+                <w:lang w:val="en-GB"/>
+              </w:rPr>
+              <w:lastRenderedPageBreak/>
+              <w:drawing>
+                <wp:inline distT="0" distB="0" distL="0" distR="0" wp14:anchorId="1030BBED" wp14:editId="5CD17CA7">
+                  <wp:extent cx="2667000" cy="5334000"/>
+                  <wp:effectExtent l="0" t="0" r="0" b="0"/>
+                  <wp:docPr id="1041612407" name="Picture 18" descr="A screenshot of a book&#10;&#10;Description automatically generated with medium confidence"/>
+                  <wp:cNvGraphicFramePr>
+                    <a:graphicFrameLocks xmlns:a="http://schemas.openxmlformats.org/drawingml/2006/main" noChangeAspect="1"/>
+                  </wp:cNvGraphicFramePr>
+                  <a:graphic xmlns:a="http://schemas.openxmlformats.org/drawingml/2006/main">
+                    <a:graphicData uri="http://schemas.openxmlformats.org/drawingml/2006/picture">
+                      <pic:pic xmlns:pic="http://schemas.openxmlformats.org/drawingml/2006/picture">
+                        <pic:nvPicPr>
+                          <pic:cNvPr id="1041612407" name="Picture 18" descr="A screenshot of a book&#10;&#10;Description automatically generated with medium confidence"/>
+                          <pic:cNvPicPr/>
+                        </pic:nvPicPr>
+                        <pic:blipFill>
+                          <a:blip r:embed="rId18">
+                            <a:extLst>
+                              <a:ext uri="{28A0092B-C50C-407E-A947-70E740481C1C}">
+                                <a14:useLocalDpi xmlns:a14="http://schemas.microsoft.com/office/drawing/2010/main" val="0"/>
+                              </a:ext>
+                            </a:extLst>
+                          </a:blip>
+                          <a:stretch>
+                            <a:fillRect/>
+                          </a:stretch>
+                        </pic:blipFill>
+                        <pic:spPr>
+                          <a:xfrm>
+                            <a:off x="0" y="0"/>
+                            <a:ext cx="2667000" cy="5334000"/>
+                          </a:xfrm>
+                          <a:prstGeom prst="rect">
+                            <a:avLst/>
+                          </a:prstGeom>
+                        </pic:spPr>
+                      </pic:pic>
+                    </a:graphicData>
+                  </a:graphic>
+                </wp:inline>
+              </w:drawing>
+            </w:r>
+          </w:p>
+        </w:tc>
+        <w:tc>
+          <w:tcPr>
+            <w:tcW w:w="4870" w:type="dxa"/>
+          </w:tcPr>
+          <w:p>
+            <w:pPr>
+              <w:widowControl/>
+              <w:autoSpaceDE/>
+              <w:autoSpaceDN/>
+              <w:spacing w:after="160" w:line="259" w:lineRule="auto"/>
+              <w:rPr>
+                <w:rFonts w:cs="Times New Roman"/>
+                <w:b/>
+                <w:bCs/>
+                <w:lang w:val="en-GB"/>
+              </w:rPr>
+            </w:pPr>
+            <w:r>
+              <w:rPr>
+                <w:rFonts w:cs="Times New Roman"/>
+                <w:b/>
+                <w:bCs/>
+                <w:lang w:val="en-GB"/>
+              </w:rPr>
+              <w:t>Book Detail Page</w:t>
+            </w:r>
+          </w:p>
+          <w:p>
+            <w:pPr>
+              <w:pStyle w:val="ListParagraph"/>
+              <w:widowControl/>
+              <w:numPr>
+                <w:ilvl w:val="0"/>
+                <w:numId w:val="38"/>
+              </w:numPr>
+              <w:autoSpaceDE/>
+              <w:autoSpaceDN/>
+              <w:spacing w:after="160" w:line="259" w:lineRule="auto"/>
+              <w:rPr>
+                <w:rFonts w:cs="Times New Roman"/>
+                <w:lang w:val="en-GB"/>
+              </w:rPr>
+            </w:pPr>
+            <w:r>
+              <w:rPr>
+                <w:rFonts w:cs="Times New Roman"/>
+                <w:lang w:val="en-GB"/>
+              </w:rPr>
+              <w:t>Users will be directed to this page when they click on one of the books from the book list.</w:t>
+            </w:r>
+          </w:p>
+          <w:p>
+            <w:pPr>
+              <w:pStyle w:val="ListParagraph"/>
+              <w:widowControl/>
+              <w:numPr>
+                <w:ilvl w:val="0"/>
+                <w:numId w:val="38"/>
+              </w:numPr>
+              <w:autoSpaceDE/>
+              <w:autoSpaceDN/>
+              <w:spacing w:after="160" w:line="259" w:lineRule="auto"/>
+              <w:rPr>
+                <w:rFonts w:cs="Times New Roman"/>
+                <w:lang w:val="en-GB"/>
+              </w:rPr>
+            </w:pPr>
+            <w:r>
+              <w:rPr>
+                <w:rFonts w:cs="Times New Roman"/>
+                <w:lang w:val="en-GB"/>
+              </w:rPr>
+              <w:t>It shows the details of the books to the users, including chapters available.</w:t>
+            </w:r>
+          </w:p>
+        </w:tc>
+      </w:tr>
+      <w:tr>
+        <w:tc>
+          <w:tcPr>
+            <w:tcW w:w="4870" w:type="dxa"/>
+          </w:tcPr>
+          <w:p>
+            <w:pPr>
+              <w:widowControl/>
+              <w:autoSpaceDE/>
+              <w:autoSpaceDN/>
+              <w:spacing w:after="160" w:line="259" w:lineRule="auto"/>
+              <w:jc w:val="center"/>
+              <w:rPr>
+                <w:rFonts w:cs="Times New Roman"/>
+                <w:noProof/>
+                <w:lang w:val="en-GB"/>
+              </w:rPr>
+            </w:pPr>
+            <w:r>
+              <w:rPr>
+                <w:rFonts w:cs="Times New Roman"/>
+                <w:noProof/>
+                <w:lang w:val="en-GB"/>
+              </w:rPr>
+              <w:lastRenderedPageBreak/>
+              <w:drawing>
+                <wp:inline distT="0" distB="0" distL="0" distR="0" wp14:anchorId="020A4FAA" wp14:editId="4AFEA49B">
+                  <wp:extent cx="2667000" cy="5334000"/>
+                  <wp:effectExtent l="0" t="0" r="0" b="0"/>
+                  <wp:docPr id="1768690739" name="Picture 19" descr="A picture containing text, screenshot, design&#10;&#10;Description automatically generated"/>
+                  <wp:cNvGraphicFramePr>
+                    <a:graphicFrameLocks xmlns:a="http://schemas.openxmlformats.org/drawingml/2006/main" noChangeAspect="1"/>
+                  </wp:cNvGraphicFramePr>
+                  <a:graphic xmlns:a="http://schemas.openxmlformats.org/drawingml/2006/main">
+                    <a:graphicData uri="http://schemas.openxmlformats.org/drawingml/2006/picture">
+                      <pic:pic xmlns:pic="http://schemas.openxmlformats.org/drawingml/2006/picture">
+                        <pic:nvPicPr>
+                          <pic:cNvPr id="1768690739" name="Picture 19" descr="A picture containing text, screenshot, design&#10;&#10;Description automatically generated"/>
+                          <pic:cNvPicPr/>
+                        </pic:nvPicPr>
+                        <pic:blipFill>
+                          <a:blip r:embed="rId19">
+                            <a:extLst>
+                              <a:ext uri="{28A0092B-C50C-407E-A947-70E740481C1C}">
+                                <a14:useLocalDpi xmlns:a14="http://schemas.microsoft.com/office/drawing/2010/main" val="0"/>
+                              </a:ext>
+                            </a:extLst>
+                          </a:blip>
+                          <a:stretch>
+                            <a:fillRect/>
+                          </a:stretch>
+                        </pic:blipFill>
+                        <pic:spPr>
+                          <a:xfrm>
+                            <a:off x="0" y="0"/>
+                            <a:ext cx="2667000" cy="5334000"/>
+                          </a:xfrm>
+                          <a:prstGeom prst="rect">
+                            <a:avLst/>
+                          </a:prstGeom>
+                        </pic:spPr>
+                      </pic:pic>
+                    </a:graphicData>
+                  </a:graphic>
+                </wp:inline>
+              </w:drawing>
+            </w:r>
+          </w:p>
+        </w:tc>
+        <w:tc>
+          <w:tcPr>
+            <w:tcW w:w="4870" w:type="dxa"/>
+          </w:tcPr>
+          <w:p>
+            <w:pPr>
+              <w:widowControl/>
+              <w:autoSpaceDE/>
+              <w:autoSpaceDN/>
+              <w:spacing w:after="160" w:line="259" w:lineRule="auto"/>
+              <w:rPr>
+                <w:rFonts w:cs="Times New Roman"/>
+                <w:b/>
+                <w:bCs/>
+                <w:lang w:val="en-GB"/>
+              </w:rPr>
+            </w:pPr>
+            <w:r>
+              <w:rPr>
+                <w:rFonts w:cs="Times New Roman"/>
+                <w:b/>
+                <w:bCs/>
+                <w:lang w:val="en-GB"/>
+              </w:rPr>
+              <w:t>Profile Page</w:t>
+            </w:r>
+          </w:p>
+          <w:p>
+            <w:pPr>
+              <w:pStyle w:val="ListParagraph"/>
+              <w:widowControl/>
+              <w:numPr>
+                <w:ilvl w:val="0"/>
+                <w:numId w:val="38"/>
+              </w:numPr>
+              <w:autoSpaceDE/>
+              <w:autoSpaceDN/>
+              <w:spacing w:after="160" w:line="259" w:lineRule="auto"/>
+              <w:rPr>
+                <w:rFonts w:cs="Times New Roman"/>
+                <w:lang w:val="en-GB"/>
+              </w:rPr>
+            </w:pPr>
+            <w:r>
+              <w:rPr>
+                <w:rFonts w:cs="Times New Roman"/>
+                <w:lang w:val="en-GB"/>
+              </w:rPr>
+              <w:t>When the users clicked on the profile icon in the homepage, they will be directed to this page.</w:t>
+            </w:r>
+          </w:p>
+          <w:p>
+            <w:pPr>
+              <w:pStyle w:val="ListParagraph"/>
+              <w:widowControl/>
+              <w:numPr>
+                <w:ilvl w:val="0"/>
+                <w:numId w:val="38"/>
+              </w:numPr>
+              <w:autoSpaceDE/>
+              <w:autoSpaceDN/>
+              <w:spacing w:after="160" w:line="259" w:lineRule="auto"/>
+              <w:rPr>
+                <w:rFonts w:cs="Times New Roman"/>
+                <w:lang w:val="en-GB"/>
+              </w:rPr>
+            </w:pPr>
+            <w:r>
+              <w:rPr>
+                <w:rFonts w:cs="Times New Roman"/>
+                <w:lang w:val="en-GB"/>
+              </w:rPr>
+              <w:t xml:space="preserve">Users could modify their full name, username, </w:t>
+            </w:r>
+            <w:proofErr w:type="gramStart"/>
+            <w:r>
+              <w:rPr>
+                <w:rFonts w:cs="Times New Roman"/>
+                <w:lang w:val="en-GB"/>
+              </w:rPr>
+              <w:t>gender</w:t>
+            </w:r>
+            <w:proofErr w:type="gramEnd"/>
+            <w:r>
+              <w:rPr>
+                <w:rFonts w:cs="Times New Roman"/>
+                <w:lang w:val="en-GB"/>
+              </w:rPr>
+              <w:t xml:space="preserve"> and birth date.</w:t>
+            </w:r>
+          </w:p>
+          <w:p>
+            <w:pPr>
+              <w:pStyle w:val="ListParagraph"/>
+              <w:widowControl/>
+              <w:numPr>
+                <w:ilvl w:val="0"/>
+                <w:numId w:val="38"/>
+              </w:numPr>
+              <w:autoSpaceDE/>
+              <w:autoSpaceDN/>
+              <w:spacing w:after="160" w:line="259" w:lineRule="auto"/>
+              <w:rPr>
+                <w:rFonts w:cs="Times New Roman"/>
+                <w:lang w:val="en-GB"/>
+              </w:rPr>
+            </w:pPr>
+            <w:r>
+              <w:rPr>
+                <w:rFonts w:cs="Times New Roman"/>
+                <w:lang w:val="en-GB"/>
+              </w:rPr>
+              <w:t>Email address is static and couldn’t be modified as it is based on the email signed up.</w:t>
+            </w:r>
+          </w:p>
+        </w:tc>
+      </w:tr>
+    </w:tbl>
     <w:p>
       <w:pPr>
         <w:widowControl/>
@@ -5053,21 +6650,7 @@
           <w:rFonts w:cs="Times New Roman"/>
           <w:lang w:val="en-GB"/>
         </w:rPr>
-        <w:t xml:space="preserve">Sharing is a common </w:t>
-      </w:r>
-      <w:r>
-        <w:rPr>
-          <w:rFonts w:cs="Times New Roman"/>
-          <w:lang w:val="en-GB"/>
-        </w:rPr>
-        <w:t>behaviour</w:t>
-      </w:r>
-      <w:r>
-        <w:rPr>
-          <w:rFonts w:cs="Times New Roman"/>
-          <w:lang w:val="en-GB"/>
-        </w:rPr>
-        <w:t xml:space="preserve"> among users, and it </w:t>
+        <w:t xml:space="preserve">Sharing is a common behaviour among users, and it </w:t>
       </w:r>
       <w:r>
         <w:rPr>
@@ -7888,6 +9471,118 @@
     </w:lvl>
   </w:abstractNum>
   <w:abstractNum w:abstractNumId="19" w15:restartNumberingAfterBreak="0">
+    <w:nsid w:val="57022727"/>
+    <w:multiLevelType w:val="hybridMultilevel"/>
+    <w:tmpl w:val="76DA1AF8"/>
+    <w:lvl w:ilvl="0" w:tplc="6D663AAE">
+      <w:numFmt w:val="bullet"/>
+      <w:lvlText w:val="-"/>
+      <w:lvlJc w:val="left"/>
+      <w:pPr>
+        <w:ind w:left="720" w:hanging="360"/>
+      </w:pPr>
+      <w:rPr>
+        <w:rFonts w:ascii="Times New Roman" w:eastAsia="Arial MT" w:hAnsi="Times New Roman" w:cs="Times New Roman" w:hint="default"/>
+      </w:rPr>
+    </w:lvl>
+    <w:lvl w:ilvl="1" w:tplc="08090003" w:tentative="1">
+      <w:start w:val="1"/>
+      <w:numFmt w:val="bullet"/>
+      <w:lvlText w:val="o"/>
+      <w:lvlJc w:val="left"/>
+      <w:pPr>
+        <w:ind w:left="1440" w:hanging="360"/>
+      </w:pPr>
+      <w:rPr>
+        <w:rFonts w:ascii="Courier New" w:hAnsi="Courier New" w:cs="Courier New" w:hint="default"/>
+      </w:rPr>
+    </w:lvl>
+    <w:lvl w:ilvl="2" w:tplc="08090005" w:tentative="1">
+      <w:start w:val="1"/>
+      <w:numFmt w:val="bullet"/>
+      <w:lvlText w:val=""/>
+      <w:lvlJc w:val="left"/>
+      <w:pPr>
+        <w:ind w:left="2160" w:hanging="360"/>
+      </w:pPr>
+      <w:rPr>
+        <w:rFonts w:ascii="Wingdings" w:hAnsi="Wingdings" w:hint="default"/>
+      </w:rPr>
+    </w:lvl>
+    <w:lvl w:ilvl="3" w:tplc="08090001" w:tentative="1">
+      <w:start w:val="1"/>
+      <w:numFmt w:val="bullet"/>
+      <w:lvlText w:val=""/>
+      <w:lvlJc w:val="left"/>
+      <w:pPr>
+        <w:ind w:left="2880" w:hanging="360"/>
+      </w:pPr>
+      <w:rPr>
+        <w:rFonts w:ascii="Symbol" w:hAnsi="Symbol" w:hint="default"/>
+      </w:rPr>
+    </w:lvl>
+    <w:lvl w:ilvl="4" w:tplc="08090003" w:tentative="1">
+      <w:start w:val="1"/>
+      <w:numFmt w:val="bullet"/>
+      <w:lvlText w:val="o"/>
+      <w:lvlJc w:val="left"/>
+      <w:pPr>
+        <w:ind w:left="3600" w:hanging="360"/>
+      </w:pPr>
+      <w:rPr>
+        <w:rFonts w:ascii="Courier New" w:hAnsi="Courier New" w:cs="Courier New" w:hint="default"/>
+      </w:rPr>
+    </w:lvl>
+    <w:lvl w:ilvl="5" w:tplc="08090005" w:tentative="1">
+      <w:start w:val="1"/>
+      <w:numFmt w:val="bullet"/>
+      <w:lvlText w:val=""/>
+      <w:lvlJc w:val="left"/>
+      <w:pPr>
+        <w:ind w:left="4320" w:hanging="360"/>
+      </w:pPr>
+      <w:rPr>
+        <w:rFonts w:ascii="Wingdings" w:hAnsi="Wingdings" w:hint="default"/>
+      </w:rPr>
+    </w:lvl>
+    <w:lvl w:ilvl="6" w:tplc="08090001" w:tentative="1">
+      <w:start w:val="1"/>
+      <w:numFmt w:val="bullet"/>
+      <w:lvlText w:val=""/>
+      <w:lvlJc w:val="left"/>
+      <w:pPr>
+        <w:ind w:left="5040" w:hanging="360"/>
+      </w:pPr>
+      <w:rPr>
+        <w:rFonts w:ascii="Symbol" w:hAnsi="Symbol" w:hint="default"/>
+      </w:rPr>
+    </w:lvl>
+    <w:lvl w:ilvl="7" w:tplc="08090003" w:tentative="1">
+      <w:start w:val="1"/>
+      <w:numFmt w:val="bullet"/>
+      <w:lvlText w:val="o"/>
+      <w:lvlJc w:val="left"/>
+      <w:pPr>
+        <w:ind w:left="5760" w:hanging="360"/>
+      </w:pPr>
+      <w:rPr>
+        <w:rFonts w:ascii="Courier New" w:hAnsi="Courier New" w:cs="Courier New" w:hint="default"/>
+      </w:rPr>
+    </w:lvl>
+    <w:lvl w:ilvl="8" w:tplc="08090005" w:tentative="1">
+      <w:start w:val="1"/>
+      <w:numFmt w:val="bullet"/>
+      <w:lvlText w:val=""/>
+      <w:lvlJc w:val="left"/>
+      <w:pPr>
+        <w:ind w:left="6480" w:hanging="360"/>
+      </w:pPr>
+      <w:rPr>
+        <w:rFonts w:ascii="Wingdings" w:hAnsi="Wingdings" w:hint="default"/>
+      </w:rPr>
+    </w:lvl>
+  </w:abstractNum>
+  <w:abstractNum w:abstractNumId="20" w15:restartNumberingAfterBreak="0">
     <w:nsid w:val="577729CD"/>
     <w:multiLevelType w:val="hybridMultilevel"/>
     <w:tmpl w:val="080270AE"/>
@@ -7976,7 +9671,7 @@
       </w:pPr>
     </w:lvl>
   </w:abstractNum>
-  <w:abstractNum w:abstractNumId="20" w15:restartNumberingAfterBreak="0">
+  <w:abstractNum w:abstractNumId="21" w15:restartNumberingAfterBreak="0">
     <w:nsid w:val="57C13FFA"/>
     <w:multiLevelType w:val="hybridMultilevel"/>
     <w:tmpl w:val="3650F0A8"/>
@@ -8062,7 +9757,119 @@
       </w:pPr>
     </w:lvl>
   </w:abstractNum>
-  <w:abstractNum w:abstractNumId="21" w15:restartNumberingAfterBreak="0">
+  <w:abstractNum w:abstractNumId="22" w15:restartNumberingAfterBreak="0">
+    <w:nsid w:val="581857F1"/>
+    <w:multiLevelType w:val="hybridMultilevel"/>
+    <w:tmpl w:val="8B6057DA"/>
+    <w:lvl w:ilvl="0" w:tplc="CB40DCC8">
+      <w:numFmt w:val="bullet"/>
+      <w:lvlText w:val="-"/>
+      <w:lvlJc w:val="left"/>
+      <w:pPr>
+        <w:ind w:left="720" w:hanging="360"/>
+      </w:pPr>
+      <w:rPr>
+        <w:rFonts w:ascii="Times New Roman" w:eastAsia="Arial MT" w:hAnsi="Times New Roman" w:cs="Times New Roman" w:hint="default"/>
+      </w:rPr>
+    </w:lvl>
+    <w:lvl w:ilvl="1" w:tplc="08090003" w:tentative="1">
+      <w:start w:val="1"/>
+      <w:numFmt w:val="bullet"/>
+      <w:lvlText w:val="o"/>
+      <w:lvlJc w:val="left"/>
+      <w:pPr>
+        <w:ind w:left="1440" w:hanging="360"/>
+      </w:pPr>
+      <w:rPr>
+        <w:rFonts w:ascii="Courier New" w:hAnsi="Courier New" w:cs="Courier New" w:hint="default"/>
+      </w:rPr>
+    </w:lvl>
+    <w:lvl w:ilvl="2" w:tplc="08090005" w:tentative="1">
+      <w:start w:val="1"/>
+      <w:numFmt w:val="bullet"/>
+      <w:lvlText w:val=""/>
+      <w:lvlJc w:val="left"/>
+      <w:pPr>
+        <w:ind w:left="2160" w:hanging="360"/>
+      </w:pPr>
+      <w:rPr>
+        <w:rFonts w:ascii="Wingdings" w:hAnsi="Wingdings" w:hint="default"/>
+      </w:rPr>
+    </w:lvl>
+    <w:lvl w:ilvl="3" w:tplc="08090001" w:tentative="1">
+      <w:start w:val="1"/>
+      <w:numFmt w:val="bullet"/>
+      <w:lvlText w:val=""/>
+      <w:lvlJc w:val="left"/>
+      <w:pPr>
+        <w:ind w:left="2880" w:hanging="360"/>
+      </w:pPr>
+      <w:rPr>
+        <w:rFonts w:ascii="Symbol" w:hAnsi="Symbol" w:hint="default"/>
+      </w:rPr>
+    </w:lvl>
+    <w:lvl w:ilvl="4" w:tplc="08090003" w:tentative="1">
+      <w:start w:val="1"/>
+      <w:numFmt w:val="bullet"/>
+      <w:lvlText w:val="o"/>
+      <w:lvlJc w:val="left"/>
+      <w:pPr>
+        <w:ind w:left="3600" w:hanging="360"/>
+      </w:pPr>
+      <w:rPr>
+        <w:rFonts w:ascii="Courier New" w:hAnsi="Courier New" w:cs="Courier New" w:hint="default"/>
+      </w:rPr>
+    </w:lvl>
+    <w:lvl w:ilvl="5" w:tplc="08090005" w:tentative="1">
+      <w:start w:val="1"/>
+      <w:numFmt w:val="bullet"/>
+      <w:lvlText w:val=""/>
+      <w:lvlJc w:val="left"/>
+      <w:pPr>
+        <w:ind w:left="4320" w:hanging="360"/>
+      </w:pPr>
+      <w:rPr>
+        <w:rFonts w:ascii="Wingdings" w:hAnsi="Wingdings" w:hint="default"/>
+      </w:rPr>
+    </w:lvl>
+    <w:lvl w:ilvl="6" w:tplc="08090001" w:tentative="1">
+      <w:start w:val="1"/>
+      <w:numFmt w:val="bullet"/>
+      <w:lvlText w:val=""/>
+      <w:lvlJc w:val="left"/>
+      <w:pPr>
+        <w:ind w:left="5040" w:hanging="360"/>
+      </w:pPr>
+      <w:rPr>
+        <w:rFonts w:ascii="Symbol" w:hAnsi="Symbol" w:hint="default"/>
+      </w:rPr>
+    </w:lvl>
+    <w:lvl w:ilvl="7" w:tplc="08090003" w:tentative="1">
+      <w:start w:val="1"/>
+      <w:numFmt w:val="bullet"/>
+      <w:lvlText w:val="o"/>
+      <w:lvlJc w:val="left"/>
+      <w:pPr>
+        <w:ind w:left="5760" w:hanging="360"/>
+      </w:pPr>
+      <w:rPr>
+        <w:rFonts w:ascii="Courier New" w:hAnsi="Courier New" w:cs="Courier New" w:hint="default"/>
+      </w:rPr>
+    </w:lvl>
+    <w:lvl w:ilvl="8" w:tplc="08090005" w:tentative="1">
+      <w:start w:val="1"/>
+      <w:numFmt w:val="bullet"/>
+      <w:lvlText w:val=""/>
+      <w:lvlJc w:val="left"/>
+      <w:pPr>
+        <w:ind w:left="6480" w:hanging="360"/>
+      </w:pPr>
+      <w:rPr>
+        <w:rFonts w:ascii="Wingdings" w:hAnsi="Wingdings" w:hint="default"/>
+      </w:rPr>
+    </w:lvl>
+  </w:abstractNum>
+  <w:abstractNum w:abstractNumId="23" w15:restartNumberingAfterBreak="0">
     <w:nsid w:val="59D205FA"/>
     <w:multiLevelType w:val="hybridMultilevel"/>
     <w:tmpl w:val="A2D0944E"/>
@@ -8151,7 +9958,7 @@
       </w:pPr>
     </w:lvl>
   </w:abstractNum>
-  <w:abstractNum w:abstractNumId="22" w15:restartNumberingAfterBreak="0">
+  <w:abstractNum w:abstractNumId="24" w15:restartNumberingAfterBreak="0">
     <w:nsid w:val="5FAD2E53"/>
     <w:multiLevelType w:val="multilevel"/>
     <w:tmpl w:val="AFE0B3BA"/>
@@ -8318,7 +10125,7 @@
       </w:rPr>
     </w:lvl>
   </w:abstractNum>
-  <w:abstractNum w:abstractNumId="23" w15:restartNumberingAfterBreak="0">
+  <w:abstractNum w:abstractNumId="25" w15:restartNumberingAfterBreak="0">
     <w:nsid w:val="63492FF0"/>
     <w:multiLevelType w:val="hybridMultilevel"/>
     <w:tmpl w:val="92FC715A"/>
@@ -8407,7 +10214,7 @@
       </w:pPr>
     </w:lvl>
   </w:abstractNum>
-  <w:abstractNum w:abstractNumId="24" w15:restartNumberingAfterBreak="0">
+  <w:abstractNum w:abstractNumId="26" w15:restartNumberingAfterBreak="0">
     <w:nsid w:val="663A7ADF"/>
     <w:multiLevelType w:val="hybridMultilevel"/>
     <w:tmpl w:val="26584DAC"/>
@@ -8493,7 +10300,7 @@
       </w:pPr>
     </w:lvl>
   </w:abstractNum>
-  <w:abstractNum w:abstractNumId="25" w15:restartNumberingAfterBreak="0">
+  <w:abstractNum w:abstractNumId="27" w15:restartNumberingAfterBreak="0">
     <w:nsid w:val="670E4D06"/>
     <w:multiLevelType w:val="hybridMultilevel"/>
     <w:tmpl w:val="B53EB5B8"/>
@@ -8582,7 +10389,7 @@
       </w:pPr>
     </w:lvl>
   </w:abstractNum>
-  <w:abstractNum w:abstractNumId="26" w15:restartNumberingAfterBreak="0">
+  <w:abstractNum w:abstractNumId="28" w15:restartNumberingAfterBreak="0">
     <w:nsid w:val="68AE2B54"/>
     <w:multiLevelType w:val="hybridMultilevel"/>
     <w:tmpl w:val="D13A219E"/>
@@ -8668,7 +10475,7 @@
       </w:pPr>
     </w:lvl>
   </w:abstractNum>
-  <w:abstractNum w:abstractNumId="27" w15:restartNumberingAfterBreak="0">
+  <w:abstractNum w:abstractNumId="29" w15:restartNumberingAfterBreak="0">
     <w:nsid w:val="69FB147D"/>
     <w:multiLevelType w:val="hybridMultilevel"/>
     <w:tmpl w:val="80605012"/>
@@ -8781,7 +10588,7 @@
       </w:rPr>
     </w:lvl>
   </w:abstractNum>
-  <w:abstractNum w:abstractNumId="28" w15:restartNumberingAfterBreak="0">
+  <w:abstractNum w:abstractNumId="30" w15:restartNumberingAfterBreak="0">
     <w:nsid w:val="6FDD3F0B"/>
     <w:multiLevelType w:val="hybridMultilevel"/>
     <w:tmpl w:val="DB20038E"/>
@@ -8904,7 +10711,7 @@
       </w:rPr>
     </w:lvl>
   </w:abstractNum>
-  <w:abstractNum w:abstractNumId="29" w15:restartNumberingAfterBreak="0">
+  <w:abstractNum w:abstractNumId="31" w15:restartNumberingAfterBreak="0">
     <w:nsid w:val="7A1143C3"/>
     <w:multiLevelType w:val="hybridMultilevel"/>
     <w:tmpl w:val="F0AC8F4A"/>
@@ -8993,7 +10800,7 @@
       </w:pPr>
     </w:lvl>
   </w:abstractNum>
-  <w:abstractNum w:abstractNumId="30" w15:restartNumberingAfterBreak="0">
+  <w:abstractNum w:abstractNumId="32" w15:restartNumberingAfterBreak="0">
     <w:nsid w:val="7F146533"/>
     <w:multiLevelType w:val="hybridMultilevel"/>
     <w:tmpl w:val="3650F0A8"/>
@@ -9089,28 +10896,28 @@
     <w:abstractNumId w:val="11"/>
   </w:num>
   <w:num w:numId="4" w16cid:durableId="1273786225">
-    <w:abstractNumId w:val="28"/>
+    <w:abstractNumId w:val="30"/>
   </w:num>
   <w:num w:numId="5" w16cid:durableId="1582636431">
     <w:abstractNumId w:val="6"/>
   </w:num>
   <w:num w:numId="6" w16cid:durableId="1327048796">
-    <w:abstractNumId w:val="26"/>
+    <w:abstractNumId w:val="28"/>
   </w:num>
   <w:num w:numId="7" w16cid:durableId="1994020683">
     <w:abstractNumId w:val="3"/>
   </w:num>
   <w:num w:numId="8" w16cid:durableId="192111490">
-    <w:abstractNumId w:val="24"/>
+    <w:abstractNumId w:val="26"/>
   </w:num>
   <w:num w:numId="9" w16cid:durableId="678578093">
-    <w:abstractNumId w:val="30"/>
+    <w:abstractNumId w:val="32"/>
   </w:num>
   <w:num w:numId="10" w16cid:durableId="2117942078">
     <w:abstractNumId w:val="8"/>
   </w:num>
   <w:num w:numId="11" w16cid:durableId="189151653">
-    <w:abstractNumId w:val="20"/>
+    <w:abstractNumId w:val="21"/>
   </w:num>
   <w:num w:numId="12" w16cid:durableId="1071658994">
     <w:abstractNumId w:val="2"/>
@@ -9128,10 +10935,10 @@
     <w:abstractNumId w:val="12"/>
   </w:num>
   <w:num w:numId="17" w16cid:durableId="1871526913">
-    <w:abstractNumId w:val="27"/>
+    <w:abstractNumId w:val="29"/>
   </w:num>
   <w:num w:numId="18" w16cid:durableId="1112558113">
-    <w:abstractNumId w:val="22"/>
+    <w:abstractNumId w:val="24"/>
   </w:num>
   <w:num w:numId="19" w16cid:durableId="1464349835">
     <w:abstractNumId w:val="18"/>
@@ -9146,10 +10953,10 @@
     </w:lvlOverride>
   </w:num>
   <w:num w:numId="22" w16cid:durableId="448092384">
-    <w:abstractNumId w:val="25"/>
+    <w:abstractNumId w:val="27"/>
   </w:num>
   <w:num w:numId="23" w16cid:durableId="590965708">
-    <w:abstractNumId w:val="25"/>
+    <w:abstractNumId w:val="27"/>
   </w:num>
   <w:num w:numId="24" w16cid:durableId="1866674920">
     <w:abstractNumId w:val="9"/>
@@ -9158,10 +10965,10 @@
     <w:abstractNumId w:val="10"/>
   </w:num>
   <w:num w:numId="26" w16cid:durableId="1251887963">
-    <w:abstractNumId w:val="23"/>
+    <w:abstractNumId w:val="25"/>
   </w:num>
   <w:num w:numId="27" w16cid:durableId="966198745">
-    <w:abstractNumId w:val="19"/>
+    <w:abstractNumId w:val="20"/>
   </w:num>
   <w:num w:numId="28" w16cid:durableId="308246583">
     <w:abstractNumId w:val="4"/>
@@ -9173,7 +10980,7 @@
     <w:abstractNumId w:val="5"/>
   </w:num>
   <w:num w:numId="31" w16cid:durableId="1772312236">
-    <w:abstractNumId w:val="29"/>
+    <w:abstractNumId w:val="31"/>
   </w:num>
   <w:num w:numId="32" w16cid:durableId="700319809">
     <w:abstractNumId w:val="14"/>
@@ -9182,13 +10989,19 @@
     <w:abstractNumId w:val="1"/>
   </w:num>
   <w:num w:numId="34" w16cid:durableId="306593650">
-    <w:abstractNumId w:val="21"/>
+    <w:abstractNumId w:val="23"/>
   </w:num>
   <w:num w:numId="35" w16cid:durableId="2113435992">
     <w:abstractNumId w:val="0"/>
   </w:num>
   <w:num w:numId="36" w16cid:durableId="1419668374">
     <w:abstractNumId w:val="7"/>
+  </w:num>
+  <w:num w:numId="37" w16cid:durableId="1378355315">
+    <w:abstractNumId w:val="22"/>
+  </w:num>
+  <w:num w:numId="38" w16cid:durableId="2101753820">
+    <w:abstractNumId w:val="19"/>
   </w:num>
 </w:numbering>
 </file>

</xml_diff>